<commit_message>
Added audio stuff. Added reference images to GUI section. ref #23
</commit_message>
<xml_diff>
--- a/Documentation/GDD for Return Fire Remake by HardDisk.docx
+++ b/Documentation/GDD for Return Fire Remake by HardDisk.docx
@@ -8844,7 +8844,6 @@
     <w:p/>
     <w:p>
       <w:r>
-        <w:tab/>
         <w:t xml:space="preserve">Provide some sort of an overview to your interface and same as all the previous </w:t>
       </w:r>
       <w:proofErr w:type="gramStart"/>
@@ -8862,20 +8861,200 @@
         <w:pStyle w:val="Ttulo2"/>
         <w:rPr>
           <w:sz w:val="28"/>
-        </w:rPr>
-      </w:pPr>
-      <w:bookmarkStart w:id="69" w:name="_Toc447196649"/>
-      <w:bookmarkStart w:id="70" w:name="_Toc370045485"/>
+          <w:szCs w:val="28"/>
+        </w:rPr>
+      </w:pPr>
       <w:r>
         <w:rPr>
           <w:sz w:val="28"/>
-        </w:rPr>
-        <w:t>User Interface Detail #1</w:t>
+          <w:szCs w:val="28"/>
+        </w:rPr>
+        <w:t>Vehicle Selection</w:t>
+      </w:r>
+    </w:p>
+    <w:p/>
+    <w:p>
+      <w:pPr>
+        <w:rPr>
+          <w:lang w:val="pt-BR"/>
+        </w:rPr>
+      </w:pPr>
+      <w:r>
+        <w:rPr>
+          <w:noProof/>
+          <w:lang w:val="pt-BR" w:eastAsia="pt-BR"/>
+        </w:rPr>
+        <w:drawing>
+          <wp:inline distT="0" distB="0" distL="0" distR="0">
+            <wp:extent cx="5486400" cy="4114800"/>
+            <wp:effectExtent l="19050" t="0" r="0" b="0"/>
+            <wp:docPr id="22" name="Imagem 15" descr="C:\Users\Arthur\Pictures\073111-returnfire.gif"/>
+            <wp:cNvGraphicFramePr>
+              <a:graphicFrameLocks xmlns:a="http://schemas.openxmlformats.org/drawingml/2006/main" noChangeAspect="1"/>
+            </wp:cNvGraphicFramePr>
+            <a:graphic xmlns:a="http://schemas.openxmlformats.org/drawingml/2006/main">
+              <a:graphicData uri="http://schemas.openxmlformats.org/drawingml/2006/picture">
+                <pic:pic xmlns:pic="http://schemas.openxmlformats.org/drawingml/2006/picture">
+                  <pic:nvPicPr>
+                    <pic:cNvPr id="0" name="Picture 15" descr="C:\Users\Arthur\Pictures\073111-returnfire.gif"/>
+                    <pic:cNvPicPr>
+                      <a:picLocks noChangeAspect="1" noChangeArrowheads="1"/>
+                    </pic:cNvPicPr>
+                  </pic:nvPicPr>
+                  <pic:blipFill>
+                    <a:blip r:embed="rId26" cstate="print"/>
+                    <a:srcRect/>
+                    <a:stretch>
+                      <a:fillRect/>
+                    </a:stretch>
+                  </pic:blipFill>
+                  <pic:spPr bwMode="auto">
+                    <a:xfrm>
+                      <a:off x="0" y="0"/>
+                      <a:ext cx="5486400" cy="4114800"/>
+                    </a:xfrm>
+                    <a:prstGeom prst="rect">
+                      <a:avLst/>
+                    </a:prstGeom>
+                    <a:noFill/>
+                    <a:ln w="9525">
+                      <a:noFill/>
+                      <a:miter lim="800000"/>
+                      <a:headEnd/>
+                      <a:tailEnd/>
+                    </a:ln>
+                  </pic:spPr>
+                </pic:pic>
+              </a:graphicData>
+            </a:graphic>
+          </wp:inline>
+        </w:drawing>
+      </w:r>
+    </w:p>
+    <w:p>
+      <w:pPr>
+        <w:rPr>
+          <w:lang w:val="pt-BR"/>
+        </w:rPr>
+      </w:pPr>
+    </w:p>
+    <w:p>
+      <w:pPr>
+        <w:pStyle w:val="Ttulo2"/>
+        <w:rPr>
+          <w:sz w:val="28"/>
+        </w:rPr>
+      </w:pPr>
+      <w:r>
+        <w:rPr>
+          <w:sz w:val="28"/>
+        </w:rPr>
+        <w:t>Classic mode</w:t>
+      </w:r>
+    </w:p>
+    <w:p/>
+    <w:p>
+      <w:r>
+        <w:rPr>
+          <w:noProof/>
+          <w:lang w:val="pt-BR" w:eastAsia="pt-BR"/>
+        </w:rPr>
+        <w:lastRenderedPageBreak/>
+        <w:drawing>
+          <wp:inline distT="0" distB="0" distL="0" distR="0">
+            <wp:extent cx="5477510" cy="4105910"/>
+            <wp:effectExtent l="19050" t="0" r="8890" b="0"/>
+            <wp:docPr id="23" name="Imagem 16" descr="C:\Users\Arthur\Pictures\386632-return-fire-windows-screenshot-the-mineland-you-only-have.png"/>
+            <wp:cNvGraphicFramePr>
+              <a:graphicFrameLocks xmlns:a="http://schemas.openxmlformats.org/drawingml/2006/main" noChangeAspect="1"/>
+            </wp:cNvGraphicFramePr>
+            <a:graphic xmlns:a="http://schemas.openxmlformats.org/drawingml/2006/main">
+              <a:graphicData uri="http://schemas.openxmlformats.org/drawingml/2006/picture">
+                <pic:pic xmlns:pic="http://schemas.openxmlformats.org/drawingml/2006/picture">
+                  <pic:nvPicPr>
+                    <pic:cNvPr id="0" name="Picture 16" descr="C:\Users\Arthur\Pictures\386632-return-fire-windows-screenshot-the-mineland-you-only-have.png"/>
+                    <pic:cNvPicPr>
+                      <a:picLocks noChangeAspect="1" noChangeArrowheads="1"/>
+                    </pic:cNvPicPr>
+                  </pic:nvPicPr>
+                  <pic:blipFill>
+                    <a:blip r:embed="rId27" cstate="print"/>
+                    <a:srcRect/>
+                    <a:stretch>
+                      <a:fillRect/>
+                    </a:stretch>
+                  </pic:blipFill>
+                  <pic:spPr bwMode="auto">
+                    <a:xfrm>
+                      <a:off x="0" y="0"/>
+                      <a:ext cx="5477510" cy="4105910"/>
+                    </a:xfrm>
+                    <a:prstGeom prst="rect">
+                      <a:avLst/>
+                    </a:prstGeom>
+                    <a:noFill/>
+                    <a:ln w="9525">
+                      <a:noFill/>
+                      <a:miter lim="800000"/>
+                      <a:headEnd/>
+                      <a:tailEnd/>
+                    </a:ln>
+                  </pic:spPr>
+                </pic:pic>
+              </a:graphicData>
+            </a:graphic>
+          </wp:inline>
+        </w:drawing>
+      </w:r>
+    </w:p>
+    <w:p/>
+    <w:p>
+      <w:pPr>
+        <w:pStyle w:val="Ttulo2"/>
+        <w:rPr>
+          <w:sz w:val="28"/>
+        </w:rPr>
+      </w:pPr>
+      <w:bookmarkStart w:id="69" w:name="_Toc447196655"/>
+      <w:bookmarkStart w:id="70" w:name="_Toc426902204"/>
+      <w:bookmarkEnd w:id="65"/>
+      <w:r>
+        <w:rPr>
+          <w:sz w:val="28"/>
+        </w:rPr>
+        <w:t>Modern mode</w:t>
+      </w:r>
+    </w:p>
+    <w:p/>
+    <w:p/>
+    <w:p/>
+    <w:p>
+      <w:pPr>
+        <w:rPr>
+          <w:sz w:val="28"/>
+        </w:rPr>
+      </w:pPr>
+      <w:r>
+        <w:br w:type="page"/>
+      </w:r>
+      <w:r>
+        <w:rPr>
+          <w:sz w:val="40"/>
+        </w:rPr>
+        <w:lastRenderedPageBreak/>
+        <w:t>Musical Scores and Sound Effects</w:t>
       </w:r>
       <w:bookmarkEnd w:id="69"/>
-      <w:bookmarkEnd w:id="70"/>
-    </w:p>
-    <w:p/>
+    </w:p>
+    <w:p>
+      <w:pPr>
+        <w:pStyle w:val="Ttulo3"/>
+        <w:rPr>
+          <w:b w:val="0"/>
+          <w:u w:val="none"/>
+        </w:rPr>
+      </w:pPr>
+    </w:p>
     <w:p>
       <w:pPr>
         <w:pStyle w:val="Ttulo2"/>
@@ -8883,93 +9062,277 @@
           <w:sz w:val="28"/>
         </w:rPr>
       </w:pPr>
-      <w:bookmarkStart w:id="71" w:name="_Toc447196650"/>
-      <w:bookmarkStart w:id="72" w:name="_Toc370045486"/>
+      <w:bookmarkStart w:id="71" w:name="_Toc447196656"/>
+      <w:bookmarkStart w:id="72" w:name="_Toc370045487"/>
       <w:r>
         <w:rPr>
           <w:sz w:val="28"/>
         </w:rPr>
-        <w:t>User Interface Detail #2</w:t>
-      </w:r>
-      <w:bookmarkStart w:id="73" w:name="_Toc447196655"/>
-      <w:bookmarkStart w:id="74" w:name="_Toc426902204"/>
-      <w:bookmarkEnd w:id="65"/>
+        <w:t>Overview</w:t>
+      </w:r>
       <w:bookmarkEnd w:id="71"/>
       <w:bookmarkEnd w:id="72"/>
     </w:p>
-    <w:p>
-      <w:pPr>
+    <w:p/>
+    <w:p>
+      <w:r>
+        <w:t>Sound is a big part of immersion in games, and it’s not different here. Unity can take care of the more fancy stuff, like 3D audio</w:t>
+      </w:r>
+      <w:r>
+        <w:t xml:space="preserve"> and so on.</w:t>
+      </w:r>
+    </w:p>
+    <w:p>
+      <w:pPr>
+        <w:pStyle w:val="Ttulo2"/>
+        <w:rPr>
+          <w:b w:val="0"/>
+        </w:rPr>
+      </w:pPr>
+      <w:bookmarkStart w:id="73" w:name="_Toc447196659"/>
+    </w:p>
+    <w:p>
+      <w:pPr>
+        <w:pStyle w:val="Ttulo2"/>
         <w:rPr>
           <w:sz w:val="28"/>
         </w:rPr>
       </w:pPr>
-      <w:r>
+      <w:bookmarkStart w:id="74" w:name="_Toc370045488"/>
+      <w:r>
+        <w:rPr>
+          <w:sz w:val="28"/>
+        </w:rPr>
+        <w:t>Sound</w:t>
+      </w:r>
+      <w:bookmarkEnd w:id="73"/>
+      <w:bookmarkEnd w:id="74"/>
+    </w:p>
+    <w:p/>
+    <w:p>
+      <w:r>
+        <w:t>The audio doesn’t need to be ultra-realistic, but they also can’t be cartoony. “Stereotypical” sounds are fine.</w:t>
+      </w:r>
+    </w:p>
+    <w:p/>
+    <w:p>
+      <w:pPr>
+        <w:pStyle w:val="Ttulo2"/>
+        <w:rPr>
+          <w:sz w:val="28"/>
+        </w:rPr>
+      </w:pPr>
+      <w:r>
+        <w:rPr>
+          <w:sz w:val="28"/>
+        </w:rPr>
+        <w:t>Music</w:t>
+      </w:r>
+    </w:p>
+    <w:p>
+      <w:r>
+        <w:t xml:space="preserve">From Wikipedia: </w:t>
+      </w:r>
+    </w:p>
+    <w:p>
+      <w:r>
+        <w:t xml:space="preserve">“Also notable was the game soundtrack, composed exclusively by classical pieces such as </w:t>
+      </w:r>
+      <w:hyperlink r:id="rId28" w:tooltip="Richard Wagner" w:history="1">
+        <w:r>
+          <w:rPr>
+            <w:rStyle w:val="Hyperlink"/>
+          </w:rPr>
+          <w:t>Richard Wagner</w:t>
+        </w:r>
+      </w:hyperlink>
+      <w:r>
+        <w:t xml:space="preserve">'s </w:t>
+      </w:r>
+      <w:hyperlink r:id="rId29" w:tooltip="Ride of the Valkyries" w:history="1">
+        <w:r>
+          <w:rPr>
+            <w:rStyle w:val="Hyperlink"/>
+            <w:i/>
+            <w:iCs/>
+          </w:rPr>
+          <w:t xml:space="preserve">Ride of the </w:t>
+        </w:r>
+        <w:proofErr w:type="spellStart"/>
+        <w:r>
+          <w:rPr>
+            <w:rStyle w:val="Hyperlink"/>
+            <w:i/>
+            <w:iCs/>
+          </w:rPr>
+          <w:t>Valkyries</w:t>
+        </w:r>
+        <w:proofErr w:type="spellEnd"/>
+      </w:hyperlink>
+      <w:r>
+        <w:t xml:space="preserve"> when using the helicopter (in homage to </w:t>
+      </w:r>
+      <w:hyperlink r:id="rId30" w:tooltip="Apocalypse Now" w:history="1">
+        <w:r>
+          <w:rPr>
+            <w:rStyle w:val="Hyperlink"/>
+            <w:i/>
+            <w:iCs/>
+          </w:rPr>
+          <w:t>Apocalypse Now</w:t>
+        </w:r>
+      </w:hyperlink>
+      <w:r>
+        <w:t xml:space="preserve">), </w:t>
+      </w:r>
+      <w:hyperlink r:id="rId31" w:tooltip="Flight of the Bumblebee" w:history="1">
+        <w:r>
+          <w:rPr>
+            <w:rStyle w:val="Hyperlink"/>
+          </w:rPr>
+          <w:t>Flight of the Bumblebee</w:t>
+        </w:r>
+      </w:hyperlink>
+      <w:r>
+        <w:t xml:space="preserve"> when driving the jeep, </w:t>
+      </w:r>
+      <w:proofErr w:type="spellStart"/>
+      <w:r>
+        <w:t>Holst's</w:t>
+      </w:r>
+      <w:proofErr w:type="spellEnd"/>
+      <w:r>
+        <w:t xml:space="preserve"> Mars from </w:t>
+      </w:r>
+      <w:hyperlink r:id="rId32" w:tooltip="The Planets" w:history="1">
+        <w:r>
+          <w:rPr>
+            <w:rStyle w:val="Hyperlink"/>
+          </w:rPr>
+          <w:t>The Planets</w:t>
+        </w:r>
+      </w:hyperlink>
+      <w:r>
+        <w:t xml:space="preserve"> when driving the tank or the </w:t>
+      </w:r>
+      <w:hyperlink r:id="rId33" w:tooltip="William Tell Overture" w:history="1">
+        <w:r>
+          <w:rPr>
+            <w:rStyle w:val="Hyperlink"/>
+            <w:i/>
+            <w:iCs/>
+          </w:rPr>
+          <w:t>William Tell Overture</w:t>
+        </w:r>
+      </w:hyperlink>
+      <w:r>
+        <w:t xml:space="preserve"> by </w:t>
+      </w:r>
+      <w:hyperlink r:id="rId34" w:tooltip="Gioacchino Rossini" w:history="1">
+        <w:proofErr w:type="spellStart"/>
+        <w:r>
+          <w:rPr>
+            <w:rStyle w:val="Hyperlink"/>
+          </w:rPr>
+          <w:t>Gioacchino</w:t>
+        </w:r>
+        <w:proofErr w:type="spellEnd"/>
+        <w:r>
+          <w:rPr>
+            <w:rStyle w:val="Hyperlink"/>
+          </w:rPr>
+          <w:t xml:space="preserve"> Rossini</w:t>
+        </w:r>
+      </w:hyperlink>
+      <w:r>
+        <w:t xml:space="preserve"> when riding with the flag. When driving in the Armored Support Vehicle, </w:t>
+      </w:r>
+      <w:hyperlink r:id="rId35" w:tooltip="Edvard Grieg" w:history="1">
+        <w:proofErr w:type="spellStart"/>
+        <w:r>
+          <w:rPr>
+            <w:rStyle w:val="Hyperlink"/>
+          </w:rPr>
+          <w:t>Edvard</w:t>
+        </w:r>
+        <w:proofErr w:type="spellEnd"/>
+        <w:r>
+          <w:rPr>
+            <w:rStyle w:val="Hyperlink"/>
+          </w:rPr>
+          <w:t xml:space="preserve"> Grieg</w:t>
+        </w:r>
+      </w:hyperlink>
+      <w:r>
+        <w:t xml:space="preserve">'s </w:t>
+      </w:r>
+      <w:hyperlink r:id="rId36" w:tooltip="In the Hall of the Mountain King" w:history="1">
+        <w:r>
+          <w:rPr>
+            <w:rStyle w:val="Hyperlink"/>
+            <w:i/>
+            <w:iCs/>
+          </w:rPr>
+          <w:t>In the Hall of the Mountain King</w:t>
+        </w:r>
+      </w:hyperlink>
+      <w:r>
+        <w:t xml:space="preserve"> plays.”</w:t>
+      </w:r>
+    </w:p>
+    <w:p>
+      <w:r>
+        <w:t>I guess that’s it.</w:t>
+      </w:r>
+    </w:p>
+    <w:p>
+      <w:pPr>
+        <w:rPr>
+          <w:b/>
+          <w:sz w:val="40"/>
+        </w:rPr>
+      </w:pPr>
+      <w:bookmarkStart w:id="75" w:name="_Toc447196660"/>
+      <w:r>
+        <w:rPr>
+          <w:sz w:val="40"/>
+        </w:rPr>
         <w:br w:type="page"/>
       </w:r>
-      <w:r>
+    </w:p>
+    <w:p>
+      <w:pPr>
+        <w:pStyle w:val="Ttulo1"/>
         <w:rPr>
           <w:sz w:val="40"/>
         </w:rPr>
+      </w:pPr>
+      <w:bookmarkStart w:id="76" w:name="_Toc370045489"/>
+      <w:r>
+        <w:rPr>
+          <w:sz w:val="40"/>
+        </w:rPr>
         <w:lastRenderedPageBreak/>
-        <w:t>Musical Scores and Sound Effects</w:t>
-      </w:r>
-      <w:bookmarkEnd w:id="73"/>
-    </w:p>
-    <w:p>
-      <w:pPr>
-        <w:pStyle w:val="Ttulo3"/>
-        <w:rPr>
-          <w:b w:val="0"/>
-          <w:u w:val="none"/>
-        </w:rPr>
-      </w:pPr>
-    </w:p>
-    <w:p>
-      <w:pPr>
-        <w:pStyle w:val="Ttulo2"/>
-        <w:rPr>
-          <w:sz w:val="28"/>
-        </w:rPr>
-      </w:pPr>
-      <w:bookmarkStart w:id="75" w:name="_Toc447196656"/>
-      <w:bookmarkStart w:id="76" w:name="_Toc370045487"/>
-      <w:r>
-        <w:rPr>
-          <w:sz w:val="28"/>
-        </w:rPr>
-        <w:t>Overview</w:t>
+        <w:t>Single-Player Game</w:t>
       </w:r>
       <w:bookmarkEnd w:id="75"/>
       <w:bookmarkEnd w:id="76"/>
     </w:p>
     <w:p/>
     <w:p>
-      <w:r>
-        <w:t>This should probably be broken down into two sections but I think you get the point.</w:t>
-      </w:r>
-    </w:p>
-    <w:p>
       <w:pPr>
         <w:pStyle w:val="Ttulo2"/>
         <w:rPr>
-          <w:b w:val="0"/>
-        </w:rPr>
-      </w:pPr>
-      <w:bookmarkStart w:id="77" w:name="_Toc447196659"/>
-    </w:p>
-    <w:p>
-      <w:pPr>
-        <w:pStyle w:val="Ttulo2"/>
-        <w:rPr>
           <w:sz w:val="28"/>
         </w:rPr>
       </w:pPr>
-      <w:bookmarkStart w:id="78" w:name="_Toc370045488"/>
+      <w:bookmarkStart w:id="77" w:name="_Toc447196661"/>
+      <w:bookmarkStart w:id="78" w:name="_Toc370045490"/>
       <w:r>
         <w:rPr>
           <w:sz w:val="28"/>
         </w:rPr>
-        <w:t>Sound Design</w:t>
+        <w:t>Overview</w:t>
       </w:r>
       <w:bookmarkEnd w:id="77"/>
       <w:bookmarkEnd w:id="78"/>
@@ -8977,38 +9340,30 @@
     <w:p/>
     <w:p>
       <w:r>
-        <w:t>Take a shot at what you are going to do for sound design at this early stage.  Hey, good to let your reader know what you are thinking.</w:t>
-      </w:r>
-    </w:p>
-    <w:p>
-      <w:pPr>
-        <w:rPr>
-          <w:b/>
-          <w:sz w:val="40"/>
-        </w:rPr>
-      </w:pPr>
-      <w:bookmarkStart w:id="79" w:name="_Toc447196660"/>
-      <w:r>
-        <w:rPr>
-          <w:sz w:val="40"/>
-        </w:rPr>
-        <w:br w:type="page"/>
-      </w:r>
-    </w:p>
-    <w:p>
-      <w:pPr>
-        <w:pStyle w:val="Ttulo1"/>
-        <w:rPr>
-          <w:sz w:val="40"/>
-        </w:rPr>
-      </w:pPr>
-      <w:bookmarkStart w:id="80" w:name="_Toc370045489"/>
-      <w:r>
-        <w:rPr>
-          <w:sz w:val="40"/>
-        </w:rPr>
-        <w:lastRenderedPageBreak/>
-        <w:t>Single-Player Game</w:t>
+        <w:t>Describe the single-player game experience in a few sentences.</w:t>
+      </w:r>
+    </w:p>
+    <w:p/>
+    <w:p>
+      <w:r>
+        <w:t>Here is a breakdown of the key components of the single player game.</w:t>
+      </w:r>
+    </w:p>
+    <w:p/>
+    <w:p>
+      <w:pPr>
+        <w:pStyle w:val="Ttulo2"/>
+        <w:rPr>
+          <w:sz w:val="28"/>
+        </w:rPr>
+      </w:pPr>
+      <w:bookmarkStart w:id="79" w:name="_Toc447196662"/>
+      <w:bookmarkStart w:id="80" w:name="_Toc370045491"/>
+      <w:r>
+        <w:rPr>
+          <w:sz w:val="28"/>
+        </w:rPr>
+        <w:t>Single Player Game Detail #1</w:t>
       </w:r>
       <w:bookmarkEnd w:id="79"/>
       <w:bookmarkEnd w:id="80"/>
@@ -9021,121 +9376,71 @@
           <w:sz w:val="28"/>
         </w:rPr>
       </w:pPr>
-      <w:bookmarkStart w:id="81" w:name="_Toc447196661"/>
-      <w:bookmarkStart w:id="82" w:name="_Toc370045490"/>
+      <w:bookmarkStart w:id="81" w:name="_Toc447196663"/>
+      <w:bookmarkStart w:id="82" w:name="_Toc370045492"/>
       <w:r>
         <w:rPr>
           <w:sz w:val="28"/>
         </w:rPr>
-        <w:t>Overview</w:t>
+        <w:t>Single Player Game Detail #2</w:t>
       </w:r>
       <w:bookmarkEnd w:id="81"/>
       <w:bookmarkEnd w:id="82"/>
     </w:p>
     <w:p/>
     <w:p>
-      <w:r>
-        <w:t>Describe the single-player game experience in a few sentences.</w:t>
-      </w:r>
-    </w:p>
-    <w:p/>
-    <w:p>
-      <w:r>
-        <w:t>Here is a breakdown of the key components of the single player game.</w:t>
-      </w:r>
-    </w:p>
-    <w:p/>
-    <w:p>
       <w:pPr>
         <w:pStyle w:val="Ttulo2"/>
         <w:rPr>
           <w:sz w:val="28"/>
         </w:rPr>
       </w:pPr>
-      <w:bookmarkStart w:id="83" w:name="_Toc447196662"/>
-      <w:bookmarkStart w:id="84" w:name="_Toc370045491"/>
+      <w:bookmarkStart w:id="83" w:name="_Toc447196665"/>
+      <w:bookmarkStart w:id="84" w:name="_Toc370045493"/>
       <w:r>
         <w:rPr>
           <w:sz w:val="28"/>
         </w:rPr>
-        <w:t>Single Player Game Detail #1</w:t>
+        <w:t xml:space="preserve">Hours of </w:t>
+      </w:r>
+      <w:proofErr w:type="spellStart"/>
+      <w:r>
+        <w:rPr>
+          <w:sz w:val="28"/>
+        </w:rPr>
+        <w:t>Gameplay</w:t>
       </w:r>
       <w:bookmarkEnd w:id="83"/>
       <w:bookmarkEnd w:id="84"/>
+      <w:proofErr w:type="spellEnd"/>
     </w:p>
     <w:p/>
     <w:p>
+      <w:r>
+        <w:t>Talk about how long the single-player game experience is supposed to last or what your thoughts are at this point.</w:t>
+      </w:r>
+    </w:p>
+    <w:p/>
+    <w:p>
       <w:pPr>
         <w:pStyle w:val="Ttulo2"/>
         <w:rPr>
           <w:sz w:val="28"/>
         </w:rPr>
       </w:pPr>
-      <w:bookmarkStart w:id="85" w:name="_Toc447196663"/>
-      <w:bookmarkStart w:id="86" w:name="_Toc370045492"/>
+      <w:bookmarkStart w:id="85" w:name="_Toc447196666"/>
+      <w:bookmarkStart w:id="86" w:name="_Toc370045494"/>
       <w:r>
         <w:rPr>
           <w:sz w:val="28"/>
         </w:rPr>
-        <w:t>Single Player Game Detail #2</w:t>
+        <w:t>Victory Conditions</w:t>
       </w:r>
       <w:bookmarkEnd w:id="85"/>
       <w:bookmarkEnd w:id="86"/>
     </w:p>
     <w:p/>
     <w:p>
-      <w:pPr>
-        <w:pStyle w:val="Ttulo2"/>
-        <w:rPr>
-          <w:sz w:val="28"/>
-        </w:rPr>
-      </w:pPr>
-      <w:bookmarkStart w:id="87" w:name="_Toc447196665"/>
-      <w:bookmarkStart w:id="88" w:name="_Toc370045493"/>
-      <w:r>
-        <w:rPr>
-          <w:sz w:val="28"/>
-        </w:rPr>
-        <w:t xml:space="preserve">Hours of </w:t>
-      </w:r>
-      <w:proofErr w:type="spellStart"/>
-      <w:r>
-        <w:rPr>
-          <w:sz w:val="28"/>
-        </w:rPr>
-        <w:t>Gameplay</w:t>
-      </w:r>
-      <w:bookmarkEnd w:id="87"/>
-      <w:bookmarkEnd w:id="88"/>
-      <w:proofErr w:type="spellEnd"/>
-    </w:p>
-    <w:p/>
-    <w:p>
-      <w:r>
-        <w:t>Talk about how long the single-player game experience is supposed to last or what your thoughts are at this point.</w:t>
-      </w:r>
-    </w:p>
-    <w:p/>
-    <w:p>
-      <w:pPr>
-        <w:pStyle w:val="Ttulo2"/>
-        <w:rPr>
-          <w:sz w:val="28"/>
-        </w:rPr>
-      </w:pPr>
-      <w:bookmarkStart w:id="89" w:name="_Toc447196666"/>
-      <w:bookmarkStart w:id="90" w:name="_Toc370045494"/>
-      <w:r>
-        <w:rPr>
-          <w:sz w:val="28"/>
-        </w:rPr>
-        <w:t>Victory Conditions</w:t>
-      </w:r>
-      <w:bookmarkEnd w:id="89"/>
-      <w:bookmarkEnd w:id="90"/>
-    </w:p>
-    <w:p/>
-    <w:p>
       <w:r>
         <w:t>How does the player win the single-player game?</w:t>
       </w:r>
@@ -9149,7 +9454,7 @@
       <w:r>
         <w:br w:type="page"/>
       </w:r>
-      <w:bookmarkStart w:id="91" w:name="_Toc447196667"/>
+      <w:bookmarkStart w:id="87" w:name="_Toc447196667"/>
       <w:r>
         <w:rPr>
           <w:sz w:val="40"/>
@@ -9157,39 +9462,98 @@
         <w:lastRenderedPageBreak/>
         <w:t>Multiplayer</w:t>
       </w:r>
-      <w:bookmarkEnd w:id="74"/>
+      <w:bookmarkEnd w:id="70"/>
       <w:r>
         <w:rPr>
           <w:sz w:val="40"/>
         </w:rPr>
         <w:t xml:space="preserve"> Game</w:t>
       </w:r>
+      <w:bookmarkEnd w:id="87"/>
+    </w:p>
+    <w:p/>
+    <w:p>
+      <w:pPr>
+        <w:pStyle w:val="Ttulo2"/>
+        <w:rPr>
+          <w:sz w:val="28"/>
+        </w:rPr>
+      </w:pPr>
+      <w:bookmarkStart w:id="88" w:name="_Toc447196668"/>
+      <w:bookmarkStart w:id="89" w:name="_Toc370045495"/>
+      <w:r>
+        <w:rPr>
+          <w:sz w:val="28"/>
+        </w:rPr>
+        <w:t>Overview</w:t>
+      </w:r>
+      <w:bookmarkEnd w:id="88"/>
+      <w:bookmarkEnd w:id="89"/>
+    </w:p>
+    <w:p/>
+    <w:p>
+      <w:r>
+        <w:t>Describe how the multiplayer game will work in a few sentences and then go into details below.</w:t>
+      </w:r>
+    </w:p>
+    <w:p/>
+    <w:p>
+      <w:pPr>
+        <w:pStyle w:val="Ttulo2"/>
+        <w:rPr>
+          <w:sz w:val="28"/>
+        </w:rPr>
+      </w:pPr>
+      <w:bookmarkStart w:id="90" w:name="_Toc447196669"/>
+      <w:bookmarkStart w:id="91" w:name="_Toc370045496"/>
+      <w:r>
+        <w:rPr>
+          <w:sz w:val="28"/>
+        </w:rPr>
+        <w:t>Max Players</w:t>
+      </w:r>
+      <w:bookmarkEnd w:id="90"/>
       <w:bookmarkEnd w:id="91"/>
     </w:p>
     <w:p/>
     <w:p>
+      <w:r>
+        <w:t>Describe how many players can play at once or whatever.</w:t>
+      </w:r>
+    </w:p>
+    <w:p>
       <w:pPr>
         <w:pStyle w:val="Ttulo2"/>
         <w:rPr>
           <w:sz w:val="28"/>
         </w:rPr>
       </w:pPr>
-      <w:bookmarkStart w:id="92" w:name="_Toc447196668"/>
-      <w:bookmarkStart w:id="93" w:name="_Toc370045495"/>
-      <w:r>
+    </w:p>
+    <w:p>
+      <w:pPr>
+        <w:pStyle w:val="Ttulo2"/>
         <w:rPr>
           <w:sz w:val="28"/>
         </w:rPr>
-        <w:t>Overview</w:t>
+      </w:pPr>
+      <w:bookmarkStart w:id="92" w:name="_Toc447196670"/>
+      <w:bookmarkStart w:id="93" w:name="_Toc370045497"/>
+      <w:r>
+        <w:rPr>
+          <w:sz w:val="28"/>
+        </w:rPr>
+        <w:t>Servers</w:t>
       </w:r>
       <w:bookmarkEnd w:id="92"/>
       <w:bookmarkEnd w:id="93"/>
     </w:p>
     <w:p/>
     <w:p>
-      <w:r>
-        <w:t>Describe how the multiplayer game will work in a few sentences and then go into details below.</w:t>
-      </w:r>
+      <w:proofErr w:type="gramStart"/>
+      <w:r>
+        <w:t>Is your game client-server or peer-to-peer or whatever.</w:t>
+      </w:r>
+      <w:proofErr w:type="gramEnd"/>
     </w:p>
     <w:p/>
     <w:p>
@@ -9199,13 +9563,13 @@
           <w:sz w:val="28"/>
         </w:rPr>
       </w:pPr>
-      <w:bookmarkStart w:id="94" w:name="_Toc447196669"/>
-      <w:bookmarkStart w:id="95" w:name="_Toc370045496"/>
+      <w:bookmarkStart w:id="94" w:name="_Toc447196671"/>
+      <w:bookmarkStart w:id="95" w:name="_Toc370045498"/>
       <w:r>
         <w:rPr>
           <w:sz w:val="28"/>
         </w:rPr>
-        <w:t>Max Players</w:t>
+        <w:t>Customization</w:t>
       </w:r>
       <w:bookmarkEnd w:id="94"/>
       <w:bookmarkEnd w:id="95"/>
@@ -9213,58 +9577,48 @@
     <w:p/>
     <w:p>
       <w:r>
-        <w:t>Describe how many players can play at once or whatever.</w:t>
-      </w:r>
-    </w:p>
-    <w:p>
-      <w:pPr>
-        <w:pStyle w:val="Ttulo2"/>
-        <w:rPr>
-          <w:sz w:val="28"/>
-        </w:rPr>
-      </w:pPr>
-    </w:p>
-    <w:p>
-      <w:pPr>
-        <w:pStyle w:val="Ttulo2"/>
-        <w:rPr>
-          <w:sz w:val="28"/>
-        </w:rPr>
-      </w:pPr>
-      <w:bookmarkStart w:id="96" w:name="_Toc447196670"/>
-      <w:bookmarkStart w:id="97" w:name="_Toc370045497"/>
-      <w:r>
-        <w:rPr>
-          <w:sz w:val="28"/>
-        </w:rPr>
-        <w:t>Servers</w:t>
+        <w:t>Describe how the players can customize the multiplayer experience.</w:t>
+      </w:r>
+    </w:p>
+    <w:p>
+      <w:r>
+        <w:br w:type="page"/>
+      </w:r>
+    </w:p>
+    <w:p/>
+    <w:p>
+      <w:pPr>
+        <w:pStyle w:val="Ttulo1"/>
+        <w:rPr>
+          <w:sz w:val="40"/>
+        </w:rPr>
+      </w:pPr>
+      <w:bookmarkStart w:id="96" w:name="_Toc447196680"/>
+      <w:bookmarkStart w:id="97" w:name="_Toc370045499"/>
+      <w:r>
+        <w:rPr>
+          <w:sz w:val="40"/>
+        </w:rPr>
+        <w:t>World Editing</w:t>
       </w:r>
       <w:bookmarkEnd w:id="96"/>
       <w:bookmarkEnd w:id="97"/>
     </w:p>
     <w:p/>
     <w:p>
-      <w:proofErr w:type="gramStart"/>
-      <w:r>
-        <w:t>Is your game client-server or peer-to-peer or whatever.</w:t>
-      </w:r>
-      <w:proofErr w:type="gramEnd"/>
-    </w:p>
-    <w:p/>
-    <w:p>
       <w:pPr>
         <w:pStyle w:val="Ttulo2"/>
         <w:rPr>
           <w:sz w:val="28"/>
         </w:rPr>
       </w:pPr>
-      <w:bookmarkStart w:id="98" w:name="_Toc447196671"/>
-      <w:bookmarkStart w:id="99" w:name="_Toc370045498"/>
+      <w:bookmarkStart w:id="98" w:name="_Toc447196681"/>
+      <w:bookmarkStart w:id="99" w:name="_Toc370045500"/>
       <w:r>
         <w:rPr>
           <w:sz w:val="28"/>
         </w:rPr>
-        <w:t>Customization</w:t>
+        <w:t>Overview</w:t>
       </w:r>
       <w:bookmarkEnd w:id="98"/>
       <w:bookmarkEnd w:id="99"/>
@@ -9272,29 +9626,24 @@
     <w:p/>
     <w:p>
       <w:r>
-        <w:t>Describe how the players can customize the multiplayer experience.</w:t>
-      </w:r>
-    </w:p>
-    <w:p>
-      <w:r>
-        <w:br w:type="page"/>
+        <w:t>Provide an overview about the world editor.</w:t>
       </w:r>
     </w:p>
     <w:p/>
     <w:p>
       <w:pPr>
-        <w:pStyle w:val="Ttulo1"/>
-        <w:rPr>
-          <w:sz w:val="40"/>
-        </w:rPr>
-      </w:pPr>
-      <w:bookmarkStart w:id="100" w:name="_Toc447196680"/>
-      <w:bookmarkStart w:id="101" w:name="_Toc370045499"/>
-      <w:r>
-        <w:rPr>
-          <w:sz w:val="40"/>
-        </w:rPr>
-        <w:t>World Editing</w:t>
+        <w:pStyle w:val="Ttulo2"/>
+        <w:rPr>
+          <w:sz w:val="28"/>
+        </w:rPr>
+      </w:pPr>
+      <w:bookmarkStart w:id="100" w:name="_Toc447196682"/>
+      <w:bookmarkStart w:id="101" w:name="_Toc370045501"/>
+      <w:r>
+        <w:rPr>
+          <w:sz w:val="28"/>
+        </w:rPr>
+        <w:t>World Editing Detail #1</w:t>
       </w:r>
       <w:bookmarkEnd w:id="100"/>
       <w:bookmarkEnd w:id="101"/>
@@ -9307,43 +9656,46 @@
           <w:sz w:val="28"/>
         </w:rPr>
       </w:pPr>
-      <w:bookmarkStart w:id="102" w:name="_Toc447196681"/>
-      <w:bookmarkStart w:id="103" w:name="_Toc370045500"/>
+      <w:bookmarkStart w:id="102" w:name="_Toc447196683"/>
+      <w:bookmarkStart w:id="103" w:name="_Toc370045502"/>
       <w:r>
         <w:rPr>
           <w:sz w:val="28"/>
         </w:rPr>
-        <w:t>Overview</w:t>
+        <w:t>World Editing Detail #2</w:t>
       </w:r>
       <w:bookmarkEnd w:id="102"/>
       <w:bookmarkEnd w:id="103"/>
     </w:p>
+    <w:p>
+      <w:r>
+        <w:br w:type="page"/>
+      </w:r>
+    </w:p>
     <w:p/>
     <w:p>
-      <w:r>
-        <w:t>Provide an overview about the world editor.</w:t>
-      </w:r>
-    </w:p>
-    <w:p/>
-    <w:p>
-      <w:pPr>
-        <w:pStyle w:val="Ttulo2"/>
-        <w:rPr>
-          <w:sz w:val="28"/>
-        </w:rPr>
-      </w:pPr>
-      <w:bookmarkStart w:id="104" w:name="_Toc447196682"/>
-      <w:bookmarkStart w:id="105" w:name="_Toc370045501"/>
-      <w:r>
-        <w:rPr>
-          <w:sz w:val="28"/>
-        </w:rPr>
-        <w:t>World Editing Detail #1</w:t>
+      <w:pPr>
+        <w:pStyle w:val="Ttulo1"/>
+        <w:rPr>
+          <w:sz w:val="40"/>
+        </w:rPr>
+      </w:pPr>
+      <w:bookmarkStart w:id="104" w:name="_Toc447196684"/>
+      <w:bookmarkStart w:id="105" w:name="_Toc370045503"/>
+      <w:r>
+        <w:rPr>
+          <w:sz w:val="40"/>
+        </w:rPr>
+        <w:t>Extra Miscellaneous Stuff</w:t>
       </w:r>
       <w:bookmarkEnd w:id="104"/>
       <w:bookmarkEnd w:id="105"/>
     </w:p>
-    <w:p/>
+    <w:p>
+      <w:pPr>
+        <w:pStyle w:val="Textodenotaderodap"/>
+      </w:pPr>
+    </w:p>
     <w:p>
       <w:pPr>
         <w:pStyle w:val="Ttulo2"/>
@@ -9351,118 +9703,71 @@
           <w:sz w:val="28"/>
         </w:rPr>
       </w:pPr>
-      <w:bookmarkStart w:id="106" w:name="_Toc447196683"/>
-      <w:bookmarkStart w:id="107" w:name="_Toc370045502"/>
+      <w:bookmarkStart w:id="106" w:name="_Toc447196685"/>
+      <w:bookmarkStart w:id="107" w:name="_Toc370045504"/>
       <w:r>
         <w:rPr>
           <w:sz w:val="28"/>
         </w:rPr>
-        <w:t>World Editing Detail #2</w:t>
+        <w:t>Overview</w:t>
       </w:r>
       <w:bookmarkEnd w:id="106"/>
       <w:bookmarkEnd w:id="107"/>
     </w:p>
     <w:p>
-      <w:r>
-        <w:br w:type="page"/>
-      </w:r>
-    </w:p>
-    <w:p/>
-    <w:p>
-      <w:pPr>
-        <w:pStyle w:val="Ttulo1"/>
-        <w:rPr>
-          <w:sz w:val="40"/>
-        </w:rPr>
-      </w:pPr>
-      <w:bookmarkStart w:id="108" w:name="_Toc447196684"/>
-      <w:bookmarkStart w:id="109" w:name="_Toc370045503"/>
-      <w:r>
-        <w:rPr>
-          <w:sz w:val="40"/>
-        </w:rPr>
-        <w:t>Extra Miscellaneous Stuff</w:t>
+      <w:pPr>
+        <w:pStyle w:val="Textodenotaderodap"/>
+      </w:pPr>
+    </w:p>
+    <w:p>
+      <w:r>
+        <w:t>Drop anything you are working on and don’t have a good home for here.</w:t>
+      </w:r>
+    </w:p>
+    <w:p>
+      <w:pPr>
+        <w:pStyle w:val="Textodenotaderodap"/>
+      </w:pPr>
+    </w:p>
+    <w:p>
+      <w:pPr>
+        <w:pStyle w:val="Ttulo2"/>
+        <w:rPr>
+          <w:sz w:val="28"/>
+        </w:rPr>
+      </w:pPr>
+      <w:bookmarkStart w:id="108" w:name="_Toc447196686"/>
+      <w:bookmarkStart w:id="109" w:name="_Toc370045505"/>
+      <w:r>
+        <w:rPr>
+          <w:sz w:val="28"/>
+        </w:rPr>
+        <w:t>Junk I am working on…</w:t>
       </w:r>
       <w:bookmarkEnd w:id="108"/>
       <w:bookmarkEnd w:id="109"/>
     </w:p>
+    <w:p/>
+    <w:p>
+      <w:r>
+        <w:t>Crazy idea #1</w:t>
+      </w:r>
+    </w:p>
+    <w:p/>
+    <w:p>
+      <w:r>
+        <w:t>Crazy idea #2</w:t>
+      </w:r>
+    </w:p>
     <w:p>
       <w:pPr>
         <w:pStyle w:val="Textodenotaderodap"/>
       </w:pPr>
     </w:p>
-    <w:p>
-      <w:pPr>
-        <w:pStyle w:val="Ttulo2"/>
-        <w:rPr>
-          <w:sz w:val="28"/>
-        </w:rPr>
-      </w:pPr>
-      <w:bookmarkStart w:id="110" w:name="_Toc447196685"/>
-      <w:bookmarkStart w:id="111" w:name="_Toc370045504"/>
-      <w:r>
-        <w:rPr>
-          <w:sz w:val="28"/>
-        </w:rPr>
-        <w:t>Overview</w:t>
-      </w:r>
-      <w:bookmarkEnd w:id="110"/>
-      <w:bookmarkEnd w:id="111"/>
-    </w:p>
-    <w:p>
-      <w:pPr>
-        <w:pStyle w:val="Textodenotaderodap"/>
-      </w:pPr>
-    </w:p>
-    <w:p>
-      <w:r>
-        <w:t>Drop anything you are working on and don’t have a good home for here.</w:t>
-      </w:r>
-    </w:p>
-    <w:p>
-      <w:pPr>
-        <w:pStyle w:val="Textodenotaderodap"/>
-      </w:pPr>
-    </w:p>
-    <w:p>
-      <w:pPr>
-        <w:pStyle w:val="Ttulo2"/>
-        <w:rPr>
-          <w:sz w:val="28"/>
-        </w:rPr>
-      </w:pPr>
-      <w:bookmarkStart w:id="112" w:name="_Toc447196686"/>
-      <w:bookmarkStart w:id="113" w:name="_Toc370045505"/>
-      <w:r>
-        <w:rPr>
-          <w:sz w:val="28"/>
-        </w:rPr>
-        <w:t>Junk I am working on…</w:t>
-      </w:r>
-      <w:bookmarkEnd w:id="112"/>
-      <w:bookmarkEnd w:id="113"/>
-    </w:p>
-    <w:p/>
-    <w:p>
-      <w:r>
-        <w:t>Crazy idea #1</w:t>
-      </w:r>
-    </w:p>
-    <w:p/>
-    <w:p>
-      <w:r>
-        <w:t>Crazy idea #2</w:t>
-      </w:r>
-    </w:p>
-    <w:p>
-      <w:pPr>
-        <w:pStyle w:val="Textodenotaderodap"/>
-      </w:pPr>
-    </w:p>
     <w:sectPr>
-      <w:headerReference w:type="default" r:id="rId26"/>
-      <w:footerReference w:type="even" r:id="rId27"/>
-      <w:footerReference w:type="default" r:id="rId28"/>
+      <w:headerReference w:type="default" r:id="rId37"/>
+      <w:footerReference w:type="even" r:id="rId38"/>
+      <w:footerReference w:type="default" r:id="rId39"/>
       <w:pgSz w:w="12240" w:h="15840"/>
       <w:pgMar w:top="1440" w:right="1800" w:bottom="1440" w:left="1800" w:header="720" w:footer="720" w:gutter="0"/>
       <w:cols w:space="720"/>
@@ -9554,7 +9859,7 @@
         <w:rPr>
           <w:noProof/>
         </w:rPr>
-        <w:t>21</w:t>
+        <w:t>17</w:t>
       </w:r>
     </w:fldSimple>
   </w:p>
@@ -12139,7 +12444,7 @@
 </file>
 
 <file path=customXml/itemProps1.xml><?xml version="1.0" encoding="utf-8"?>
-<ds:datastoreItem xmlns:ds="http://schemas.openxmlformats.org/officeDocument/2006/customXml" ds:itemID="{C0014E45-6909-4DDD-97AC-CD6315C63196}">
+<ds:datastoreItem xmlns:ds="http://schemas.openxmlformats.org/officeDocument/2006/customXml" ds:itemID="{B680E6AD-4160-4110-BDF5-BC90E2E1ED6A}">
   <ds:schemaRefs>
     <ds:schemaRef ds:uri="http://schemas.openxmlformats.org/officeDocument/2006/bibliography"/>
   </ds:schemaRefs>

</xml_diff>

<commit_message>
Added some stuff to the single player section
</commit_message>
<xml_diff>
--- a/Documentation/GDD for Return Fire Remake by HardDisk.docx
+++ b/Documentation/GDD for Return Fire Remake by HardDisk.docx
@@ -9127,8 +9127,8 @@
         <w:lastRenderedPageBreak/>
         <w:drawing>
           <wp:inline distT="0" distB="0" distL="0" distR="0">
-            <wp:extent cx="5486400" cy="3088005"/>
-            <wp:effectExtent l="19050" t="0" r="0" b="0"/>
+            <wp:extent cx="5424218" cy="3053005"/>
+            <wp:effectExtent l="19050" t="0" r="5032" b="0"/>
             <wp:docPr id="15" name="Imagem 2" descr="C:\Users\Arthur\Pictures\RFRMk assets\6.jpg"/>
             <wp:cNvGraphicFramePr>
               <a:graphicFrameLocks xmlns:a="http://schemas.openxmlformats.org/drawingml/2006/main" noChangeAspect="1"/>
@@ -9152,7 +9152,7 @@
                   <pic:spPr bwMode="auto">
                     <a:xfrm>
                       <a:off x="0" y="0"/>
-                      <a:ext cx="5486400" cy="3088005"/>
+                      <a:ext cx="5442415" cy="3063247"/>
                     </a:xfrm>
                     <a:prstGeom prst="rect">
                       <a:avLst/>
@@ -9423,30 +9423,64 @@
     <w:p/>
     <w:p>
       <w:r>
-        <w:t>Describe the single-player game experience in a few sentences.</w:t>
+        <w:t>The campaign is a series of progressively harder levels, but without a story (as in, characters, dialogues, cutscenes, cinematics and whatever else) linking them. This makes the game much easier, faster and cheaper to make, and retains the arena feeling for the multiplayer portion.</w:t>
+      </w:r>
+    </w:p>
+    <w:p>
+      <w:r>
+        <w:t>This doesn`t mean that the levels can`t be linked by references</w:t>
+      </w:r>
+      <w:r>
+        <w:t xml:space="preserve"> (as in, nods to each other)</w:t>
+      </w:r>
+      <w:r>
+        <w:t>, or have levels in the vein of “X but harder”</w:t>
+      </w:r>
+      <w:r>
+        <w:t>. They must not veer much from the same theme, though.</w:t>
       </w:r>
     </w:p>
     <w:p/>
     <w:p>
-      <w:r>
-        <w:t>Here is a breakdown of the key components of the single player game.</w:t>
+      <w:pPr>
+        <w:pStyle w:val="Ttulo2"/>
+        <w:rPr>
+          <w:sz w:val="28"/>
+        </w:rPr>
+      </w:pPr>
+      <w:r>
+        <w:rPr>
+          <w:sz w:val="28"/>
+        </w:rPr>
+        <w:t>Destruction score</w:t>
       </w:r>
     </w:p>
     <w:p/>
     <w:p>
+      <w:r>
+        <w:t>Most of the elements of the game world are destructible, and those have a point score tied to them. The player that destroys an object from an opposing team gain that much points. Conversely, if a player destroys objects from the same team, those points are subtracted from that player`s total.</w:t>
+      </w:r>
+    </w:p>
+    <w:p>
+      <w:r>
+        <w:t>This score doesn`t decide who`s the winner, but it may grow into a mode in itself and might be another way the players have fun.</w:t>
+      </w:r>
+    </w:p>
+    <w:p/>
+    <w:p>
       <w:pPr>
         <w:pStyle w:val="Ttulo2"/>
         <w:rPr>
           <w:sz w:val="28"/>
         </w:rPr>
       </w:pPr>
-      <w:bookmarkStart w:id="93" w:name="_Toc447196662"/>
-      <w:bookmarkStart w:id="94" w:name="_Toc370143336"/>
+      <w:bookmarkStart w:id="93" w:name="_Toc447196663"/>
+      <w:bookmarkStart w:id="94" w:name="_Toc370143337"/>
       <w:r>
         <w:rPr>
           <w:sz w:val="28"/>
         </w:rPr>
-        <w:t>Single Player Game Detail #1</w:t>
+        <w:t>Single Player Game Detail #2</w:t>
       </w:r>
       <w:bookmarkEnd w:id="93"/>
       <w:bookmarkEnd w:id="94"/>
@@ -9459,32 +9493,38 @@
           <w:sz w:val="28"/>
         </w:rPr>
       </w:pPr>
-      <w:bookmarkStart w:id="95" w:name="_Toc447196663"/>
-      <w:bookmarkStart w:id="96" w:name="_Toc370143337"/>
+      <w:bookmarkStart w:id="95" w:name="_Toc447196665"/>
+      <w:bookmarkStart w:id="96" w:name="_Toc370143338"/>
       <w:r>
         <w:rPr>
           <w:sz w:val="28"/>
         </w:rPr>
-        <w:t>Single Player Game Detail #2</w:t>
+        <w:t>Hours of Gameplay</w:t>
       </w:r>
       <w:bookmarkEnd w:id="95"/>
       <w:bookmarkEnd w:id="96"/>
     </w:p>
     <w:p/>
     <w:p>
+      <w:r>
+        <w:t>Talk about how long the single-player game experience is supposed to last or what your thoughts are at this point.</w:t>
+      </w:r>
+    </w:p>
+    <w:p/>
+    <w:p>
       <w:pPr>
         <w:pStyle w:val="Ttulo2"/>
         <w:rPr>
           <w:sz w:val="28"/>
         </w:rPr>
       </w:pPr>
-      <w:bookmarkStart w:id="97" w:name="_Toc447196665"/>
-      <w:bookmarkStart w:id="98" w:name="_Toc370143338"/>
+      <w:bookmarkStart w:id="97" w:name="_Toc447196666"/>
+      <w:bookmarkStart w:id="98" w:name="_Toc370143339"/>
       <w:r>
         <w:rPr>
           <w:sz w:val="28"/>
         </w:rPr>
-        <w:t>Hours of Gameplay</w:t>
+        <w:t>Victory Conditions</w:t>
       </w:r>
       <w:bookmarkEnd w:id="97"/>
       <w:bookmarkEnd w:id="98"/>
@@ -9492,31 +9532,6 @@
     <w:p/>
     <w:p>
       <w:r>
-        <w:t>Talk about how long the single-player game experience is supposed to last or what your thoughts are at this point.</w:t>
-      </w:r>
-    </w:p>
-    <w:p/>
-    <w:p>
-      <w:pPr>
-        <w:pStyle w:val="Ttulo2"/>
-        <w:rPr>
-          <w:sz w:val="28"/>
-        </w:rPr>
-      </w:pPr>
-      <w:bookmarkStart w:id="99" w:name="_Toc447196666"/>
-      <w:bookmarkStart w:id="100" w:name="_Toc370143339"/>
-      <w:r>
-        <w:rPr>
-          <w:sz w:val="28"/>
-        </w:rPr>
-        <w:t>Victory Conditions</w:t>
-      </w:r>
-      <w:bookmarkEnd w:id="99"/>
-      <w:bookmarkEnd w:id="100"/>
-    </w:p>
-    <w:p/>
-    <w:p>
-      <w:r>
         <w:t>How does the player win the single-player game?</w:t>
       </w:r>
     </w:p>
@@ -9529,7 +9544,7 @@
       <w:r>
         <w:br w:type="page"/>
       </w:r>
-      <w:bookmarkStart w:id="101" w:name="_Toc447196667"/>
+      <w:bookmarkStart w:id="99" w:name="_Toc447196667"/>
       <w:r>
         <w:rPr>
           <w:sz w:val="40"/>
@@ -9544,23 +9559,48 @@
         </w:rPr>
         <w:t xml:space="preserve"> Game</w:t>
       </w:r>
+      <w:bookmarkEnd w:id="99"/>
+    </w:p>
+    <w:p/>
+    <w:p>
+      <w:pPr>
+        <w:pStyle w:val="Ttulo2"/>
+        <w:rPr>
+          <w:sz w:val="28"/>
+        </w:rPr>
+      </w:pPr>
+      <w:bookmarkStart w:id="100" w:name="_Toc447196668"/>
+      <w:bookmarkStart w:id="101" w:name="_Toc370143340"/>
+      <w:r>
+        <w:rPr>
+          <w:sz w:val="28"/>
+        </w:rPr>
+        <w:t>Overview</w:t>
+      </w:r>
+      <w:bookmarkEnd w:id="100"/>
       <w:bookmarkEnd w:id="101"/>
     </w:p>
     <w:p/>
     <w:p>
+      <w:r>
+        <w:t>Describe how the multiplayer game will work in a few sentences and then go into details below.</w:t>
+      </w:r>
+    </w:p>
+    <w:p/>
+    <w:p>
       <w:pPr>
         <w:pStyle w:val="Ttulo2"/>
         <w:rPr>
           <w:sz w:val="28"/>
         </w:rPr>
       </w:pPr>
-      <w:bookmarkStart w:id="102" w:name="_Toc447196668"/>
-      <w:bookmarkStart w:id="103" w:name="_Toc370143340"/>
+      <w:bookmarkStart w:id="102" w:name="_Toc447196669"/>
+      <w:bookmarkStart w:id="103" w:name="_Toc370143341"/>
       <w:r>
         <w:rPr>
           <w:sz w:val="28"/>
         </w:rPr>
-        <w:t>Overview</w:t>
+        <w:t>Max Players</w:t>
       </w:r>
       <w:bookmarkEnd w:id="102"/>
       <w:bookmarkEnd w:id="103"/>
@@ -9568,10 +9608,9 @@
     <w:p/>
     <w:p>
       <w:r>
-        <w:t>Describe how the multiplayer game will work in a few sentences and then go into details below.</w:t>
-      </w:r>
-    </w:p>
-    <w:p/>
+        <w:t>Describe how many players can play at once or whatever.</w:t>
+      </w:r>
+    </w:p>
     <w:p>
       <w:pPr>
         <w:pStyle w:val="Ttulo2"/>
@@ -9579,13 +9618,21 @@
           <w:sz w:val="28"/>
         </w:rPr>
       </w:pPr>
-      <w:bookmarkStart w:id="104" w:name="_Toc447196669"/>
-      <w:bookmarkStart w:id="105" w:name="_Toc370143341"/>
-      <w:r>
+    </w:p>
+    <w:p>
+      <w:pPr>
+        <w:pStyle w:val="Ttulo2"/>
         <w:rPr>
           <w:sz w:val="28"/>
         </w:rPr>
-        <w:t>Max Players</w:t>
+      </w:pPr>
+      <w:bookmarkStart w:id="104" w:name="_Toc447196670"/>
+      <w:bookmarkStart w:id="105" w:name="_Toc370143342"/>
+      <w:r>
+        <w:rPr>
+          <w:sz w:val="28"/>
+        </w:rPr>
+        <w:t>Servers</w:t>
       </w:r>
       <w:bookmarkEnd w:id="104"/>
       <w:bookmarkEnd w:id="105"/>
@@ -9593,9 +9640,10 @@
     <w:p/>
     <w:p>
       <w:r>
-        <w:t>Describe how many players can play at once or whatever.</w:t>
-      </w:r>
-    </w:p>
+        <w:t>Is your game client-server or peer-to-peer or whatever.</w:t>
+      </w:r>
+    </w:p>
+    <w:p/>
     <w:p>
       <w:pPr>
         <w:pStyle w:val="Ttulo2"/>
@@ -9603,21 +9651,13 @@
           <w:sz w:val="28"/>
         </w:rPr>
       </w:pPr>
-    </w:p>
-    <w:p>
-      <w:pPr>
-        <w:pStyle w:val="Ttulo2"/>
+      <w:bookmarkStart w:id="106" w:name="_Toc447196671"/>
+      <w:bookmarkStart w:id="107" w:name="_Toc370143343"/>
+      <w:r>
         <w:rPr>
           <w:sz w:val="28"/>
         </w:rPr>
-      </w:pPr>
-      <w:bookmarkStart w:id="106" w:name="_Toc447196670"/>
-      <w:bookmarkStart w:id="107" w:name="_Toc370143342"/>
-      <w:r>
-        <w:rPr>
-          <w:sz w:val="28"/>
-        </w:rPr>
-        <w:t>Servers</w:t>
+        <w:t>Customization</w:t>
       </w:r>
       <w:bookmarkEnd w:id="106"/>
       <w:bookmarkEnd w:id="107"/>
@@ -9625,141 +9665,139 @@
     <w:p/>
     <w:p>
       <w:r>
-        <w:t>Is your game client-server or peer-to-peer or whatever.</w:t>
+        <w:t>Describe how the players can customize the multiplayer experience.</w:t>
+      </w:r>
+    </w:p>
+    <w:p>
+      <w:r>
+        <w:br w:type="page"/>
       </w:r>
     </w:p>
     <w:p/>
     <w:p>
       <w:pPr>
-        <w:pStyle w:val="Ttulo2"/>
-        <w:rPr>
-          <w:sz w:val="28"/>
-        </w:rPr>
-      </w:pPr>
-      <w:bookmarkStart w:id="108" w:name="_Toc447196671"/>
-      <w:bookmarkStart w:id="109" w:name="_Toc370143343"/>
-      <w:r>
-        <w:rPr>
-          <w:sz w:val="28"/>
-        </w:rPr>
-        <w:t>Customization</w:t>
+        <w:pStyle w:val="Ttulo1"/>
+        <w:rPr>
+          <w:sz w:val="40"/>
+        </w:rPr>
+      </w:pPr>
+      <w:bookmarkStart w:id="108" w:name="_Toc447196680"/>
+      <w:bookmarkStart w:id="109" w:name="_Toc370143344"/>
+      <w:r>
+        <w:rPr>
+          <w:sz w:val="40"/>
+        </w:rPr>
+        <w:t>World Editing</w:t>
       </w:r>
       <w:bookmarkEnd w:id="108"/>
       <w:bookmarkEnd w:id="109"/>
     </w:p>
     <w:p/>
     <w:p>
-      <w:r>
-        <w:t>Describe how the players can customize the multiplayer experience.</w:t>
-      </w:r>
-    </w:p>
-    <w:p>
-      <w:r>
-        <w:br w:type="page"/>
-      </w:r>
-    </w:p>
-    <w:p/>
-    <w:p>
-      <w:pPr>
-        <w:pStyle w:val="Ttulo1"/>
-        <w:rPr>
-          <w:sz w:val="40"/>
-        </w:rPr>
-      </w:pPr>
-      <w:bookmarkStart w:id="110" w:name="_Toc447196680"/>
-      <w:bookmarkStart w:id="111" w:name="_Toc370143344"/>
-      <w:r>
-        <w:rPr>
-          <w:sz w:val="40"/>
-        </w:rPr>
-        <w:t>World Editing</w:t>
+      <w:pPr>
+        <w:pStyle w:val="Ttulo2"/>
+        <w:rPr>
+          <w:sz w:val="28"/>
+        </w:rPr>
+      </w:pPr>
+      <w:bookmarkStart w:id="110" w:name="_Toc447196681"/>
+      <w:bookmarkStart w:id="111" w:name="_Toc370143345"/>
+      <w:r>
+        <w:rPr>
+          <w:sz w:val="28"/>
+        </w:rPr>
+        <w:t>Overview</w:t>
       </w:r>
       <w:bookmarkEnd w:id="110"/>
       <w:bookmarkEnd w:id="111"/>
     </w:p>
     <w:p/>
     <w:p>
+      <w:r>
+        <w:t>Provide an overview about the world editor.</w:t>
+      </w:r>
+    </w:p>
+    <w:p/>
+    <w:p>
       <w:pPr>
         <w:pStyle w:val="Ttulo2"/>
         <w:rPr>
           <w:sz w:val="28"/>
         </w:rPr>
       </w:pPr>
-      <w:bookmarkStart w:id="112" w:name="_Toc447196681"/>
-      <w:bookmarkStart w:id="113" w:name="_Toc370143345"/>
+      <w:bookmarkStart w:id="112" w:name="_Toc447196682"/>
+      <w:bookmarkStart w:id="113" w:name="_Toc370143346"/>
       <w:r>
         <w:rPr>
           <w:sz w:val="28"/>
         </w:rPr>
-        <w:t>Overview</w:t>
+        <w:t>World Editing Detail #1</w:t>
       </w:r>
       <w:bookmarkEnd w:id="112"/>
       <w:bookmarkEnd w:id="113"/>
     </w:p>
     <w:p/>
     <w:p>
-      <w:r>
-        <w:t>Provide an overview about the world editor.</w:t>
-      </w:r>
-    </w:p>
-    <w:p/>
-    <w:p>
       <w:pPr>
         <w:pStyle w:val="Ttulo2"/>
         <w:rPr>
           <w:sz w:val="28"/>
         </w:rPr>
       </w:pPr>
-      <w:bookmarkStart w:id="114" w:name="_Toc447196682"/>
-      <w:bookmarkStart w:id="115" w:name="_Toc370143346"/>
+      <w:bookmarkStart w:id="114" w:name="_Toc447196683"/>
+      <w:bookmarkStart w:id="115" w:name="_Toc370143347"/>
       <w:r>
         <w:rPr>
           <w:sz w:val="28"/>
         </w:rPr>
-        <w:t>World Editing Detail #1</w:t>
+        <w:t>World Editing Detail #2</w:t>
       </w:r>
       <w:bookmarkEnd w:id="114"/>
       <w:bookmarkEnd w:id="115"/>
     </w:p>
+    <w:p>
+      <w:r>
+        <w:br w:type="page"/>
+      </w:r>
+    </w:p>
     <w:p/>
     <w:p>
       <w:pPr>
-        <w:pStyle w:val="Ttulo2"/>
-        <w:rPr>
-          <w:sz w:val="28"/>
-        </w:rPr>
-      </w:pPr>
-      <w:bookmarkStart w:id="116" w:name="_Toc447196683"/>
-      <w:bookmarkStart w:id="117" w:name="_Toc370143347"/>
-      <w:r>
-        <w:rPr>
-          <w:sz w:val="28"/>
-        </w:rPr>
-        <w:t>World Editing Detail #2</w:t>
+        <w:pStyle w:val="Ttulo1"/>
+        <w:rPr>
+          <w:sz w:val="40"/>
+        </w:rPr>
+      </w:pPr>
+      <w:bookmarkStart w:id="116" w:name="_Toc447196684"/>
+      <w:bookmarkStart w:id="117" w:name="_Toc370143348"/>
+      <w:r>
+        <w:rPr>
+          <w:sz w:val="40"/>
+        </w:rPr>
+        <w:t>Extra Miscellaneous Stuff</w:t>
       </w:r>
       <w:bookmarkEnd w:id="116"/>
       <w:bookmarkEnd w:id="117"/>
     </w:p>
     <w:p>
-      <w:r>
-        <w:br w:type="page"/>
-      </w:r>
-    </w:p>
-    <w:p/>
-    <w:p>
-      <w:pPr>
-        <w:pStyle w:val="Ttulo1"/>
-        <w:rPr>
-          <w:sz w:val="40"/>
-        </w:rPr>
-      </w:pPr>
-      <w:bookmarkStart w:id="118" w:name="_Toc447196684"/>
-      <w:bookmarkStart w:id="119" w:name="_Toc370143348"/>
-      <w:r>
-        <w:rPr>
-          <w:sz w:val="40"/>
-        </w:rPr>
-        <w:t>Extra Miscellaneous Stuff</w:t>
+      <w:pPr>
+        <w:pStyle w:val="Textodenotaderodap"/>
+      </w:pPr>
+    </w:p>
+    <w:p>
+      <w:pPr>
+        <w:pStyle w:val="Ttulo2"/>
+        <w:rPr>
+          <w:sz w:val="28"/>
+        </w:rPr>
+      </w:pPr>
+      <w:bookmarkStart w:id="118" w:name="_Toc447196685"/>
+      <w:bookmarkStart w:id="119" w:name="_Toc370143349"/>
+      <w:r>
+        <w:rPr>
+          <w:sz w:val="28"/>
+        </w:rPr>
+        <w:t>Overview</w:t>
       </w:r>
       <w:bookmarkEnd w:id="118"/>
       <w:bookmarkEnd w:id="119"/>
@@ -9770,55 +9808,32 @@
       </w:pPr>
     </w:p>
     <w:p>
+      <w:r>
+        <w:t>Drop anything you are working on and don’t have a good home for here.</w:t>
+      </w:r>
+    </w:p>
+    <w:p>
+      <w:pPr>
+        <w:pStyle w:val="Textodenotaderodap"/>
+      </w:pPr>
+    </w:p>
+    <w:p>
       <w:pPr>
         <w:pStyle w:val="Ttulo2"/>
         <w:rPr>
           <w:sz w:val="28"/>
         </w:rPr>
       </w:pPr>
-      <w:bookmarkStart w:id="120" w:name="_Toc447196685"/>
-      <w:bookmarkStart w:id="121" w:name="_Toc370143349"/>
+      <w:bookmarkStart w:id="120" w:name="_Toc447196686"/>
+      <w:bookmarkStart w:id="121" w:name="_Toc370143350"/>
       <w:r>
         <w:rPr>
           <w:sz w:val="28"/>
         </w:rPr>
-        <w:t>Overview</w:t>
+        <w:t>Junk I am working on…</w:t>
       </w:r>
       <w:bookmarkEnd w:id="120"/>
       <w:bookmarkEnd w:id="121"/>
-    </w:p>
-    <w:p>
-      <w:pPr>
-        <w:pStyle w:val="Textodenotaderodap"/>
-      </w:pPr>
-    </w:p>
-    <w:p>
-      <w:r>
-        <w:t>Drop anything you are working on and don’t have a good home for here.</w:t>
-      </w:r>
-    </w:p>
-    <w:p>
-      <w:pPr>
-        <w:pStyle w:val="Textodenotaderodap"/>
-      </w:pPr>
-    </w:p>
-    <w:p>
-      <w:pPr>
-        <w:pStyle w:val="Ttulo2"/>
-        <w:rPr>
-          <w:sz w:val="28"/>
-        </w:rPr>
-      </w:pPr>
-      <w:bookmarkStart w:id="122" w:name="_Toc447196686"/>
-      <w:bookmarkStart w:id="123" w:name="_Toc370143350"/>
-      <w:r>
-        <w:rPr>
-          <w:sz w:val="28"/>
-        </w:rPr>
-        <w:t>Junk I am working on…</w:t>
-      </w:r>
-      <w:bookmarkEnd w:id="122"/>
-      <w:bookmarkEnd w:id="123"/>
     </w:p>
     <w:p/>
     <w:p>
@@ -9932,7 +9947,7 @@
         <w:rPr>
           <w:noProof/>
         </w:rPr>
-        <w:t>27</w:t>
+        <w:t>28</w:t>
       </w:r>
     </w:fldSimple>
   </w:p>
@@ -12517,7 +12532,7 @@
 </file>
 
 <file path=customXml/itemProps1.xml><?xml version="1.0" encoding="utf-8"?>
-<ds:datastoreItem xmlns:ds="http://schemas.openxmlformats.org/officeDocument/2006/customXml" ds:itemID="{B0E761FB-F04A-4D21-9090-3A5232C959A6}">
+<ds:datastoreItem xmlns:ds="http://schemas.openxmlformats.org/officeDocument/2006/customXml" ds:itemID="{EBD3FE68-2AC7-4FBB-B2EC-0E1AD92277F4}">
   <ds:schemaRefs>
     <ds:schemaRef ds:uri="http://schemas.openxmlformats.org/officeDocument/2006/bibliography"/>
   </ds:schemaRefs>

</xml_diff>

<commit_message>
Expanded music stuff, single-player stuff and some multiplayer stuff
</commit_message>
<xml_diff>
--- a/Documentation/GDD for Return Fire Remake by HardDisk.docx
+++ b/Documentation/GDD for Return Fire Remake by HardDisk.docx
@@ -18,6 +18,13 @@
           <w:sz w:val="44"/>
         </w:rPr>
       </w:pPr>
+      <w:r>
+        <w:rPr>
+          <w:b/>
+          <w:sz w:val="44"/>
+        </w:rPr>
+        <w:t xml:space="preserve">Game </w:t>
+      </w:r>
       <w:r>
         <w:rPr>
           <w:b/>
@@ -5648,6 +5655,19 @@
       </w:pPr>
       <w:r>
         <w:t>Generate new levels with each new game, or select from a list of a lot of premade levels</w:t>
+      </w:r>
+    </w:p>
+    <w:p>
+      <w:pPr>
+        <w:pStyle w:val="PargrafodaLista"/>
+        <w:numPr>
+          <w:ilvl w:val="0"/>
+          <w:numId w:val="20"/>
+        </w:numPr>
+        <w:ind w:left="709"/>
+      </w:pPr>
+      <w:r>
+        <w:t>Record single-player and multi-player matches</w:t>
       </w:r>
     </w:p>
     <w:p/>
@@ -6864,6 +6884,9 @@
       </w:pPr>
       <w:bookmarkStart w:id="45" w:name="_Toc370143299"/>
       <w:r>
+        <w:t xml:space="preserve">Air </w:t>
+      </w:r>
+      <w:r>
         <w:t>Drone</w:t>
       </w:r>
       <w:bookmarkEnd w:id="45"/>
@@ -6871,6 +6894,9 @@
     <w:p>
       <w:r>
         <w:t>NPC. Appears only in the Single-Player portion, in later levels. This drone will harass the player if the player keeps still for a long time.</w:t>
+      </w:r>
+      <w:r>
+        <w:t xml:space="preserve"> Armed with burst machine guns.</w:t>
       </w:r>
     </w:p>
     <w:p>
@@ -7621,17 +7647,7 @@
           <w:highlight w:val="darkMagenta"/>
           <w:lang w:eastAsia="pt-BR"/>
         </w:rPr>
-        <w:t>X</w:t>
-      </w:r>
-      <w:r>
-        <w:rPr>
-          <w:rFonts w:cs="Calibri"/>
-          <w:color w:val="FFFFFF" w:themeColor="background1"/>
-          <w:szCs w:val="24"/>
-          <w:highlight w:val="darkMagenta"/>
-          <w:lang w:eastAsia="pt-BR"/>
-        </w:rPr>
-        <w:t>: Recover vehicle:</w:t>
+        <w:t>X: Recover vehicle:</w:t>
       </w:r>
       <w:r>
         <w:rPr>
@@ -7639,15 +7655,7 @@
           <w:szCs w:val="24"/>
           <w:lang w:eastAsia="pt-BR"/>
         </w:rPr>
-        <w:t xml:space="preserve"> When a player is over </w:t>
-      </w:r>
-      <w:r>
-        <w:rPr>
-          <w:rFonts w:cs="Calibri"/>
-          <w:szCs w:val="24"/>
-          <w:lang w:eastAsia="pt-BR"/>
-        </w:rPr>
-        <w:t>the base such that it becomes highlighted, the player can press this button to recover their vehicle and go to the vehicle selection screen</w:t>
+        <w:t xml:space="preserve"> When a player is over the base such that it becomes highlighted, the player can press this button to recover their vehicle and go to the vehicle selection screen</w:t>
       </w:r>
     </w:p>
     <w:p>
@@ -7915,15 +7923,7 @@
           <w:szCs w:val="24"/>
           <w:lang w:eastAsia="pt-BR"/>
         </w:rPr>
-        <w:t xml:space="preserve"> When a player is over </w:t>
-      </w:r>
-      <w:r>
-        <w:rPr>
-          <w:rFonts w:cs="Calibri"/>
-          <w:szCs w:val="24"/>
-          <w:lang w:eastAsia="pt-BR"/>
-        </w:rPr>
-        <w:t>the base such that it becomes highlighted, the player can press this button to recover their vehicle and go to the vehicle selection screen</w:t>
+        <w:t xml:space="preserve"> When a player is over the base such that it becomes highlighted, the player can press this button to recover their vehicle and go to the vehicle selection screen</w:t>
       </w:r>
     </w:p>
     <w:p>
@@ -7961,7 +7961,6 @@
         <w:t>L1: Turn turret clockwise</w:t>
       </w:r>
     </w:p>
-    <w:p/>
     <w:p/>
     <w:p>
       <w:pPr>
@@ -8189,17 +8188,7 @@
           <w:highlight w:val="darkMagenta"/>
           <w:lang w:eastAsia="pt-BR"/>
         </w:rPr>
-        <w:t>X</w:t>
-      </w:r>
-      <w:r>
-        <w:rPr>
-          <w:rFonts w:cs="Calibri"/>
-          <w:color w:val="FFFFFF" w:themeColor="background1"/>
-          <w:szCs w:val="24"/>
-          <w:highlight w:val="darkMagenta"/>
-          <w:lang w:eastAsia="pt-BR"/>
-        </w:rPr>
-        <w:t>: Recover vehicle:</w:t>
+        <w:t>X: Recover vehicle:</w:t>
       </w:r>
       <w:r>
         <w:rPr>
@@ -8207,15 +8196,7 @@
           <w:szCs w:val="24"/>
           <w:lang w:eastAsia="pt-BR"/>
         </w:rPr>
-        <w:t xml:space="preserve"> When a player is over </w:t>
-      </w:r>
-      <w:r>
-        <w:rPr>
-          <w:rFonts w:cs="Calibri"/>
-          <w:szCs w:val="24"/>
-          <w:lang w:eastAsia="pt-BR"/>
-        </w:rPr>
-        <w:t>the base such that it becomes highlighted, the player can press this button to recover their vehicle and go to the vehicle selection screen</w:t>
+        <w:t xml:space="preserve"> When a player is over the base such that it becomes highlighted, the player can press this button to recover their vehicle and go to the vehicle selection screen</w:t>
       </w:r>
     </w:p>
     <w:p/>
@@ -8610,15 +8591,7 @@
           <w:szCs w:val="24"/>
           <w:lang w:eastAsia="pt-BR"/>
         </w:rPr>
-        <w:t xml:space="preserve"> When a player is over </w:t>
-      </w:r>
-      <w:r>
-        <w:rPr>
-          <w:rFonts w:cs="Calibri"/>
-          <w:szCs w:val="24"/>
-          <w:lang w:eastAsia="pt-BR"/>
-        </w:rPr>
-        <w:t>the base such that it becomes highlighted, the player can press this button to recover their vehicle and go to the vehicle selection screen</w:t>
+        <w:t xml:space="preserve"> When a player is over the base such that it becomes highlighted, the player can press this button to recover their vehicle and go to the vehicle selection screen</w:t>
       </w:r>
     </w:p>
     <w:p>
@@ -8994,16 +8967,7 @@
     <w:p/>
     <w:p>
       <w:r>
-        <w:t xml:space="preserve">Pressing the contextual </w:t>
-      </w:r>
-      <w:r>
-        <w:t>b</w:t>
-      </w:r>
-      <w:r>
-        <w:t>utton/key</w:t>
-      </w:r>
-      <w:r>
-        <w:t xml:space="preserve"> should toggle the map screen.</w:t>
+        <w:t>Pressing the contextual button/key should toggle the map screen.</w:t>
       </w:r>
     </w:p>
     <w:p/>
@@ -9122,7 +9086,7 @@
       <w:r>
         <w:rPr>
           <w:noProof/>
-          <w:lang w:val="pt-BR" w:eastAsia="pt-BR"/>
+          <w:lang w:eastAsia="pt-BR"/>
         </w:rPr>
         <w:lastRenderedPageBreak/>
         <w:drawing>
@@ -9174,14 +9138,16 @@
     </w:p>
     <w:p/>
     <w:p>
+      <w:r>
+        <w:br w:type="page"/>
+      </w:r>
+    </w:p>
+    <w:p>
       <w:pPr>
         <w:rPr>
           <w:sz w:val="28"/>
         </w:rPr>
       </w:pPr>
-      <w:r>
-        <w:br w:type="page"/>
-      </w:r>
       <w:r>
         <w:rPr>
           <w:sz w:val="40"/>
@@ -9363,9 +9329,102 @@
         <w:t xml:space="preserve"> plays.”</w:t>
       </w:r>
     </w:p>
-    <w:p>
-      <w:r>
-        <w:t>I guess that’s it.</w:t>
+    <w:p/>
+    <w:p>
+      <w:pPr>
+        <w:rPr>
+          <w:lang w:val="pt-BR"/>
+        </w:rPr>
+      </w:pPr>
+      <w:r>
+        <w:t>To expand</w:t>
+      </w:r>
+      <w:r>
+        <w:rPr>
+          <w:lang w:val="pt-BR"/>
+        </w:rPr>
+        <w:t>:</w:t>
+      </w:r>
+    </w:p>
+    <w:p>
+      <w:pPr>
+        <w:pStyle w:val="PargrafodaLista"/>
+        <w:numPr>
+          <w:ilvl w:val="0"/>
+          <w:numId w:val="31"/>
+        </w:numPr>
+      </w:pPr>
+      <w:r>
+        <w:t>Tank: Holst`s Mars (The Planets)</w:t>
+      </w:r>
+    </w:p>
+    <w:p>
+      <w:pPr>
+        <w:pStyle w:val="PargrafodaLista"/>
+        <w:numPr>
+          <w:ilvl w:val="0"/>
+          <w:numId w:val="31"/>
+        </w:numPr>
+      </w:pPr>
+      <w:r>
+        <w:t>Jeep: Flight of the Bumblebee</w:t>
+      </w:r>
+    </w:p>
+    <w:p>
+      <w:pPr>
+        <w:pStyle w:val="PargrafodaLista"/>
+        <w:numPr>
+          <w:ilvl w:val="0"/>
+          <w:numId w:val="31"/>
+        </w:numPr>
+      </w:pPr>
+      <w:r>
+        <w:t>Truck: In the Hall of the Mountain King</w:t>
+      </w:r>
+    </w:p>
+    <w:p>
+      <w:pPr>
+        <w:pStyle w:val="PargrafodaLista"/>
+        <w:numPr>
+          <w:ilvl w:val="0"/>
+          <w:numId w:val="31"/>
+        </w:numPr>
+      </w:pPr>
+      <w:r>
+        <w:t xml:space="preserve">Helicopter: </w:t>
+      </w:r>
+      <w:r>
+        <w:rPr>
+          <w:strike/>
+        </w:rPr>
+        <w:t>GET IN DA CHOPPA looped infinitely</w:t>
+      </w:r>
+      <w:r>
+        <w:t>. Ride of the Valkyries</w:t>
+      </w:r>
+    </w:p>
+    <w:p>
+      <w:pPr>
+        <w:pStyle w:val="PargrafodaLista"/>
+        <w:numPr>
+          <w:ilvl w:val="0"/>
+          <w:numId w:val="31"/>
+        </w:numPr>
+      </w:pPr>
+      <w:r>
+        <w:t>Found flag: That Hallelujah music</w:t>
+      </w:r>
+    </w:p>
+    <w:p>
+      <w:pPr>
+        <w:pStyle w:val="PargrafodaLista"/>
+        <w:numPr>
+          <w:ilvl w:val="0"/>
+          <w:numId w:val="31"/>
+        </w:numPr>
+      </w:pPr>
+      <w:r>
+        <w:t>Jeep with flag: Willian Tell Overture</w:t>
       </w:r>
     </w:p>
     <w:p>
@@ -9437,7 +9496,13 @@
         <w:t>, or have levels in the vein of “X but harder”</w:t>
       </w:r>
       <w:r>
-        <w:t>. They must not veer much from the same theme, though.</w:t>
+        <w:t>. They must not veer</w:t>
+      </w:r>
+      <w:r>
+        <w:t xml:space="preserve"> too</w:t>
+      </w:r>
+      <w:r>
+        <w:t xml:space="preserve"> much from the same theme, though.</w:t>
       </w:r>
     </w:p>
     <w:p/>
@@ -9452,6 +9517,51 @@
         <w:rPr>
           <w:sz w:val="28"/>
         </w:rPr>
+        <w:t>Capture the flag</w:t>
+      </w:r>
+    </w:p>
+    <w:p/>
+    <w:p>
+      <w:r>
+        <w:t>It`s the main mode of play. The victor is the one that brings the McGuffin hidden in the enemy base to their own base.</w:t>
+      </w:r>
+    </w:p>
+    <w:p>
+      <w:r>
+        <w:t xml:space="preserve">The main enemy throughout all of the levels are the turrets perched on the walls of the enemy`s fortress, and the labyrinth consisted of those walls. </w:t>
+      </w:r>
+      <w:r>
+        <w:t>Players must manage their vehicle`s lives and their resources.</w:t>
+      </w:r>
+    </w:p>
+    <w:p>
+      <w:r>
+        <w:t xml:space="preserve">In the later levels, more enemy types such as flying and land drones show up, and </w:t>
+      </w:r>
+      <w:r>
+        <w:t>AI-controlled vehicles are also a threat to the player.</w:t>
+      </w:r>
+    </w:p>
+    <w:p>
+      <w:r>
+        <w:t>Time is</w:t>
+      </w:r>
+      <w:r>
+        <w:t xml:space="preserve"> recorded, and that can be uploaded to an online leaderboard, where the players can share their times with their friends.</w:t>
+      </w:r>
+    </w:p>
+    <w:p/>
+    <w:p>
+      <w:pPr>
+        <w:pStyle w:val="Ttulo2"/>
+        <w:rPr>
+          <w:sz w:val="28"/>
+        </w:rPr>
+      </w:pPr>
+      <w:r>
+        <w:rPr>
+          <w:sz w:val="28"/>
+        </w:rPr>
         <w:t>Destruction score</w:t>
       </w:r>
     </w:p>
@@ -9474,65 +9584,50 @@
           <w:sz w:val="28"/>
         </w:rPr>
       </w:pPr>
-      <w:bookmarkStart w:id="93" w:name="_Toc447196663"/>
-      <w:bookmarkStart w:id="94" w:name="_Toc370143337"/>
+      <w:bookmarkStart w:id="93" w:name="_Toc447196665"/>
+      <w:bookmarkStart w:id="94" w:name="_Toc370143338"/>
       <w:r>
         <w:rPr>
           <w:sz w:val="28"/>
         </w:rPr>
-        <w:t>Single Player Game Detail #2</w:t>
+        <w:t>Hours of Gameplay</w:t>
       </w:r>
       <w:bookmarkEnd w:id="93"/>
       <w:bookmarkEnd w:id="94"/>
     </w:p>
     <w:p/>
     <w:p>
-      <w:pPr>
-        <w:pStyle w:val="Ttulo2"/>
-        <w:rPr>
-          <w:sz w:val="28"/>
-        </w:rPr>
-      </w:pPr>
-      <w:bookmarkStart w:id="95" w:name="_Toc447196665"/>
-      <w:bookmarkStart w:id="96" w:name="_Toc370143338"/>
-      <w:r>
-        <w:rPr>
-          <w:sz w:val="28"/>
-        </w:rPr>
-        <w:t>Hours of Gameplay</w:t>
-      </w:r>
-      <w:bookmarkEnd w:id="95"/>
-      <w:bookmarkEnd w:id="96"/>
+      <w:r>
+        <w:t>For the base game</w:t>
+      </w:r>
+      <w:r>
+        <w:t xml:space="preserve"> in average</w:t>
+      </w:r>
+      <w:r>
+        <w:t>, each level must last between 0</w:t>
+      </w:r>
+      <w:r>
+        <w:t xml:space="preserve">:15 minutes (the easiest ones, with a newcomer player) to 10:00 minutes (the hardest </w:t>
+      </w:r>
+      <w:r>
+        <w:t>ones, with a reasonably skilled player</w:t>
+      </w:r>
+      <w:r>
+        <w:t>)</w:t>
+      </w:r>
     </w:p>
     <w:p/>
     <w:p>
       <w:r>
-        <w:t>Talk about how long the single-player game experience is supposed to last or what your thoughts are at this point.</w:t>
-      </w:r>
-    </w:p>
-    <w:p/>
-    <w:p>
-      <w:pPr>
-        <w:pStyle w:val="Ttulo2"/>
-        <w:rPr>
-          <w:sz w:val="28"/>
-        </w:rPr>
-      </w:pPr>
-      <w:bookmarkStart w:id="97" w:name="_Toc447196666"/>
-      <w:bookmarkStart w:id="98" w:name="_Toc370143339"/>
-      <w:r>
-        <w:rPr>
-          <w:sz w:val="28"/>
-        </w:rPr>
-        <w:t>Victory Conditions</w:t>
-      </w:r>
-      <w:bookmarkEnd w:id="97"/>
-      <w:bookmarkEnd w:id="98"/>
-    </w:p>
-    <w:p/>
-    <w:p>
-      <w:r>
-        <w:t>How does the player win the single-player game?</w:t>
+        <w:t>The total time can be close to infinite, because of the level-sh</w:t>
+      </w:r>
+      <w:r>
+        <w:t>aring feature built in the game.</w:t>
+      </w:r>
+    </w:p>
+    <w:p>
+      <w:r>
+        <w:br w:type="page"/>
       </w:r>
     </w:p>
     <w:p>
@@ -9541,10 +9636,7 @@
           <w:sz w:val="40"/>
         </w:rPr>
       </w:pPr>
-      <w:r>
-        <w:br w:type="page"/>
-      </w:r>
-      <w:bookmarkStart w:id="99" w:name="_Toc447196667"/>
+      <w:bookmarkStart w:id="95" w:name="_Toc447196667"/>
       <w:r>
         <w:rPr>
           <w:sz w:val="40"/>
@@ -9559,23 +9651,86 @@
         </w:rPr>
         <w:t xml:space="preserve"> Game</w:t>
       </w:r>
+      <w:bookmarkEnd w:id="95"/>
+    </w:p>
+    <w:p/>
+    <w:p>
+      <w:pPr>
+        <w:pStyle w:val="Ttulo2"/>
+        <w:rPr>
+          <w:sz w:val="28"/>
+        </w:rPr>
+      </w:pPr>
+      <w:bookmarkStart w:id="96" w:name="_Toc447196668"/>
+      <w:bookmarkStart w:id="97" w:name="_Toc370143340"/>
+      <w:r>
+        <w:rPr>
+          <w:sz w:val="28"/>
+        </w:rPr>
+        <w:t>Overview</w:t>
+      </w:r>
+      <w:bookmarkEnd w:id="96"/>
+      <w:bookmarkEnd w:id="97"/>
+    </w:p>
+    <w:p/>
+    <w:p>
+      <w:r>
+        <w:t>The multiplayer matches should resemble a lot of the single-player game in the sense that a single-player must be very familiar on how it should work.</w:t>
+      </w:r>
+      <w:r>
+        <w:t xml:space="preserve"> While the CTF part is a given, the Destruction Score also comes back, to make another statistic in the matches.</w:t>
+      </w:r>
+    </w:p>
+    <w:p/>
+    <w:p/>
+    <w:p/>
+    <w:p/>
+    <w:p>
+      <w:pPr>
+        <w:pStyle w:val="Ttulo2"/>
+        <w:rPr>
+          <w:sz w:val="28"/>
+        </w:rPr>
+      </w:pPr>
+      <w:bookmarkStart w:id="98" w:name="_Toc447196669"/>
+      <w:bookmarkStart w:id="99" w:name="_Toc370143341"/>
+      <w:r>
+        <w:rPr>
+          <w:sz w:val="28"/>
+        </w:rPr>
+        <w:t>Max Players</w:t>
+      </w:r>
+      <w:bookmarkEnd w:id="98"/>
       <w:bookmarkEnd w:id="99"/>
     </w:p>
     <w:p/>
     <w:p>
+      <w:r>
+        <w:t>Describe how many players can play at once or whatever.</w:t>
+      </w:r>
+    </w:p>
+    <w:p>
       <w:pPr>
         <w:pStyle w:val="Ttulo2"/>
         <w:rPr>
           <w:sz w:val="28"/>
         </w:rPr>
       </w:pPr>
-      <w:bookmarkStart w:id="100" w:name="_Toc447196668"/>
-      <w:bookmarkStart w:id="101" w:name="_Toc370143340"/>
-      <w:r>
+    </w:p>
+    <w:p>
+      <w:pPr>
+        <w:pStyle w:val="Ttulo2"/>
         <w:rPr>
           <w:sz w:val="28"/>
         </w:rPr>
-        <w:t>Overview</w:t>
+      </w:pPr>
+      <w:bookmarkStart w:id="100" w:name="_Toc447196670"/>
+      <w:bookmarkStart w:id="101" w:name="_Toc370143342"/>
+      <w:r>
+        <w:rPr>
+          <w:sz w:val="28"/>
+        </w:rPr>
+        <w:t>Servers</w:t>
       </w:r>
       <w:bookmarkEnd w:id="100"/>
       <w:bookmarkEnd w:id="101"/>
@@ -9583,7 +9738,7 @@
     <w:p/>
     <w:p>
       <w:r>
-        <w:t>Describe how the multiplayer game will work in a few sentences and then go into details below.</w:t>
+        <w:t>Is your game client-server or peer-to-peer or whatever.</w:t>
       </w:r>
     </w:p>
     <w:p/>
@@ -9594,13 +9749,13 @@
           <w:sz w:val="28"/>
         </w:rPr>
       </w:pPr>
-      <w:bookmarkStart w:id="102" w:name="_Toc447196669"/>
-      <w:bookmarkStart w:id="103" w:name="_Toc370143341"/>
+      <w:bookmarkStart w:id="102" w:name="_Toc447196671"/>
+      <w:bookmarkStart w:id="103" w:name="_Toc370143343"/>
       <w:r>
         <w:rPr>
           <w:sz w:val="28"/>
         </w:rPr>
-        <w:t>Max Players</w:t>
+        <w:t>Customization</w:t>
       </w:r>
       <w:bookmarkEnd w:id="102"/>
       <w:bookmarkEnd w:id="103"/>
@@ -9608,56 +9763,48 @@
     <w:p/>
     <w:p>
       <w:r>
-        <w:t>Describe how many players can play at once or whatever.</w:t>
-      </w:r>
-    </w:p>
-    <w:p>
-      <w:pPr>
-        <w:pStyle w:val="Ttulo2"/>
-        <w:rPr>
-          <w:sz w:val="28"/>
-        </w:rPr>
-      </w:pPr>
-    </w:p>
-    <w:p>
-      <w:pPr>
-        <w:pStyle w:val="Ttulo2"/>
-        <w:rPr>
-          <w:sz w:val="28"/>
-        </w:rPr>
-      </w:pPr>
-      <w:bookmarkStart w:id="104" w:name="_Toc447196670"/>
-      <w:bookmarkStart w:id="105" w:name="_Toc370143342"/>
-      <w:r>
-        <w:rPr>
-          <w:sz w:val="28"/>
-        </w:rPr>
-        <w:t>Servers</w:t>
+        <w:t>Describe how the players can customize the multiplayer experience.</w:t>
+      </w:r>
+    </w:p>
+    <w:p>
+      <w:r>
+        <w:br w:type="page"/>
+      </w:r>
+    </w:p>
+    <w:p/>
+    <w:p>
+      <w:pPr>
+        <w:pStyle w:val="Ttulo1"/>
+        <w:rPr>
+          <w:sz w:val="40"/>
+        </w:rPr>
+      </w:pPr>
+      <w:bookmarkStart w:id="104" w:name="_Toc447196680"/>
+      <w:bookmarkStart w:id="105" w:name="_Toc370143344"/>
+      <w:r>
+        <w:rPr>
+          <w:sz w:val="40"/>
+        </w:rPr>
+        <w:t>World Editing</w:t>
       </w:r>
       <w:bookmarkEnd w:id="104"/>
       <w:bookmarkEnd w:id="105"/>
     </w:p>
     <w:p/>
     <w:p>
-      <w:r>
-        <w:t>Is your game client-server or peer-to-peer or whatever.</w:t>
-      </w:r>
-    </w:p>
-    <w:p/>
-    <w:p>
       <w:pPr>
         <w:pStyle w:val="Ttulo2"/>
         <w:rPr>
           <w:sz w:val="28"/>
         </w:rPr>
       </w:pPr>
-      <w:bookmarkStart w:id="106" w:name="_Toc447196671"/>
-      <w:bookmarkStart w:id="107" w:name="_Toc370143343"/>
+      <w:bookmarkStart w:id="106" w:name="_Toc447196681"/>
+      <w:bookmarkStart w:id="107" w:name="_Toc370143345"/>
       <w:r>
         <w:rPr>
           <w:sz w:val="28"/>
         </w:rPr>
-        <w:t>Customization</w:t>
+        <w:t>Overview</w:t>
       </w:r>
       <w:bookmarkEnd w:id="106"/>
       <w:bookmarkEnd w:id="107"/>
@@ -9665,29 +9812,24 @@
     <w:p/>
     <w:p>
       <w:r>
-        <w:t>Describe how the players can customize the multiplayer experience.</w:t>
-      </w:r>
-    </w:p>
-    <w:p>
-      <w:r>
-        <w:br w:type="page"/>
+        <w:t>Provide an overview about the world editor.</w:t>
       </w:r>
     </w:p>
     <w:p/>
     <w:p>
       <w:pPr>
-        <w:pStyle w:val="Ttulo1"/>
-        <w:rPr>
-          <w:sz w:val="40"/>
-        </w:rPr>
-      </w:pPr>
-      <w:bookmarkStart w:id="108" w:name="_Toc447196680"/>
-      <w:bookmarkStart w:id="109" w:name="_Toc370143344"/>
-      <w:r>
-        <w:rPr>
-          <w:sz w:val="40"/>
-        </w:rPr>
-        <w:t>World Editing</w:t>
+        <w:pStyle w:val="Ttulo2"/>
+        <w:rPr>
+          <w:sz w:val="28"/>
+        </w:rPr>
+      </w:pPr>
+      <w:bookmarkStart w:id="108" w:name="_Toc447196682"/>
+      <w:bookmarkStart w:id="109" w:name="_Toc370143346"/>
+      <w:r>
+        <w:rPr>
+          <w:sz w:val="28"/>
+        </w:rPr>
+        <w:t>World Editing Detail #1</w:t>
       </w:r>
       <w:bookmarkEnd w:id="108"/>
       <w:bookmarkEnd w:id="109"/>
@@ -9700,157 +9842,68 @@
           <w:sz w:val="28"/>
         </w:rPr>
       </w:pPr>
-      <w:bookmarkStart w:id="110" w:name="_Toc447196681"/>
-      <w:bookmarkStart w:id="111" w:name="_Toc370143345"/>
+      <w:bookmarkStart w:id="110" w:name="_Toc447196683"/>
+      <w:bookmarkStart w:id="111" w:name="_Toc370143347"/>
       <w:r>
         <w:rPr>
           <w:sz w:val="28"/>
         </w:rPr>
-        <w:t>Overview</w:t>
+        <w:t>World Editing Detail #2</w:t>
       </w:r>
       <w:bookmarkEnd w:id="110"/>
       <w:bookmarkEnd w:id="111"/>
     </w:p>
+    <w:p>
+      <w:r>
+        <w:br w:type="page"/>
+      </w:r>
+    </w:p>
     <w:p/>
     <w:p>
-      <w:r>
-        <w:t>Provide an overview about the world editor.</w:t>
-      </w:r>
-    </w:p>
-    <w:p/>
-    <w:p>
-      <w:pPr>
-        <w:pStyle w:val="Ttulo2"/>
-        <w:rPr>
-          <w:sz w:val="28"/>
-        </w:rPr>
-      </w:pPr>
-      <w:bookmarkStart w:id="112" w:name="_Toc447196682"/>
-      <w:bookmarkStart w:id="113" w:name="_Toc370143346"/>
-      <w:r>
-        <w:rPr>
-          <w:sz w:val="28"/>
-        </w:rPr>
-        <w:t>World Editing Detail #1</w:t>
-      </w:r>
-      <w:bookmarkEnd w:id="112"/>
-      <w:bookmarkEnd w:id="113"/>
-    </w:p>
-    <w:p/>
-    <w:p>
-      <w:pPr>
-        <w:pStyle w:val="Ttulo2"/>
-        <w:rPr>
-          <w:sz w:val="28"/>
-        </w:rPr>
-      </w:pPr>
-      <w:bookmarkStart w:id="114" w:name="_Toc447196683"/>
-      <w:bookmarkStart w:id="115" w:name="_Toc370143347"/>
-      <w:r>
-        <w:rPr>
-          <w:sz w:val="28"/>
-        </w:rPr>
-        <w:t>World Editing Detail #2</w:t>
-      </w:r>
-      <w:bookmarkEnd w:id="114"/>
-      <w:bookmarkEnd w:id="115"/>
-    </w:p>
-    <w:p>
-      <w:r>
-        <w:br w:type="page"/>
-      </w:r>
-    </w:p>
-    <w:p/>
-    <w:p>
       <w:pPr>
         <w:pStyle w:val="Ttulo1"/>
         <w:rPr>
           <w:sz w:val="40"/>
-        </w:rPr>
-      </w:pPr>
-      <w:bookmarkStart w:id="116" w:name="_Toc447196684"/>
-      <w:bookmarkStart w:id="117" w:name="_Toc370143348"/>
+          <w:szCs w:val="40"/>
+        </w:rPr>
+      </w:pPr>
       <w:r>
         <w:rPr>
           <w:sz w:val="40"/>
-        </w:rPr>
-        <w:t>Extra Miscellaneous Stuff</w:t>
-      </w:r>
-      <w:bookmarkEnd w:id="116"/>
-      <w:bookmarkEnd w:id="117"/>
+          <w:szCs w:val="40"/>
+        </w:rPr>
+        <w:t>Appendix 1:</w:t>
+      </w:r>
+      <w:r>
+        <w:rPr>
+          <w:sz w:val="40"/>
+          <w:szCs w:val="40"/>
+        </w:rPr>
+        <w:t xml:space="preserve"> World scale and</w:t>
+      </w:r>
+      <w:r>
+        <w:rPr>
+          <w:sz w:val="40"/>
+          <w:szCs w:val="40"/>
+        </w:rPr>
+        <w:t xml:space="preserve"> </w:t>
+      </w:r>
+      <w:r>
+        <w:rPr>
+          <w:sz w:val="40"/>
+          <w:szCs w:val="40"/>
+          <w:u w:val="single"/>
+        </w:rPr>
+        <w:t>Anthropometry</w:t>
+      </w:r>
     </w:p>
     <w:p>
       <w:pPr>
         <w:pStyle w:val="Textodenotaderodap"/>
       </w:pPr>
-    </w:p>
-    <w:p>
-      <w:pPr>
-        <w:pStyle w:val="Ttulo2"/>
-        <w:rPr>
-          <w:sz w:val="28"/>
-        </w:rPr>
-      </w:pPr>
-      <w:bookmarkStart w:id="118" w:name="_Toc447196685"/>
-      <w:bookmarkStart w:id="119" w:name="_Toc370143349"/>
-      <w:r>
-        <w:rPr>
-          <w:sz w:val="28"/>
-        </w:rPr>
-        <w:t>Overview</w:t>
-      </w:r>
-      <w:bookmarkEnd w:id="118"/>
-      <w:bookmarkEnd w:id="119"/>
-    </w:p>
-    <w:p>
-      <w:pPr>
-        <w:pStyle w:val="Textodenotaderodap"/>
-      </w:pPr>
-    </w:p>
-    <w:p>
-      <w:r>
-        <w:t>Drop anything you are working on and don’t have a good home for here.</w:t>
-      </w:r>
-    </w:p>
-    <w:p>
-      <w:pPr>
-        <w:pStyle w:val="Textodenotaderodap"/>
-      </w:pPr>
-    </w:p>
-    <w:p>
-      <w:pPr>
-        <w:pStyle w:val="Ttulo2"/>
-        <w:rPr>
-          <w:sz w:val="28"/>
-        </w:rPr>
-      </w:pPr>
-      <w:bookmarkStart w:id="120" w:name="_Toc447196686"/>
-      <w:bookmarkStart w:id="121" w:name="_Toc370143350"/>
-      <w:r>
-        <w:rPr>
-          <w:sz w:val="28"/>
-        </w:rPr>
-        <w:t>Junk I am working on…</w:t>
-      </w:r>
-      <w:bookmarkEnd w:id="120"/>
-      <w:bookmarkEnd w:id="121"/>
-    </w:p>
-    <w:p/>
-    <w:p>
-      <w:r>
-        <w:t>Crazy idea #1</w:t>
-      </w:r>
-    </w:p>
-    <w:p/>
-    <w:p>
-      <w:r>
-        <w:t>Crazy idea #2</w:t>
-      </w:r>
-    </w:p>
-    <w:p>
-      <w:pPr>
-        <w:pStyle w:val="Textodenotaderodap"/>
-      </w:pPr>
+      <w:r>
+        <w:tab/>
+      </w:r>
     </w:p>
     <w:sectPr>
       <w:headerReference w:type="default" r:id="rId38"/>
@@ -9947,7 +10000,7 @@
         <w:rPr>
           <w:noProof/>
         </w:rPr>
-        <w:t>28</w:t>
+        <w:t>31</w:t>
       </w:r>
     </w:fldSimple>
   </w:p>
@@ -11422,6 +11475,119 @@
     </w:lvl>
   </w:abstractNum>
   <w:abstractNum w:abstractNumId="26">
+    <w:nsid w:val="76D05A1B"/>
+    <w:multiLevelType w:val="hybridMultilevel"/>
+    <w:tmpl w:val="F29E5398"/>
+    <w:lvl w:ilvl="0" w:tplc="04160001">
+      <w:start w:val="1"/>
+      <w:numFmt w:val="bullet"/>
+      <w:lvlText w:val=""/>
+      <w:lvlJc w:val="left"/>
+      <w:pPr>
+        <w:ind w:left="720" w:hanging="360"/>
+      </w:pPr>
+      <w:rPr>
+        <w:rFonts w:ascii="Symbol" w:hAnsi="Symbol" w:hint="default"/>
+      </w:rPr>
+    </w:lvl>
+    <w:lvl w:ilvl="1" w:tplc="04160003" w:tentative="1">
+      <w:start w:val="1"/>
+      <w:numFmt w:val="bullet"/>
+      <w:lvlText w:val="o"/>
+      <w:lvlJc w:val="left"/>
+      <w:pPr>
+        <w:ind w:left="1440" w:hanging="360"/>
+      </w:pPr>
+      <w:rPr>
+        <w:rFonts w:ascii="Courier New" w:hAnsi="Courier New" w:cs="Courier New" w:hint="default"/>
+      </w:rPr>
+    </w:lvl>
+    <w:lvl w:ilvl="2" w:tplc="04160005" w:tentative="1">
+      <w:start w:val="1"/>
+      <w:numFmt w:val="bullet"/>
+      <w:lvlText w:val=""/>
+      <w:lvlJc w:val="left"/>
+      <w:pPr>
+        <w:ind w:left="2160" w:hanging="360"/>
+      </w:pPr>
+      <w:rPr>
+        <w:rFonts w:ascii="Wingdings" w:hAnsi="Wingdings" w:hint="default"/>
+      </w:rPr>
+    </w:lvl>
+    <w:lvl w:ilvl="3" w:tplc="04160001" w:tentative="1">
+      <w:start w:val="1"/>
+      <w:numFmt w:val="bullet"/>
+      <w:lvlText w:val=""/>
+      <w:lvlJc w:val="left"/>
+      <w:pPr>
+        <w:ind w:left="2880" w:hanging="360"/>
+      </w:pPr>
+      <w:rPr>
+        <w:rFonts w:ascii="Symbol" w:hAnsi="Symbol" w:hint="default"/>
+      </w:rPr>
+    </w:lvl>
+    <w:lvl w:ilvl="4" w:tplc="04160003" w:tentative="1">
+      <w:start w:val="1"/>
+      <w:numFmt w:val="bullet"/>
+      <w:lvlText w:val="o"/>
+      <w:lvlJc w:val="left"/>
+      <w:pPr>
+        <w:ind w:left="3600" w:hanging="360"/>
+      </w:pPr>
+      <w:rPr>
+        <w:rFonts w:ascii="Courier New" w:hAnsi="Courier New" w:cs="Courier New" w:hint="default"/>
+      </w:rPr>
+    </w:lvl>
+    <w:lvl w:ilvl="5" w:tplc="04160005" w:tentative="1">
+      <w:start w:val="1"/>
+      <w:numFmt w:val="bullet"/>
+      <w:lvlText w:val=""/>
+      <w:lvlJc w:val="left"/>
+      <w:pPr>
+        <w:ind w:left="4320" w:hanging="360"/>
+      </w:pPr>
+      <w:rPr>
+        <w:rFonts w:ascii="Wingdings" w:hAnsi="Wingdings" w:hint="default"/>
+      </w:rPr>
+    </w:lvl>
+    <w:lvl w:ilvl="6" w:tplc="04160001" w:tentative="1">
+      <w:start w:val="1"/>
+      <w:numFmt w:val="bullet"/>
+      <w:lvlText w:val=""/>
+      <w:lvlJc w:val="left"/>
+      <w:pPr>
+        <w:ind w:left="5040" w:hanging="360"/>
+      </w:pPr>
+      <w:rPr>
+        <w:rFonts w:ascii="Symbol" w:hAnsi="Symbol" w:hint="default"/>
+      </w:rPr>
+    </w:lvl>
+    <w:lvl w:ilvl="7" w:tplc="04160003" w:tentative="1">
+      <w:start w:val="1"/>
+      <w:numFmt w:val="bullet"/>
+      <w:lvlText w:val="o"/>
+      <w:lvlJc w:val="left"/>
+      <w:pPr>
+        <w:ind w:left="5760" w:hanging="360"/>
+      </w:pPr>
+      <w:rPr>
+        <w:rFonts w:ascii="Courier New" w:hAnsi="Courier New" w:cs="Courier New" w:hint="default"/>
+      </w:rPr>
+    </w:lvl>
+    <w:lvl w:ilvl="8" w:tplc="04160005" w:tentative="1">
+      <w:start w:val="1"/>
+      <w:numFmt w:val="bullet"/>
+      <w:lvlText w:val=""/>
+      <w:lvlJc w:val="left"/>
+      <w:pPr>
+        <w:ind w:left="6480" w:hanging="360"/>
+      </w:pPr>
+      <w:rPr>
+        <w:rFonts w:ascii="Wingdings" w:hAnsi="Wingdings" w:hint="default"/>
+      </w:rPr>
+    </w:lvl>
+  </w:abstractNum>
+  <w:abstractNum w:abstractNumId="27">
     <w:nsid w:val="7AD75516"/>
     <w:multiLevelType w:val="hybridMultilevel"/>
     <w:tmpl w:val="05BEB062"/>
@@ -11534,7 +11700,7 @@
       </w:rPr>
     </w:lvl>
   </w:abstractNum>
-  <w:abstractNum w:abstractNumId="27">
+  <w:abstractNum w:abstractNumId="28">
     <w:nsid w:val="7BA94E7E"/>
     <w:multiLevelType w:val="singleLevel"/>
     <w:tmpl w:val="D7022496"/>
@@ -11553,7 +11719,7 @@
       </w:rPr>
     </w:lvl>
   </w:abstractNum>
-  <w:abstractNum w:abstractNumId="28">
+  <w:abstractNum w:abstractNumId="29">
     <w:nsid w:val="7D2A0EC0"/>
     <w:multiLevelType w:val="hybridMultilevel"/>
     <w:tmpl w:val="FFA28EA2"/>
@@ -11666,7 +11832,7 @@
       </w:rPr>
     </w:lvl>
   </w:abstractNum>
-  <w:abstractNum w:abstractNumId="29">
+  <w:abstractNum w:abstractNumId="30">
     <w:nsid w:val="7E83302B"/>
     <w:multiLevelType w:val="singleLevel"/>
     <w:tmpl w:val="04090001"/>
@@ -11732,7 +11898,7 @@
     <w:abstractNumId w:val="7"/>
   </w:num>
   <w:num w:numId="11">
-    <w:abstractNumId w:val="29"/>
+    <w:abstractNumId w:val="30"/>
   </w:num>
   <w:num w:numId="12">
     <w:abstractNumId w:val="5"/>
@@ -11747,7 +11913,7 @@
     <w:abstractNumId w:val="6"/>
   </w:num>
   <w:num w:numId="16">
-    <w:abstractNumId w:val="27"/>
+    <w:abstractNumId w:val="28"/>
   </w:num>
   <w:num w:numId="17">
     <w:abstractNumId w:val="2"/>
@@ -11762,7 +11928,7 @@
     <w:abstractNumId w:val="20"/>
   </w:num>
   <w:num w:numId="21">
-    <w:abstractNumId w:val="26"/>
+    <w:abstractNumId w:val="27"/>
   </w:num>
   <w:num w:numId="22">
     <w:abstractNumId w:val="18"/>
@@ -11783,13 +11949,16 @@
     <w:abstractNumId w:val="25"/>
   </w:num>
   <w:num w:numId="28">
-    <w:abstractNumId w:val="28"/>
+    <w:abstractNumId w:val="29"/>
   </w:num>
   <w:num w:numId="29">
     <w:abstractNumId w:val="16"/>
   </w:num>
   <w:num w:numId="30">
     <w:abstractNumId w:val="9"/>
+  </w:num>
+  <w:num w:numId="31">
+    <w:abstractNumId w:val="26"/>
   </w:num>
 </w:numbering>
 </file>
@@ -12532,7 +12701,7 @@
 </file>
 
 <file path=customXml/itemProps1.xml><?xml version="1.0" encoding="utf-8"?>
-<ds:datastoreItem xmlns:ds="http://schemas.openxmlformats.org/officeDocument/2006/customXml" ds:itemID="{EBD3FE68-2AC7-4FBB-B2EC-0E1AD92277F4}">
+<ds:datastoreItem xmlns:ds="http://schemas.openxmlformats.org/officeDocument/2006/customXml" ds:itemID="{4190B794-FB6B-49C9-B9AF-C84F435B15E8}">
   <ds:schemaRefs>
     <ds:schemaRef ds:uri="http://schemas.openxmlformats.org/officeDocument/2006/bibliography"/>
   </ds:schemaRefs>

</xml_diff>

<commit_message>
Added some stuff for the multiplayer section
</commit_message>
<xml_diff>
--- a/Documentation/GDD for Return Fire Remake by HardDisk.docx
+++ b/Documentation/GDD for Return Fire Remake by HardDisk.docx
@@ -106,8 +106,13 @@
       <w:bookmarkEnd w:id="1"/>
       <w:bookmarkEnd w:id="2"/>
       <w:r>
-        <w:t>Arthur de Paula Bressan AKA HardDisk</w:t>
-      </w:r>
+        <w:t xml:space="preserve">Arthur de Paula Bressan AKA </w:t>
+      </w:r>
+      <w:proofErr w:type="spellStart"/>
+      <w:r>
+        <w:t>HardDisk</w:t>
+      </w:r>
+      <w:proofErr w:type="spellEnd"/>
     </w:p>
     <w:p/>
     <w:p>
@@ -140,7 +145,10 @@
       </w:r>
       <w:fldSimple w:instr=" TIME \@ &quot;dddd, MMMM dd, yyyy&quot; ">
         <w:r>
-          <w:t>Monday, October 21, 2013</w:t>
+          <w:rPr>
+            <w:noProof/>
+          </w:rPr>
+          <w:t>Wednesday, October 23, 2013</w:t>
         </w:r>
       </w:fldSimple>
       <w:r>
@@ -188,12 +196,14 @@
               <w:lang w:val="en-US"/>
             </w:rPr>
           </w:pPr>
+          <w:proofErr w:type="spellStart"/>
           <w:r>
             <w:rPr>
               <w:lang w:val="en-US"/>
             </w:rPr>
             <w:t>Conteúdo</w:t>
           </w:r>
+          <w:proofErr w:type="spellEnd"/>
         </w:p>
         <w:p>
           <w:pPr>
@@ -5806,8 +5816,13 @@
         </w:numPr>
       </w:pPr>
       <w:r>
-        <w:t>Upload a map to the Internet and see it featured on the Leaderboards</w:t>
-      </w:r>
+        <w:t xml:space="preserve">Upload a map to the Internet and see it featured on the </w:t>
+      </w:r>
+      <w:proofErr w:type="spellStart"/>
+      <w:r>
+        <w:t>Leaderboards</w:t>
+      </w:r>
+      <w:proofErr w:type="spellEnd"/>
     </w:p>
     <w:p>
       <w:pPr>
@@ -5837,6 +5852,7 @@
       </w:pPr>
       <w:bookmarkStart w:id="27" w:name="_Toc447196609"/>
       <w:bookmarkStart w:id="28" w:name="_Toc370143288"/>
+      <w:proofErr w:type="spellStart"/>
       <w:r>
         <w:rPr>
           <w:sz w:val="28"/>
@@ -5845,6 +5861,7 @@
       </w:r>
       <w:bookmarkEnd w:id="27"/>
       <w:bookmarkEnd w:id="28"/>
+      <w:proofErr w:type="spellEnd"/>
     </w:p>
     <w:p/>
     <w:p>
@@ -6219,9 +6236,27 @@
       <w:pPr>
         <w:pStyle w:val="Textodenotaderodap"/>
       </w:pPr>
-      <w:r>
-        <w:t>Fast and fragile vehicle that attacks with a weak cannon or burst machinegun; doesn’t have anti-air. Can switch back and forth between regular mode and a mode that allows it to drive on water, but it is very slow in this state. The only vehicle able to carry the flag. Dies in one hit from anything.</w:t>
-      </w:r>
+      <w:proofErr w:type="gramStart"/>
+      <w:r>
+        <w:t>Fast and fragile vehicle that attacks with a weak cannon or burst machinegun; doesn’t have anti-air.</w:t>
+      </w:r>
+      <w:proofErr w:type="gramEnd"/>
+      <w:r>
+        <w:t xml:space="preserve"> Can switch back and forth between regular mode and a mode that allows it to drive on water, but it is very slow in this state. </w:t>
+      </w:r>
+      <w:proofErr w:type="gramStart"/>
+      <w:r>
+        <w:t>The only vehicle able to carry the flag.</w:t>
+      </w:r>
+      <w:proofErr w:type="gramEnd"/>
+      <w:r>
+        <w:t xml:space="preserve"> </w:t>
+      </w:r>
+      <w:proofErr w:type="gramStart"/>
+      <w:r>
+        <w:t>Dies in one hit from anything.</w:t>
+      </w:r>
+      <w:proofErr w:type="gramEnd"/>
     </w:p>
     <w:p>
       <w:pPr>
@@ -6245,7 +6280,8 @@
     <w:p>
       <w:r>
         <w:rPr>
-          <w:lang w:eastAsia="pt-BR"/>
+          <w:noProof/>
+          <w:lang w:val="pt-BR" w:eastAsia="pt-BR"/>
         </w:rPr>
         <w:lastRenderedPageBreak/>
         <w:drawing>
@@ -6298,7 +6334,8 @@
     <w:p>
       <w:r>
         <w:rPr>
-          <w:lang w:eastAsia="pt-BR"/>
+          <w:noProof/>
+          <w:lang w:val="pt-BR" w:eastAsia="pt-BR"/>
         </w:rPr>
         <w:drawing>
           <wp:inline distT="0" distB="0" distL="0" distR="0">
@@ -6350,7 +6387,8 @@
     <w:p>
       <w:r>
         <w:rPr>
-          <w:lang w:eastAsia="pt-BR"/>
+          <w:noProof/>
+          <w:lang w:val="pt-BR" w:eastAsia="pt-BR"/>
         </w:rPr>
         <w:lastRenderedPageBreak/>
         <w:drawing>
@@ -6403,7 +6441,8 @@
     <w:p>
       <w:r>
         <w:rPr>
-          <w:lang w:eastAsia="pt-BR"/>
+          <w:noProof/>
+          <w:lang w:val="pt-BR" w:eastAsia="pt-BR"/>
         </w:rPr>
         <w:drawing>
           <wp:inline distT="0" distB="0" distL="0" distR="0">
@@ -6475,8 +6514,21 @@
         </w:rPr>
       </w:pPr>
       <w:r>
-        <w:t>Slower and better armored than the tank, but only shoots to the front of it. Higher range than the tank. Can lay mines.</w:t>
-      </w:r>
+        <w:t xml:space="preserve">Slower and better armored than the tank, but only shoots to the front of it. </w:t>
+      </w:r>
+      <w:proofErr w:type="gramStart"/>
+      <w:r>
+        <w:t>Higher range than the tank.</w:t>
+      </w:r>
+      <w:proofErr w:type="gramEnd"/>
+      <w:r>
+        <w:t xml:space="preserve"> </w:t>
+      </w:r>
+      <w:proofErr w:type="gramStart"/>
+      <w:r>
+        <w:t>Can lay mines.</w:t>
+      </w:r>
+      <w:proofErr w:type="gramEnd"/>
       <w:r>
         <w:rPr>
           <w:lang w:eastAsia="pt-BR"/>
@@ -6487,7 +6539,8 @@
     <w:p>
       <w:r>
         <w:rPr>
-          <w:lang w:eastAsia="pt-BR"/>
+          <w:noProof/>
+          <w:lang w:val="pt-BR" w:eastAsia="pt-BR"/>
         </w:rPr>
         <w:drawing>
           <wp:inline distT="0" distB="0" distL="0" distR="0">
@@ -6539,7 +6592,8 @@
     <w:p>
       <w:r>
         <w:rPr>
-          <w:lang w:eastAsia="pt-BR"/>
+          <w:noProof/>
+          <w:lang w:val="pt-BR" w:eastAsia="pt-BR"/>
         </w:rPr>
         <w:lastRenderedPageBreak/>
         <w:drawing>
@@ -6592,7 +6646,8 @@
     <w:p>
       <w:r>
         <w:rPr>
-          <w:lang w:eastAsia="pt-BR"/>
+          <w:noProof/>
+          <w:lang w:val="pt-BR" w:eastAsia="pt-BR"/>
         </w:rPr>
         <w:drawing>
           <wp:inline distT="0" distB="0" distL="0" distR="0">
@@ -6657,9 +6712,27 @@
       <w:bookmarkEnd w:id="44"/>
     </w:p>
     <w:p>
-      <w:r>
-        <w:t>Very fast, but light and fragile. Has missiles and cannons. Because of its lightness, it is knocked around by hits and briefly loses control for a time. Consumes fuel even while not moving, contrary to the others.</w:t>
-      </w:r>
+      <w:proofErr w:type="gramStart"/>
+      <w:r>
+        <w:t>Very fast, but light and fragile.</w:t>
+      </w:r>
+      <w:proofErr w:type="gramEnd"/>
+      <w:r>
+        <w:t xml:space="preserve"> </w:t>
+      </w:r>
+      <w:proofErr w:type="gramStart"/>
+      <w:r>
+        <w:t>Has</w:t>
+      </w:r>
+      <w:proofErr w:type="gramEnd"/>
+      <w:r>
+        <w:t xml:space="preserve"> missiles and cannons. Because of its lightness, it is knocked around by hits and briefly loses control for a time. </w:t>
+      </w:r>
+      <w:proofErr w:type="gramStart"/>
+      <w:r>
+        <w:t>Consumes fuel even while not moving, contrary to the others.</w:t>
+      </w:r>
+      <w:proofErr w:type="gramEnd"/>
       <w:r>
         <w:t xml:space="preserve"> Has to unfold, rev up and gain altitude before being actually in the player control.</w:t>
       </w:r>
@@ -6667,7 +6740,8 @@
     <w:p>
       <w:r>
         <w:rPr>
-          <w:lang w:eastAsia="pt-BR"/>
+          <w:noProof/>
+          <w:lang w:val="pt-BR" w:eastAsia="pt-BR"/>
         </w:rPr>
         <w:drawing>
           <wp:inline distT="0" distB="0" distL="0" distR="0">
@@ -6719,7 +6793,8 @@
     <w:p>
       <w:r>
         <w:rPr>
-          <w:lang w:eastAsia="pt-BR"/>
+          <w:noProof/>
+          <w:lang w:val="pt-BR" w:eastAsia="pt-BR"/>
         </w:rPr>
         <w:lastRenderedPageBreak/>
         <w:drawing>
@@ -6772,7 +6847,8 @@
     <w:p>
       <w:r>
         <w:rPr>
-          <w:lang w:eastAsia="pt-BR"/>
+          <w:noProof/>
+          <w:lang w:val="pt-BR" w:eastAsia="pt-BR"/>
         </w:rPr>
         <w:drawing>
           <wp:inline distT="0" distB="0" distL="0" distR="0">
@@ -6824,7 +6900,8 @@
     <w:p>
       <w:r>
         <w:rPr>
-          <w:lang w:eastAsia="pt-BR"/>
+          <w:noProof/>
+          <w:lang w:val="pt-BR" w:eastAsia="pt-BR"/>
         </w:rPr>
         <w:lastRenderedPageBreak/>
         <w:drawing>
@@ -6892,17 +6969,36 @@
       <w:bookmarkEnd w:id="45"/>
     </w:p>
     <w:p>
-      <w:r>
-        <w:t>NPC. Appears only in the Single-Player portion, in later levels. This drone will harass the player if the player keeps still for a long time.</w:t>
-      </w:r>
-      <w:r>
-        <w:t xml:space="preserve"> Armed with burst machine guns.</w:t>
-      </w:r>
-    </w:p>
-    <w:p>
-      <w:r>
-        <w:rPr>
-          <w:lang w:eastAsia="pt-BR"/>
+      <w:proofErr w:type="gramStart"/>
+      <w:r>
+        <w:t>NPC.</w:t>
+      </w:r>
+      <w:proofErr w:type="gramEnd"/>
+      <w:r>
+        <w:t xml:space="preserve"> </w:t>
+      </w:r>
+      <w:proofErr w:type="gramStart"/>
+      <w:r>
+        <w:t>Appears only in the Single-Player portion, in later levels.</w:t>
+      </w:r>
+      <w:proofErr w:type="gramEnd"/>
+      <w:r>
+        <w:t xml:space="preserve"> This drone will harass the player if the player keeps still for a long time.</w:t>
+      </w:r>
+      <w:r>
+        <w:t xml:space="preserve"> </w:t>
+      </w:r>
+      <w:proofErr w:type="gramStart"/>
+      <w:r>
+        <w:t>Armed with burst machine guns.</w:t>
+      </w:r>
+      <w:proofErr w:type="gramEnd"/>
+    </w:p>
+    <w:p>
+      <w:r>
+        <w:rPr>
+          <w:noProof/>
+          <w:lang w:val="pt-BR" w:eastAsia="pt-BR"/>
         </w:rPr>
         <w:drawing>
           <wp:inline distT="0" distB="0" distL="0" distR="0">
@@ -6954,7 +7050,8 @@
     <w:p>
       <w:r>
         <w:rPr>
-          <w:lang w:eastAsia="pt-BR"/>
+          <w:noProof/>
+          <w:lang w:val="pt-BR" w:eastAsia="pt-BR"/>
         </w:rPr>
         <w:lastRenderedPageBreak/>
         <w:drawing>
@@ -7020,9 +7117,27 @@
       <w:bookmarkEnd w:id="46"/>
     </w:p>
     <w:p>
-      <w:r>
-        <w:t>NPC. Appears in the deep sea if the players start leave the bounds of the map. Shoots a missile that tracks the closest player regardless of team.</w:t>
-      </w:r>
+      <w:proofErr w:type="gramStart"/>
+      <w:r>
+        <w:t>NPC.</w:t>
+      </w:r>
+      <w:proofErr w:type="gramEnd"/>
+      <w:r>
+        <w:t xml:space="preserve"> Appears in the deep sea if the players </w:t>
+      </w:r>
+      <w:proofErr w:type="gramStart"/>
+      <w:r>
+        <w:t>start leave</w:t>
+      </w:r>
+      <w:proofErr w:type="gramEnd"/>
+      <w:r>
+        <w:t xml:space="preserve"> the bounds of the map. </w:t>
+      </w:r>
+      <w:proofErr w:type="gramStart"/>
+      <w:r>
+        <w:t>Shoots a missile that tracks the closest player regardless of team.</w:t>
+      </w:r>
+      <w:proofErr w:type="gramEnd"/>
     </w:p>
     <w:p/>
     <w:p>
@@ -7108,7 +7223,15 @@
     </w:p>
     <w:p>
       <w:r>
-        <w:t>The McGuffin the players must capture in order to win the game. Can be anything appropriate for the world (say, a “power source” or “intelligence” or whatever).</w:t>
+        <w:t xml:space="preserve">The </w:t>
+      </w:r>
+      <w:proofErr w:type="spellStart"/>
+      <w:r>
+        <w:t>McGuffin</w:t>
+      </w:r>
+      <w:proofErr w:type="spellEnd"/>
+      <w:r>
+        <w:t xml:space="preserve"> the players must capture in order to win the game. Can be anything appropriate for the world (say, a “power source” or “intelligence” or whatever).</w:t>
       </w:r>
     </w:p>
     <w:p>
@@ -7164,8 +7287,13 @@
         <w:t>Refuels</w:t>
       </w:r>
       <w:r>
-        <w:t xml:space="preserve"> vehicles stationed on it. Same considerations as the ammo stations.</w:t>
-      </w:r>
+        <w:t xml:space="preserve"> vehicles stationed on it. </w:t>
+      </w:r>
+      <w:proofErr w:type="gramStart"/>
+      <w:r>
+        <w:t>Same considerations as the ammo stations.</w:t>
+      </w:r>
+      <w:proofErr w:type="gramEnd"/>
     </w:p>
     <w:p>
       <w:pPr>
@@ -7183,8 +7311,21 @@
       <w:bookmarkEnd w:id="53"/>
     </w:p>
     <w:p>
-      <w:r>
-        <w:t>Keeps things inside, inside, and things outside, outside. Doesn’t work against flying things. Or things that go around them. They also don’t care about your feelings.</w:t>
+      <w:proofErr w:type="gramStart"/>
+      <w:r>
+        <w:t>Keeps things inside, inside, and things outside, outside.</w:t>
+      </w:r>
+      <w:proofErr w:type="gramEnd"/>
+      <w:r>
+        <w:t xml:space="preserve"> </w:t>
+      </w:r>
+      <w:proofErr w:type="gramStart"/>
+      <w:r>
+        <w:t>Doesn’t work against flying things.</w:t>
+      </w:r>
+      <w:proofErr w:type="gramEnd"/>
+      <w:r>
+        <w:t xml:space="preserve"> Or things that go around them. They also don’t care about your feelings.</w:t>
       </w:r>
     </w:p>
     <w:p>
@@ -7202,9 +7343,19 @@
       <w:bookmarkEnd w:id="54"/>
     </w:p>
     <w:p>
-      <w:r>
-        <w:t>Opens up for vehicles from the same team, otherwise the same as walls. Especially the part about your feelings.</w:t>
-      </w:r>
+      <w:proofErr w:type="gramStart"/>
+      <w:r>
+        <w:t>Opens up for vehicles from the same team, otherwise the same as walls.</w:t>
+      </w:r>
+      <w:proofErr w:type="gramEnd"/>
+      <w:r>
+        <w:t xml:space="preserve"> </w:t>
+      </w:r>
+      <w:proofErr w:type="gramStart"/>
+      <w:r>
+        <w:t>Especially the part about your feelings.</w:t>
+      </w:r>
+      <w:proofErr w:type="gramEnd"/>
     </w:p>
     <w:p>
       <w:pPr>
@@ -7221,9 +7372,19 @@
       <w:bookmarkEnd w:id="55"/>
     </w:p>
     <w:p>
-      <w:r>
-        <w:t>Shoots at vehicles from other teams. They are used in conjunction with the walls to keep things out. The main enemy of the single-player portion.</w:t>
-      </w:r>
+      <w:proofErr w:type="gramStart"/>
+      <w:r>
+        <w:t>Shoots at vehicles from other teams.</w:t>
+      </w:r>
+      <w:proofErr w:type="gramEnd"/>
+      <w:r>
+        <w:t xml:space="preserve"> They are used in conjunction with the walls to keep things out. </w:t>
+      </w:r>
+      <w:proofErr w:type="gramStart"/>
+      <w:r>
+        <w:t>The main enemy of the single-player portion.</w:t>
+      </w:r>
+      <w:proofErr w:type="gramEnd"/>
       <w:r>
         <w:t xml:space="preserve"> They appear where walls form 90º sections with each other, where the wall ends (such as in the side of gates) and they can appear by themselves. </w:t>
       </w:r>
@@ -7244,7 +7405,23 @@
     </w:p>
     <w:p>
       <w:r>
-        <w:t>Basically decorations like plazas, gardens, trees and assorted military-ish buildings. Some of them may generate soldiers that lob grenades at the attacker while running towards the sea/another building. Tents should be squishable.</w:t>
+        <w:t>Basically decorations like plazas, gardens, trees and assorted military-</w:t>
+      </w:r>
+      <w:proofErr w:type="spellStart"/>
+      <w:r>
+        <w:t>ish</w:t>
+      </w:r>
+      <w:proofErr w:type="spellEnd"/>
+      <w:r>
+        <w:t xml:space="preserve"> buildings. Some of them may generate soldiers that lob grenades at the attacker while running towards the sea/another building. Tents should be </w:t>
+      </w:r>
+      <w:proofErr w:type="spellStart"/>
+      <w:r>
+        <w:t>squishable</w:t>
+      </w:r>
+      <w:proofErr w:type="spellEnd"/>
+      <w:r>
+        <w:t>.</w:t>
       </w:r>
     </w:p>
     <w:p/>
@@ -7298,8 +7475,8 @@
         </w:rPr>
       </w:pPr>
       <w:bookmarkStart w:id="60" w:name="_Toc447196626"/>
-      <w:bookmarkStart w:id="61" w:name="_Toc426902195"/>
-      <w:bookmarkStart w:id="62" w:name="_Toc370143312"/>
+      <w:bookmarkStart w:id="61" w:name="_Toc370143312"/>
+      <w:bookmarkStart w:id="62" w:name="_Toc426902195"/>
       <w:bookmarkEnd w:id="59"/>
       <w:r>
         <w:rPr>
@@ -7314,7 +7491,7 @@
         </w:rPr>
         <w:t xml:space="preserve"> and Controls</w:t>
       </w:r>
-      <w:bookmarkEnd w:id="62"/>
+      <w:bookmarkEnd w:id="61"/>
     </w:p>
     <w:p/>
     <w:p>
@@ -7397,8 +7574,9 @@
       </w:pPr>
       <w:r>
         <w:rPr>
+          <w:noProof/>
           <w:u w:val="none"/>
-          <w:lang w:eastAsia="pt-BR"/>
+          <w:lang w:val="pt-BR" w:eastAsia="pt-BR"/>
         </w:rPr>
         <w:drawing>
           <wp:inline distT="0" distB="0" distL="0" distR="0">
@@ -7683,7 +7861,8 @@
     <w:p>
       <w:r>
         <w:rPr>
-          <w:lang w:eastAsia="pt-BR"/>
+          <w:noProof/>
+          <w:lang w:val="pt-BR" w:eastAsia="pt-BR"/>
         </w:rPr>
         <w:drawing>
           <wp:inline distT="0" distB="0" distL="0" distR="0">
@@ -7997,7 +8176,8 @@
     <w:p>
       <w:r>
         <w:rPr>
-          <w:lang w:eastAsia="pt-BR"/>
+          <w:noProof/>
+          <w:lang w:val="pt-BR" w:eastAsia="pt-BR"/>
         </w:rPr>
         <w:drawing>
           <wp:inline distT="0" distB="0" distL="0" distR="0">
@@ -8242,7 +8422,8 @@
       </w:r>
       <w:r>
         <w:rPr>
-          <w:lang w:eastAsia="pt-BR"/>
+          <w:noProof/>
+          <w:lang w:val="pt-BR" w:eastAsia="pt-BR"/>
         </w:rPr>
         <w:drawing>
           <wp:inline distT="0" distB="0" distL="0" distR="0">
@@ -8382,7 +8563,8 @@
     <w:p>
       <w:r>
         <w:rPr>
-          <w:lang w:eastAsia="pt-BR"/>
+          <w:noProof/>
+          <w:lang w:val="pt-BR" w:eastAsia="pt-BR"/>
         </w:rPr>
         <w:lastRenderedPageBreak/>
         <w:drawing>
@@ -8801,7 +8983,7 @@
         <w:t>:</w:t>
       </w:r>
     </w:p>
-    <w:bookmarkEnd w:id="61"/>
+    <w:bookmarkEnd w:id="62"/>
     <w:p>
       <w:pPr>
         <w:pStyle w:val="PargrafodaLista"/>
@@ -8846,8 +9028,8 @@
       </w:pPr>
       <w:bookmarkStart w:id="77" w:name="_Toc426902205"/>
       <w:bookmarkStart w:id="78" w:name="_Toc447196647"/>
-      <w:bookmarkStart w:id="79" w:name="_Toc426902200"/>
-      <w:bookmarkStart w:id="80" w:name="_Toc370143326"/>
+      <w:bookmarkStart w:id="79" w:name="_Toc370143326"/>
+      <w:bookmarkStart w:id="80" w:name="_Toc426902200"/>
       <w:r>
         <w:rPr>
           <w:sz w:val="40"/>
@@ -8857,7 +9039,7 @@
       </w:r>
       <w:bookmarkEnd w:id="77"/>
       <w:bookmarkEnd w:id="78"/>
-      <w:bookmarkEnd w:id="80"/>
+      <w:bookmarkEnd w:id="79"/>
       <w:r>
         <w:rPr>
           <w:sz w:val="40"/>
@@ -8915,7 +9097,8 @@
     <w:p>
       <w:r>
         <w:rPr>
-          <w:lang w:eastAsia="pt-BR"/>
+          <w:noProof/>
+          <w:lang w:val="pt-BR" w:eastAsia="pt-BR"/>
         </w:rPr>
         <w:drawing>
           <wp:inline distT="0" distB="0" distL="0" distR="0">
@@ -9008,7 +9191,8 @@
     <w:p>
       <w:r>
         <w:rPr>
-          <w:lang w:eastAsia="pt-BR"/>
+          <w:noProof/>
+          <w:lang w:val="pt-BR" w:eastAsia="pt-BR"/>
         </w:rPr>
         <w:drawing>
           <wp:inline distT="0" distB="0" distL="0" distR="0">
@@ -9065,17 +9249,17 @@
           <w:sz w:val="28"/>
         </w:rPr>
       </w:pPr>
-      <w:bookmarkStart w:id="83" w:name="_Toc447196655"/>
-      <w:bookmarkStart w:id="84" w:name="_Toc426902204"/>
-      <w:bookmarkStart w:id="85" w:name="_Toc370143330"/>
-      <w:bookmarkEnd w:id="79"/>
+      <w:bookmarkStart w:id="83" w:name="_Toc370143330"/>
+      <w:bookmarkStart w:id="84" w:name="_Toc447196655"/>
+      <w:bookmarkStart w:id="85" w:name="_Toc426902204"/>
+      <w:bookmarkEnd w:id="80"/>
       <w:r>
         <w:rPr>
           <w:sz w:val="28"/>
         </w:rPr>
         <w:t>Modern mode</w:t>
       </w:r>
-      <w:bookmarkEnd w:id="85"/>
+      <w:bookmarkEnd w:id="83"/>
     </w:p>
     <w:p>
       <w:r>
@@ -9084,11 +9268,14 @@
     </w:p>
     <w:p>
       <w:r>
+        <w:lastRenderedPageBreak/>
+        <w:t>-</w:t>
+      </w:r>
+      <w:r>
         <w:rPr>
           <w:noProof/>
-          <w:lang w:eastAsia="pt-BR"/>
-        </w:rPr>
-        <w:lastRenderedPageBreak/>
+          <w:lang w:val="pt-BR" w:eastAsia="pt-BR"/>
+        </w:rPr>
         <w:drawing>
           <wp:inline distT="0" distB="0" distL="0" distR="0">
             <wp:extent cx="5424218" cy="3053005"/>
@@ -9155,7 +9342,7 @@
         <w:lastRenderedPageBreak/>
         <w:t>Musical Scores and Sound Effects</w:t>
       </w:r>
-      <w:bookmarkEnd w:id="83"/>
+      <w:bookmarkEnd w:id="84"/>
     </w:p>
     <w:p>
       <w:pPr>
@@ -9239,8 +9426,18 @@
             <w:i/>
             <w:iCs/>
           </w:rPr>
-          <w:t>Ride of the Valkyries</w:t>
+          <w:t xml:space="preserve">Ride of the </w:t>
         </w:r>
+        <w:proofErr w:type="spellStart"/>
+        <w:r>
+          <w:rPr>
+            <w:rStyle w:val="Hyperlink"/>
+            <w:i/>
+            <w:iCs/>
+          </w:rPr>
+          <w:t>Valkyries</w:t>
+        </w:r>
+        <w:proofErr w:type="spellEnd"/>
       </w:hyperlink>
       <w:r>
         <w:t xml:space="preserve"> when using the helicopter (in homage to </w:t>
@@ -9267,7 +9464,15 @@
         </w:r>
       </w:hyperlink>
       <w:r>
-        <w:t xml:space="preserve"> when driving the jeep, Holst's Mars from </w:t>
+        <w:t xml:space="preserve"> when driving the jeep, </w:t>
+      </w:r>
+      <w:proofErr w:type="spellStart"/>
+      <w:r>
+        <w:t>Holst's</w:t>
+      </w:r>
+      <w:proofErr w:type="spellEnd"/>
+      <w:r>
+        <w:t xml:space="preserve"> Mars from </w:t>
       </w:r>
       <w:hyperlink r:id="rId33" w:tooltip="The Planets" w:history="1">
         <w:r>
@@ -9294,22 +9499,38 @@
         <w:t xml:space="preserve"> by </w:t>
       </w:r>
       <w:hyperlink r:id="rId35" w:tooltip="Gioacchino Rossini" w:history="1">
+        <w:proofErr w:type="spellStart"/>
         <w:r>
           <w:rPr>
             <w:rStyle w:val="Hyperlink"/>
           </w:rPr>
-          <w:t>Gioacchino Rossini</w:t>
+          <w:t>Gioacchino</w:t>
         </w:r>
-      </w:hyperlink>
-      <w:r>
-        <w:t xml:space="preserve"> when riding with the flag. When driving in the Armored Support Vehicle, </w:t>
-      </w:r>
-      <w:hyperlink r:id="rId36" w:tooltip="Edvard Grieg" w:history="1">
+        <w:proofErr w:type="spellEnd"/>
         <w:r>
           <w:rPr>
             <w:rStyle w:val="Hyperlink"/>
           </w:rPr>
-          <w:t>Edvard Grieg</w:t>
+          <w:t xml:space="preserve"> Rossini</w:t>
+        </w:r>
+      </w:hyperlink>
+      <w:r>
+        <w:t xml:space="preserve"> when riding with the flag. When driving in the Armored Support Vehicle, </w:t>
+      </w:r>
+      <w:hyperlink r:id="rId36" w:tooltip="Edvard Grieg" w:history="1">
+        <w:proofErr w:type="spellStart"/>
+        <w:r>
+          <w:rPr>
+            <w:rStyle w:val="Hyperlink"/>
+          </w:rPr>
+          <w:t>Edvard</w:t>
+        </w:r>
+        <w:proofErr w:type="spellEnd"/>
+        <w:r>
+          <w:rPr>
+            <w:rStyle w:val="Hyperlink"/>
+          </w:rPr>
+          <w:t xml:space="preserve"> Grieg</w:t>
         </w:r>
       </w:hyperlink>
       <w:r>
@@ -9355,7 +9576,15 @@
         </w:numPr>
       </w:pPr>
       <w:r>
-        <w:t>Tank: Holst`s Mars (The Planets)</w:t>
+        <w:t xml:space="preserve">Tank: </w:t>
+      </w:r>
+      <w:proofErr w:type="spellStart"/>
+      <w:r>
+        <w:t>Holst`s</w:t>
+      </w:r>
+      <w:proofErr w:type="spellEnd"/>
+      <w:r>
+        <w:t xml:space="preserve"> Mars (The Planets)</w:t>
       </w:r>
     </w:p>
     <w:p>
@@ -9400,8 +9629,13 @@
         <w:t>GET IN DA CHOPPA looped infinitely</w:t>
       </w:r>
       <w:r>
-        <w:t>. Ride of the Valkyries</w:t>
-      </w:r>
+        <w:t xml:space="preserve">. Ride of the </w:t>
+      </w:r>
+      <w:proofErr w:type="spellStart"/>
+      <w:r>
+        <w:t>Valkyries</w:t>
+      </w:r>
+      <w:proofErr w:type="spellEnd"/>
     </w:p>
     <w:p>
       <w:pPr>
@@ -9424,7 +9658,15 @@
         </w:numPr>
       </w:pPr>
       <w:r>
-        <w:t>Jeep with flag: Willian Tell Overture</w:t>
+        <w:t xml:space="preserve">Jeep with flag: </w:t>
+      </w:r>
+      <w:proofErr w:type="spellStart"/>
+      <w:r>
+        <w:t>Willian</w:t>
+      </w:r>
+      <w:proofErr w:type="spellEnd"/>
+      <w:r>
+        <w:t xml:space="preserve"> Tell Overture</w:t>
       </w:r>
     </w:p>
     <w:p>
@@ -9482,7 +9724,23 @@
     <w:p/>
     <w:p>
       <w:r>
-        <w:t>The campaign is a series of progressively harder levels, but without a story (as in, characters, dialogues, cutscenes, cinematics and whatever else) linking them. This makes the game much easier, faster and cheaper to make, and retains the arena feeling for the multiplayer portion.</w:t>
+        <w:t xml:space="preserve">The campaign is a series of progressively harder levels, but without a story (as in, characters, dialogues, </w:t>
+      </w:r>
+      <w:proofErr w:type="spellStart"/>
+      <w:r>
+        <w:t>cutscenes</w:t>
+      </w:r>
+      <w:proofErr w:type="spellEnd"/>
+      <w:r>
+        <w:t xml:space="preserve">, </w:t>
+      </w:r>
+      <w:proofErr w:type="spellStart"/>
+      <w:r>
+        <w:t>cinematics</w:t>
+      </w:r>
+      <w:proofErr w:type="spellEnd"/>
+      <w:r>
+        <w:t xml:space="preserve"> and whatever else) linking them. This makes the game much easier, faster and cheaper to make, and retains the arena feeling for the multiplayer portion.</w:t>
       </w:r>
     </w:p>
     <w:p>
@@ -9523,7 +9781,15 @@
     <w:p/>
     <w:p>
       <w:r>
-        <w:t>It`s the main mode of play. The victor is the one that brings the McGuffin hidden in the enemy base to their own base.</w:t>
+        <w:t xml:space="preserve">It`s the main mode of play. The victor is the one that brings the </w:t>
+      </w:r>
+      <w:proofErr w:type="spellStart"/>
+      <w:r>
+        <w:t>McGuffin</w:t>
+      </w:r>
+      <w:proofErr w:type="spellEnd"/>
+      <w:r>
+        <w:t xml:space="preserve"> hidden in the enemy base to their own base.</w:t>
       </w:r>
     </w:p>
     <w:p>
@@ -9590,10 +9856,18 @@
         <w:rPr>
           <w:sz w:val="28"/>
         </w:rPr>
-        <w:t>Hours of Gameplay</w:t>
+        <w:t xml:space="preserve">Hours of </w:t>
+      </w:r>
+      <w:proofErr w:type="spellStart"/>
+      <w:r>
+        <w:rPr>
+          <w:sz w:val="28"/>
+        </w:rPr>
+        <w:t>Gameplay</w:t>
       </w:r>
       <w:bookmarkEnd w:id="93"/>
       <w:bookmarkEnd w:id="94"/>
+      <w:proofErr w:type="spellEnd"/>
     </w:p>
     <w:p/>
     <w:p>
@@ -9644,7 +9918,7 @@
         <w:lastRenderedPageBreak/>
         <w:t>Multiplayer</w:t>
       </w:r>
-      <w:bookmarkEnd w:id="84"/>
+      <w:bookmarkEnd w:id="85"/>
       <w:r>
         <w:rPr>
           <w:sz w:val="40"/>
@@ -9675,15 +9949,44 @@
     <w:p/>
     <w:p>
       <w:r>
-        <w:t>The multiplayer matches should resemble a lot of the single-player game in the sense that a single-player must be very familiar on how it should work.</w:t>
-      </w:r>
-      <w:r>
-        <w:t xml:space="preserve"> While the CTF part is a given, the Destruction Score also comes back, to make another statistic in the matches.</w:t>
-      </w:r>
-    </w:p>
-    <w:p/>
-    <w:p/>
-    <w:p/>
+        <w:t>The multiplayer matches</w:t>
+      </w:r>
+      <w:r>
+        <w:t xml:space="preserve"> resemble a lot of the single-player game</w:t>
+      </w:r>
+      <w:r>
+        <w:t>.</w:t>
+      </w:r>
+      <w:r>
+        <w:t xml:space="preserve"> </w:t>
+      </w:r>
+      <w:r>
+        <w:t>A</w:t>
+      </w:r>
+      <w:r>
+        <w:t xml:space="preserve"> single-player must be very familiar on how it should work</w:t>
+      </w:r>
+      <w:r>
+        <w:t>: Two or more bases, and at least one player for every active team on the game.</w:t>
+      </w:r>
+      <w:r>
+        <w:t xml:space="preserve"> </w:t>
+      </w:r>
+    </w:p>
+    <w:p>
+      <w:r>
+        <w:t>T</w:t>
+      </w:r>
+      <w:r>
+        <w:t xml:space="preserve">he CTF part is </w:t>
+      </w:r>
+      <w:r>
+        <w:t>the focus of the multiplayer game but</w:t>
+      </w:r>
+      <w:r>
+        <w:t xml:space="preserve"> the Destruction Score also comes back, to make another statistic in the matches.</w:t>
+      </w:r>
+    </w:p>
     <w:p/>
     <w:p>
       <w:pPr>
@@ -9703,20 +10006,19 @@
       <w:bookmarkEnd w:id="98"/>
       <w:bookmarkEnd w:id="99"/>
     </w:p>
+    <w:p>
+      <w:r>
+        <w:t xml:space="preserve">At least two teams in the map, or at most four teams. Teams in the map don`t necessarily need to have a player. </w:t>
+      </w:r>
+    </w:p>
+    <w:p>
+      <w:proofErr w:type="gramStart"/>
+      <w:r>
+        <w:t>From one player (a practice mode) to two players per team.</w:t>
+      </w:r>
+      <w:proofErr w:type="gramEnd"/>
+    </w:p>
     <w:p/>
-    <w:p>
-      <w:r>
-        <w:t>Describe how many players can play at once or whatever.</w:t>
-      </w:r>
-    </w:p>
-    <w:p>
-      <w:pPr>
-        <w:pStyle w:val="Ttulo2"/>
-        <w:rPr>
-          <w:sz w:val="28"/>
-        </w:rPr>
-      </w:pPr>
-    </w:p>
     <w:p>
       <w:pPr>
         <w:pStyle w:val="Ttulo2"/>
@@ -9737,9 +10039,11 @@
     </w:p>
     <w:p/>
     <w:p>
+      <w:proofErr w:type="gramStart"/>
       <w:r>
         <w:t>Is your game client-server or peer-to-peer or whatever.</w:t>
       </w:r>
+      <w:proofErr w:type="gramEnd"/>
     </w:p>
     <w:p/>
     <w:p>
@@ -10000,7 +10304,7 @@
         <w:rPr>
           <w:noProof/>
         </w:rPr>
-        <w:t>31</w:t>
+        <w:t>29</w:t>
       </w:r>
     </w:fldSimple>
   </w:p>
@@ -12701,7 +13005,7 @@
 </file>
 
 <file path=customXml/itemProps1.xml><?xml version="1.0" encoding="utf-8"?>
-<ds:datastoreItem xmlns:ds="http://schemas.openxmlformats.org/officeDocument/2006/customXml" ds:itemID="{4190B794-FB6B-49C9-B9AF-C84F435B15E8}">
+<ds:datastoreItem xmlns:ds="http://schemas.openxmlformats.org/officeDocument/2006/customXml" ds:itemID="{22FD4C04-2AFD-4365-A44C-3EC78D963D82}">
   <ds:schemaRefs>
     <ds:schemaRef ds:uri="http://schemas.openxmlformats.org/officeDocument/2006/bibliography"/>
   </ds:schemaRefs>

</xml_diff>

<commit_message>
Finished filling out multiplayer section
</commit_message>
<xml_diff>
--- a/Documentation/GDD for Return Fire Remake by HardDisk.docx
+++ b/Documentation/GDD for Return Fire Remake by HardDisk.docx
@@ -106,13 +106,8 @@
       <w:bookmarkEnd w:id="1"/>
       <w:bookmarkEnd w:id="2"/>
       <w:r>
-        <w:t xml:space="preserve">Arthur de Paula Bressan AKA </w:t>
-      </w:r>
-      <w:proofErr w:type="spellStart"/>
-      <w:r>
-        <w:t>HardDisk</w:t>
-      </w:r>
-      <w:proofErr w:type="spellEnd"/>
+        <w:t>Arthur de Paula Bressan AKA HardDisk</w:t>
+      </w:r>
     </w:p>
     <w:p/>
     <w:p>
@@ -148,7 +143,7 @@
           <w:rPr>
             <w:noProof/>
           </w:rPr>
-          <w:t>Wednesday, October 23, 2013</w:t>
+          <w:t>Sunday, October 27, 2013</w:t>
         </w:r>
       </w:fldSimple>
       <w:r>
@@ -196,14 +191,12 @@
               <w:lang w:val="en-US"/>
             </w:rPr>
           </w:pPr>
-          <w:proofErr w:type="spellStart"/>
           <w:r>
             <w:rPr>
               <w:lang w:val="en-US"/>
             </w:rPr>
             <w:t>Conteúdo</w:t>
           </w:r>
-          <w:proofErr w:type="spellEnd"/>
         </w:p>
         <w:p>
           <w:pPr>
@@ -5816,13 +5809,8 @@
         </w:numPr>
       </w:pPr>
       <w:r>
-        <w:t xml:space="preserve">Upload a map to the Internet and see it featured on the </w:t>
-      </w:r>
-      <w:proofErr w:type="spellStart"/>
-      <w:r>
-        <w:t>Leaderboards</w:t>
-      </w:r>
-      <w:proofErr w:type="spellEnd"/>
+        <w:t>Upload a map to the Internet and see it featured on the Leaderboards</w:t>
+      </w:r>
     </w:p>
     <w:p>
       <w:pPr>
@@ -5852,7 +5840,6 @@
       </w:pPr>
       <w:bookmarkStart w:id="27" w:name="_Toc447196609"/>
       <w:bookmarkStart w:id="28" w:name="_Toc370143288"/>
-      <w:proofErr w:type="spellStart"/>
       <w:r>
         <w:rPr>
           <w:sz w:val="28"/>
@@ -5861,7 +5848,6 @@
       </w:r>
       <w:bookmarkEnd w:id="27"/>
       <w:bookmarkEnd w:id="28"/>
-      <w:proofErr w:type="spellEnd"/>
     </w:p>
     <w:p/>
     <w:p>
@@ -6236,27 +6222,9 @@
       <w:pPr>
         <w:pStyle w:val="Textodenotaderodap"/>
       </w:pPr>
-      <w:proofErr w:type="gramStart"/>
-      <w:r>
-        <w:t>Fast and fragile vehicle that attacks with a weak cannon or burst machinegun; doesn’t have anti-air.</w:t>
-      </w:r>
-      <w:proofErr w:type="gramEnd"/>
-      <w:r>
-        <w:t xml:space="preserve"> Can switch back and forth between regular mode and a mode that allows it to drive on water, but it is very slow in this state. </w:t>
-      </w:r>
-      <w:proofErr w:type="gramStart"/>
-      <w:r>
-        <w:t>The only vehicle able to carry the flag.</w:t>
-      </w:r>
-      <w:proofErr w:type="gramEnd"/>
-      <w:r>
-        <w:t xml:space="preserve"> </w:t>
-      </w:r>
-      <w:proofErr w:type="gramStart"/>
-      <w:r>
-        <w:t>Dies in one hit from anything.</w:t>
-      </w:r>
-      <w:proofErr w:type="gramEnd"/>
+      <w:r>
+        <w:t>Fast and fragile vehicle that attacks with a weak cannon or burst machinegun; doesn’t have anti-air. Can switch back and forth between regular mode and a mode that allows it to drive on water, but it is very slow in this state. The only vehicle able to carry the flag. Dies in one hit from anything.</w:t>
+      </w:r>
     </w:p>
     <w:p>
       <w:pPr>
@@ -6514,21 +6482,8 @@
         </w:rPr>
       </w:pPr>
       <w:r>
-        <w:t xml:space="preserve">Slower and better armored than the tank, but only shoots to the front of it. </w:t>
-      </w:r>
-      <w:proofErr w:type="gramStart"/>
-      <w:r>
-        <w:t>Higher range than the tank.</w:t>
-      </w:r>
-      <w:proofErr w:type="gramEnd"/>
-      <w:r>
-        <w:t xml:space="preserve"> </w:t>
-      </w:r>
-      <w:proofErr w:type="gramStart"/>
-      <w:r>
-        <w:t>Can lay mines.</w:t>
-      </w:r>
-      <w:proofErr w:type="gramEnd"/>
+        <w:t>Slower and better armored than the tank, but only shoots to the front of it. Higher range than the tank. Can lay mines.</w:t>
+      </w:r>
       <w:r>
         <w:rPr>
           <w:lang w:eastAsia="pt-BR"/>
@@ -6712,27 +6667,9 @@
       <w:bookmarkEnd w:id="44"/>
     </w:p>
     <w:p>
-      <w:proofErr w:type="gramStart"/>
-      <w:r>
-        <w:t>Very fast, but light and fragile.</w:t>
-      </w:r>
-      <w:proofErr w:type="gramEnd"/>
-      <w:r>
-        <w:t xml:space="preserve"> </w:t>
-      </w:r>
-      <w:proofErr w:type="gramStart"/>
-      <w:r>
-        <w:t>Has</w:t>
-      </w:r>
-      <w:proofErr w:type="gramEnd"/>
-      <w:r>
-        <w:t xml:space="preserve"> missiles and cannons. Because of its lightness, it is knocked around by hits and briefly loses control for a time. </w:t>
-      </w:r>
-      <w:proofErr w:type="gramStart"/>
-      <w:r>
-        <w:t>Consumes fuel even while not moving, contrary to the others.</w:t>
-      </w:r>
-      <w:proofErr w:type="gramEnd"/>
+      <w:r>
+        <w:t>Very fast, but light and fragile. Has missiles and cannons. Because of its lightness, it is knocked around by hits and briefly loses control for a time. Consumes fuel even while not moving, contrary to the others.</w:t>
+      </w:r>
       <w:r>
         <w:t xml:space="preserve"> Has to unfold, rev up and gain altitude before being actually in the player control.</w:t>
       </w:r>
@@ -6969,30 +6906,12 @@
       <w:bookmarkEnd w:id="45"/>
     </w:p>
     <w:p>
-      <w:proofErr w:type="gramStart"/>
-      <w:r>
-        <w:t>NPC.</w:t>
-      </w:r>
-      <w:proofErr w:type="gramEnd"/>
-      <w:r>
-        <w:t xml:space="preserve"> </w:t>
-      </w:r>
-      <w:proofErr w:type="gramStart"/>
-      <w:r>
-        <w:t>Appears only in the Single-Player portion, in later levels.</w:t>
-      </w:r>
-      <w:proofErr w:type="gramEnd"/>
-      <w:r>
-        <w:t xml:space="preserve"> This drone will harass the player if the player keeps still for a long time.</w:t>
-      </w:r>
-      <w:r>
-        <w:t xml:space="preserve"> </w:t>
-      </w:r>
-      <w:proofErr w:type="gramStart"/>
-      <w:r>
-        <w:t>Armed with burst machine guns.</w:t>
-      </w:r>
-      <w:proofErr w:type="gramEnd"/>
+      <w:r>
+        <w:t>NPC. Appears only in the Single-Player portion, in later levels. This drone will harass the player if the player keeps still for a long time.</w:t>
+      </w:r>
+      <w:r>
+        <w:t xml:space="preserve"> Armed with burst machine guns.</w:t>
+      </w:r>
     </w:p>
     <w:p>
       <w:r>
@@ -7117,27 +7036,9 @@
       <w:bookmarkEnd w:id="46"/>
     </w:p>
     <w:p>
-      <w:proofErr w:type="gramStart"/>
-      <w:r>
-        <w:t>NPC.</w:t>
-      </w:r>
-      <w:proofErr w:type="gramEnd"/>
-      <w:r>
-        <w:t xml:space="preserve"> Appears in the deep sea if the players </w:t>
-      </w:r>
-      <w:proofErr w:type="gramStart"/>
-      <w:r>
-        <w:t>start leave</w:t>
-      </w:r>
-      <w:proofErr w:type="gramEnd"/>
-      <w:r>
-        <w:t xml:space="preserve"> the bounds of the map. </w:t>
-      </w:r>
-      <w:proofErr w:type="gramStart"/>
-      <w:r>
-        <w:t>Shoots a missile that tracks the closest player regardless of team.</w:t>
-      </w:r>
-      <w:proofErr w:type="gramEnd"/>
+      <w:r>
+        <w:t>NPC. Appears in the deep sea if the players start leave the bounds of the map. Shoots a missile that tracks the closest player regardless of team.</w:t>
+      </w:r>
     </w:p>
     <w:p/>
     <w:p>
@@ -7223,15 +7124,7 @@
     </w:p>
     <w:p>
       <w:r>
-        <w:t xml:space="preserve">The </w:t>
-      </w:r>
-      <w:proofErr w:type="spellStart"/>
-      <w:r>
-        <w:t>McGuffin</w:t>
-      </w:r>
-      <w:proofErr w:type="spellEnd"/>
-      <w:r>
-        <w:t xml:space="preserve"> the players must capture in order to win the game. Can be anything appropriate for the world (say, a “power source” or “intelligence” or whatever).</w:t>
+        <w:t>The McGuffin the players must capture in order to win the game. Can be anything appropriate for the world (say, a “power source” or “intelligence” or whatever).</w:t>
       </w:r>
     </w:p>
     <w:p>
@@ -7287,13 +7180,8 @@
         <w:t>Refuels</w:t>
       </w:r>
       <w:r>
-        <w:t xml:space="preserve"> vehicles stationed on it. </w:t>
-      </w:r>
-      <w:proofErr w:type="gramStart"/>
-      <w:r>
-        <w:t>Same considerations as the ammo stations.</w:t>
-      </w:r>
-      <w:proofErr w:type="gramEnd"/>
+        <w:t xml:space="preserve"> vehicles stationed on it. Same considerations as the ammo stations.</w:t>
+      </w:r>
     </w:p>
     <w:p>
       <w:pPr>
@@ -7311,21 +7199,8 @@
       <w:bookmarkEnd w:id="53"/>
     </w:p>
     <w:p>
-      <w:proofErr w:type="gramStart"/>
-      <w:r>
-        <w:t>Keeps things inside, inside, and things outside, outside.</w:t>
-      </w:r>
-      <w:proofErr w:type="gramEnd"/>
-      <w:r>
-        <w:t xml:space="preserve"> </w:t>
-      </w:r>
-      <w:proofErr w:type="gramStart"/>
-      <w:r>
-        <w:t>Doesn’t work against flying things.</w:t>
-      </w:r>
-      <w:proofErr w:type="gramEnd"/>
-      <w:r>
-        <w:t xml:space="preserve"> Or things that go around them. They also don’t care about your feelings.</w:t>
+      <w:r>
+        <w:t>Keeps things inside, inside, and things outside, outside. Doesn’t work against flying things. Or things that go around them. They also don’t care about your feelings.</w:t>
       </w:r>
     </w:p>
     <w:p>
@@ -7343,19 +7218,9 @@
       <w:bookmarkEnd w:id="54"/>
     </w:p>
     <w:p>
-      <w:proofErr w:type="gramStart"/>
-      <w:r>
-        <w:t>Opens up for vehicles from the same team, otherwise the same as walls.</w:t>
-      </w:r>
-      <w:proofErr w:type="gramEnd"/>
-      <w:r>
-        <w:t xml:space="preserve"> </w:t>
-      </w:r>
-      <w:proofErr w:type="gramStart"/>
-      <w:r>
-        <w:t>Especially the part about your feelings.</w:t>
-      </w:r>
-      <w:proofErr w:type="gramEnd"/>
+      <w:r>
+        <w:t>Opens up for vehicles from the same team, otherwise the same as walls. Especially the part about your feelings.</w:t>
+      </w:r>
     </w:p>
     <w:p>
       <w:pPr>
@@ -7372,19 +7237,9 @@
       <w:bookmarkEnd w:id="55"/>
     </w:p>
     <w:p>
-      <w:proofErr w:type="gramStart"/>
-      <w:r>
-        <w:t>Shoots at vehicles from other teams.</w:t>
-      </w:r>
-      <w:proofErr w:type="gramEnd"/>
-      <w:r>
-        <w:t xml:space="preserve"> They are used in conjunction with the walls to keep things out. </w:t>
-      </w:r>
-      <w:proofErr w:type="gramStart"/>
-      <w:r>
-        <w:t>The main enemy of the single-player portion.</w:t>
-      </w:r>
-      <w:proofErr w:type="gramEnd"/>
+      <w:r>
+        <w:t>Shoots at vehicles from other teams. They are used in conjunction with the walls to keep things out. The main enemy of the single-player portion.</w:t>
+      </w:r>
       <w:r>
         <w:t xml:space="preserve"> They appear where walls form 90º sections with each other, where the wall ends (such as in the side of gates) and they can appear by themselves. </w:t>
       </w:r>
@@ -7405,23 +7260,7 @@
     </w:p>
     <w:p>
       <w:r>
-        <w:t>Basically decorations like plazas, gardens, trees and assorted military-</w:t>
-      </w:r>
-      <w:proofErr w:type="spellStart"/>
-      <w:r>
-        <w:t>ish</w:t>
-      </w:r>
-      <w:proofErr w:type="spellEnd"/>
-      <w:r>
-        <w:t xml:space="preserve"> buildings. Some of them may generate soldiers that lob grenades at the attacker while running towards the sea/another building. Tents should be </w:t>
-      </w:r>
-      <w:proofErr w:type="spellStart"/>
-      <w:r>
-        <w:t>squishable</w:t>
-      </w:r>
-      <w:proofErr w:type="spellEnd"/>
-      <w:r>
-        <w:t>.</w:t>
+        <w:t>Basically decorations like plazas, gardens, trees and assorted military-ish buildings. Some of them may generate soldiers that lob grenades at the attacker while running towards the sea/another building. Tents should be squishable.</w:t>
       </w:r>
     </w:p>
     <w:p/>
@@ -7461,7 +7300,10 @@
         <w:t>.</w:t>
       </w:r>
       <w:r>
-        <w:t xml:space="preserve"> The buildings should have doors that people can fit, and the vehicles must pass the idea of believable interior spaces, ammunition space notwithstanding. </w:t>
+        <w:t xml:space="preserve"> The buildings should have doors that people can fit, and the vehicles must pass the idea o</w:t>
+      </w:r>
+      <w:r>
+        <w:t>f believable interior spaces.</w:t>
       </w:r>
     </w:p>
     <w:p>
@@ -9426,18 +9268,8 @@
             <w:i/>
             <w:iCs/>
           </w:rPr>
-          <w:t xml:space="preserve">Ride of the </w:t>
+          <w:t>Ride of the Valkyries</w:t>
         </w:r>
-        <w:proofErr w:type="spellStart"/>
-        <w:r>
-          <w:rPr>
-            <w:rStyle w:val="Hyperlink"/>
-            <w:i/>
-            <w:iCs/>
-          </w:rPr>
-          <w:t>Valkyries</w:t>
-        </w:r>
-        <w:proofErr w:type="spellEnd"/>
       </w:hyperlink>
       <w:r>
         <w:t xml:space="preserve"> when using the helicopter (in homage to </w:t>
@@ -9464,15 +9296,7 @@
         </w:r>
       </w:hyperlink>
       <w:r>
-        <w:t xml:space="preserve"> when driving the jeep, </w:t>
-      </w:r>
-      <w:proofErr w:type="spellStart"/>
-      <w:r>
-        <w:t>Holst's</w:t>
-      </w:r>
-      <w:proofErr w:type="spellEnd"/>
-      <w:r>
-        <w:t xml:space="preserve"> Mars from </w:t>
+        <w:t xml:space="preserve"> when driving the jeep, Holst's Mars from </w:t>
       </w:r>
       <w:hyperlink r:id="rId33" w:tooltip="The Planets" w:history="1">
         <w:r>
@@ -9499,38 +9323,22 @@
         <w:t xml:space="preserve"> by </w:t>
       </w:r>
       <w:hyperlink r:id="rId35" w:tooltip="Gioacchino Rossini" w:history="1">
-        <w:proofErr w:type="spellStart"/>
         <w:r>
           <w:rPr>
             <w:rStyle w:val="Hyperlink"/>
           </w:rPr>
-          <w:t>Gioacchino</w:t>
+          <w:t>Gioacchino Rossini</w:t>
         </w:r>
-        <w:proofErr w:type="spellEnd"/>
+      </w:hyperlink>
+      <w:r>
+        <w:t xml:space="preserve"> when riding with the flag. When driving in the Armored Support Vehicle, </w:t>
+      </w:r>
+      <w:hyperlink r:id="rId36" w:tooltip="Edvard Grieg" w:history="1">
         <w:r>
           <w:rPr>
             <w:rStyle w:val="Hyperlink"/>
           </w:rPr>
-          <w:t xml:space="preserve"> Rossini</w:t>
-        </w:r>
-      </w:hyperlink>
-      <w:r>
-        <w:t xml:space="preserve"> when riding with the flag. When driving in the Armored Support Vehicle, </w:t>
-      </w:r>
-      <w:hyperlink r:id="rId36" w:tooltip="Edvard Grieg" w:history="1">
-        <w:proofErr w:type="spellStart"/>
-        <w:r>
-          <w:rPr>
-            <w:rStyle w:val="Hyperlink"/>
-          </w:rPr>
-          <w:t>Edvard</w:t>
-        </w:r>
-        <w:proofErr w:type="spellEnd"/>
-        <w:r>
-          <w:rPr>
-            <w:rStyle w:val="Hyperlink"/>
-          </w:rPr>
-          <w:t xml:space="preserve"> Grieg</w:t>
+          <w:t>Edvard Grieg</w:t>
         </w:r>
       </w:hyperlink>
       <w:r>
@@ -9576,15 +9384,7 @@
         </w:numPr>
       </w:pPr>
       <w:r>
-        <w:t xml:space="preserve">Tank: </w:t>
-      </w:r>
-      <w:proofErr w:type="spellStart"/>
-      <w:r>
-        <w:t>Holst`s</w:t>
-      </w:r>
-      <w:proofErr w:type="spellEnd"/>
-      <w:r>
-        <w:t xml:space="preserve"> Mars (The Planets)</w:t>
+        <w:t>Tank: Holst`s Mars (The Planets)</w:t>
       </w:r>
     </w:p>
     <w:p>
@@ -9629,13 +9429,8 @@
         <w:t>GET IN DA CHOPPA looped infinitely</w:t>
       </w:r>
       <w:r>
-        <w:t xml:space="preserve">. Ride of the </w:t>
-      </w:r>
-      <w:proofErr w:type="spellStart"/>
-      <w:r>
-        <w:t>Valkyries</w:t>
-      </w:r>
-      <w:proofErr w:type="spellEnd"/>
+        <w:t>. Ride of the Valkyries</w:t>
+      </w:r>
     </w:p>
     <w:p>
       <w:pPr>
@@ -9658,15 +9453,7 @@
         </w:numPr>
       </w:pPr>
       <w:r>
-        <w:t xml:space="preserve">Jeep with flag: </w:t>
-      </w:r>
-      <w:proofErr w:type="spellStart"/>
-      <w:r>
-        <w:t>Willian</w:t>
-      </w:r>
-      <w:proofErr w:type="spellEnd"/>
-      <w:r>
-        <w:t xml:space="preserve"> Tell Overture</w:t>
+        <w:t>Jeep with flag: Willian Tell Overture</w:t>
       </w:r>
     </w:p>
     <w:p>
@@ -9724,23 +9511,7 @@
     <w:p/>
     <w:p>
       <w:r>
-        <w:t xml:space="preserve">The campaign is a series of progressively harder levels, but without a story (as in, characters, dialogues, </w:t>
-      </w:r>
-      <w:proofErr w:type="spellStart"/>
-      <w:r>
-        <w:t>cutscenes</w:t>
-      </w:r>
-      <w:proofErr w:type="spellEnd"/>
-      <w:r>
-        <w:t xml:space="preserve">, </w:t>
-      </w:r>
-      <w:proofErr w:type="spellStart"/>
-      <w:r>
-        <w:t>cinematics</w:t>
-      </w:r>
-      <w:proofErr w:type="spellEnd"/>
-      <w:r>
-        <w:t xml:space="preserve"> and whatever else) linking them. This makes the game much easier, faster and cheaper to make, and retains the arena feeling for the multiplayer portion.</w:t>
+        <w:t>The campaign is a series of progressively harder levels, but without a story (as in, characters, dialogues, cutscenes, cinematics and whatever else) linking them. This makes the game much easier, faster and cheaper to make, and retains the arena feeling for the multiplayer portion.</w:t>
       </w:r>
     </w:p>
     <w:p>
@@ -9781,15 +9552,7 @@
     <w:p/>
     <w:p>
       <w:r>
-        <w:t xml:space="preserve">It`s the main mode of play. The victor is the one that brings the </w:t>
-      </w:r>
-      <w:proofErr w:type="spellStart"/>
-      <w:r>
-        <w:t>McGuffin</w:t>
-      </w:r>
-      <w:proofErr w:type="spellEnd"/>
-      <w:r>
-        <w:t xml:space="preserve"> hidden in the enemy base to their own base.</w:t>
+        <w:t>It`s the main mode of play. The victor is the one that brings the McGuffin hidden in the enemy base to their own base.</w:t>
       </w:r>
     </w:p>
     <w:p>
@@ -9856,18 +9619,10 @@
         <w:rPr>
           <w:sz w:val="28"/>
         </w:rPr>
-        <w:t xml:space="preserve">Hours of </w:t>
-      </w:r>
-      <w:proofErr w:type="spellStart"/>
-      <w:r>
-        <w:rPr>
-          <w:sz w:val="28"/>
-        </w:rPr>
-        <w:t>Gameplay</w:t>
+        <w:t>Hours of Gameplay</w:t>
       </w:r>
       <w:bookmarkEnd w:id="93"/>
       <w:bookmarkEnd w:id="94"/>
-      <w:proofErr w:type="spellEnd"/>
     </w:p>
     <w:p/>
     <w:p>
@@ -10012,11 +9767,9 @@
       </w:r>
     </w:p>
     <w:p>
-      <w:proofErr w:type="gramStart"/>
       <w:r>
         <w:t>From one player (a practice mode) to two players per team.</w:t>
       </w:r>
-      <w:proofErr w:type="gramEnd"/>
     </w:p>
     <w:p/>
     <w:p>
@@ -10039,11 +9792,20 @@
     </w:p>
     <w:p/>
     <w:p>
-      <w:proofErr w:type="gramStart"/>
-      <w:r>
-        <w:t>Is your game client-server or peer-to-peer or whatever.</w:t>
-      </w:r>
-      <w:proofErr w:type="gramEnd"/>
+      <w:r>
+        <w:t>The game should be built with an authoritative server, and this server is</w:t>
+      </w:r>
+      <w:r>
+        <w:t xml:space="preserve"> automatically</w:t>
+      </w:r>
+      <w:r>
+        <w:t xml:space="preserve"> created by the host of the match in the moment a lobby is created. This should also allow the distribution of a separate executable with only the server. </w:t>
+      </w:r>
+    </w:p>
+    <w:p>
+      <w:r>
+        <w:t>Note that for the Singleplayer version, this server should be created as well, but at a local address to minimize architecture differences.</w:t>
+      </w:r>
     </w:p>
     <w:p/>
     <w:p>
@@ -10066,8 +9828,103 @@
     </w:p>
     <w:p/>
     <w:p>
-      <w:r>
-        <w:t>Describe how the players can customize the multiplayer experience.</w:t>
+      <w:pPr>
+        <w:pStyle w:val="PargrafodaLista"/>
+        <w:numPr>
+          <w:ilvl w:val="0"/>
+          <w:numId w:val="32"/>
+        </w:numPr>
+      </w:pPr>
+      <w:r>
+        <w:t>The maximum time, which if hit should be considered a draw. Also a checkbox to not mark time.</w:t>
+      </w:r>
+    </w:p>
+    <w:p>
+      <w:pPr>
+        <w:pStyle w:val="PargrafodaLista"/>
+        <w:numPr>
+          <w:ilvl w:val="0"/>
+          <w:numId w:val="32"/>
+        </w:numPr>
+      </w:pPr>
+      <w:r>
+        <w:t>Whether to tally destruction score</w:t>
+      </w:r>
+    </w:p>
+    <w:p>
+      <w:pPr>
+        <w:pStyle w:val="PargrafodaLista"/>
+        <w:numPr>
+          <w:ilvl w:val="0"/>
+          <w:numId w:val="32"/>
+        </w:numPr>
+      </w:pPr>
+      <w:r>
+        <w:t>Number of lives per vehicle</w:t>
+      </w:r>
+    </w:p>
+    <w:p>
+      <w:pPr>
+        <w:pStyle w:val="PargrafodaLista"/>
+        <w:numPr>
+          <w:ilvl w:val="1"/>
+          <w:numId w:val="32"/>
+        </w:numPr>
+      </w:pPr>
+      <w:r>
+        <w:t xml:space="preserve"> 1 – </w:t>
+      </w:r>
+      <w:r>
+        <w:rPr>
+          <w:rFonts w:cs="Calibri"/>
+          <w:szCs w:val="24"/>
+          <w:lang w:val="pt-BR" w:eastAsia="pt-BR"/>
+        </w:rPr>
+        <w:t>∞</w:t>
+      </w:r>
+      <w:r>
+        <w:rPr>
+          <w:rFonts w:cs="Calibri"/>
+          <w:szCs w:val="24"/>
+          <w:lang w:eastAsia="pt-BR"/>
+        </w:rPr>
+        <w:t>, with</w:t>
+      </w:r>
+      <w:r>
+        <w:rPr>
+          <w:rFonts w:cs="Calibri"/>
+          <w:szCs w:val="24"/>
+          <w:lang w:eastAsia="pt-BR"/>
+        </w:rPr>
+        <w:t xml:space="preserve"> a checkbox for each vehicle for marking infinite lives for that vehicle</w:t>
+      </w:r>
+    </w:p>
+    <w:p>
+      <w:pPr>
+        <w:pStyle w:val="PargrafodaLista"/>
+        <w:numPr>
+          <w:ilvl w:val="1"/>
+          <w:numId w:val="32"/>
+        </w:numPr>
+      </w:pPr>
+      <w:r>
+        <w:rPr>
+          <w:rFonts w:cs="Calibri"/>
+          <w:szCs w:val="24"/>
+          <w:lang w:eastAsia="pt-BR"/>
+        </w:rPr>
+        <w:t>A global checkbox for marking all vehicles infinite</w:t>
+      </w:r>
+      <w:r>
+        <w:rPr>
+          <w:rFonts w:cs="Calibri"/>
+          <w:szCs w:val="24"/>
+          <w:lang w:eastAsia="pt-BR"/>
+        </w:rPr>
+        <w:t xml:space="preserve"> </w:t>
+      </w:r>
+      <w:r>
+        <w:t xml:space="preserve"> </w:t>
       </w:r>
     </w:p>
     <w:p>
@@ -10157,58 +10014,7 @@
       <w:bookmarkEnd w:id="110"/>
       <w:bookmarkEnd w:id="111"/>
     </w:p>
-    <w:p>
-      <w:r>
-        <w:br w:type="page"/>
-      </w:r>
-    </w:p>
     <w:p/>
-    <w:p>
-      <w:pPr>
-        <w:pStyle w:val="Ttulo1"/>
-        <w:rPr>
-          <w:sz w:val="40"/>
-          <w:szCs w:val="40"/>
-        </w:rPr>
-      </w:pPr>
-      <w:r>
-        <w:rPr>
-          <w:sz w:val="40"/>
-          <w:szCs w:val="40"/>
-        </w:rPr>
-        <w:t>Appendix 1:</w:t>
-      </w:r>
-      <w:r>
-        <w:rPr>
-          <w:sz w:val="40"/>
-          <w:szCs w:val="40"/>
-        </w:rPr>
-        <w:t xml:space="preserve"> World scale and</w:t>
-      </w:r>
-      <w:r>
-        <w:rPr>
-          <w:sz w:val="40"/>
-          <w:szCs w:val="40"/>
-        </w:rPr>
-        <w:t xml:space="preserve"> </w:t>
-      </w:r>
-      <w:r>
-        <w:rPr>
-          <w:sz w:val="40"/>
-          <w:szCs w:val="40"/>
-          <w:u w:val="single"/>
-        </w:rPr>
-        <w:t>Anthropometry</w:t>
-      </w:r>
-    </w:p>
-    <w:p>
-      <w:pPr>
-        <w:pStyle w:val="Textodenotaderodap"/>
-      </w:pPr>
-      <w:r>
-        <w:tab/>
-      </w:r>
-    </w:p>
     <w:sectPr>
       <w:headerReference w:type="default" r:id="rId38"/>
       <w:footerReference w:type="even" r:id="rId39"/>
@@ -10304,7 +10110,7 @@
         <w:rPr>
           <w:noProof/>
         </w:rPr>
-        <w:t>29</w:t>
+        <w:t>17</w:t>
       </w:r>
     </w:fldSimple>
   </w:p>
@@ -11400,6 +11206,119 @@
     </w:lvl>
   </w:abstractNum>
   <w:abstractNum w:abstractNumId="21">
+    <w:nsid w:val="53687BDD"/>
+    <w:multiLevelType w:val="hybridMultilevel"/>
+    <w:tmpl w:val="4E626820"/>
+    <w:lvl w:ilvl="0" w:tplc="04160001">
+      <w:start w:val="1"/>
+      <w:numFmt w:val="bullet"/>
+      <w:lvlText w:val=""/>
+      <w:lvlJc w:val="left"/>
+      <w:pPr>
+        <w:ind w:left="720" w:hanging="360"/>
+      </w:pPr>
+      <w:rPr>
+        <w:rFonts w:ascii="Symbol" w:hAnsi="Symbol" w:hint="default"/>
+      </w:rPr>
+    </w:lvl>
+    <w:lvl w:ilvl="1" w:tplc="04160003">
+      <w:start w:val="1"/>
+      <w:numFmt w:val="bullet"/>
+      <w:lvlText w:val="o"/>
+      <w:lvlJc w:val="left"/>
+      <w:pPr>
+        <w:ind w:left="1440" w:hanging="360"/>
+      </w:pPr>
+      <w:rPr>
+        <w:rFonts w:ascii="Courier New" w:hAnsi="Courier New" w:cs="Courier New" w:hint="default"/>
+      </w:rPr>
+    </w:lvl>
+    <w:lvl w:ilvl="2" w:tplc="04160005" w:tentative="1">
+      <w:start w:val="1"/>
+      <w:numFmt w:val="bullet"/>
+      <w:lvlText w:val=""/>
+      <w:lvlJc w:val="left"/>
+      <w:pPr>
+        <w:ind w:left="2160" w:hanging="360"/>
+      </w:pPr>
+      <w:rPr>
+        <w:rFonts w:ascii="Wingdings" w:hAnsi="Wingdings" w:hint="default"/>
+      </w:rPr>
+    </w:lvl>
+    <w:lvl w:ilvl="3" w:tplc="04160001" w:tentative="1">
+      <w:start w:val="1"/>
+      <w:numFmt w:val="bullet"/>
+      <w:lvlText w:val=""/>
+      <w:lvlJc w:val="left"/>
+      <w:pPr>
+        <w:ind w:left="2880" w:hanging="360"/>
+      </w:pPr>
+      <w:rPr>
+        <w:rFonts w:ascii="Symbol" w:hAnsi="Symbol" w:hint="default"/>
+      </w:rPr>
+    </w:lvl>
+    <w:lvl w:ilvl="4" w:tplc="04160003" w:tentative="1">
+      <w:start w:val="1"/>
+      <w:numFmt w:val="bullet"/>
+      <w:lvlText w:val="o"/>
+      <w:lvlJc w:val="left"/>
+      <w:pPr>
+        <w:ind w:left="3600" w:hanging="360"/>
+      </w:pPr>
+      <w:rPr>
+        <w:rFonts w:ascii="Courier New" w:hAnsi="Courier New" w:cs="Courier New" w:hint="default"/>
+      </w:rPr>
+    </w:lvl>
+    <w:lvl w:ilvl="5" w:tplc="04160005" w:tentative="1">
+      <w:start w:val="1"/>
+      <w:numFmt w:val="bullet"/>
+      <w:lvlText w:val=""/>
+      <w:lvlJc w:val="left"/>
+      <w:pPr>
+        <w:ind w:left="4320" w:hanging="360"/>
+      </w:pPr>
+      <w:rPr>
+        <w:rFonts w:ascii="Wingdings" w:hAnsi="Wingdings" w:hint="default"/>
+      </w:rPr>
+    </w:lvl>
+    <w:lvl w:ilvl="6" w:tplc="04160001" w:tentative="1">
+      <w:start w:val="1"/>
+      <w:numFmt w:val="bullet"/>
+      <w:lvlText w:val=""/>
+      <w:lvlJc w:val="left"/>
+      <w:pPr>
+        <w:ind w:left="5040" w:hanging="360"/>
+      </w:pPr>
+      <w:rPr>
+        <w:rFonts w:ascii="Symbol" w:hAnsi="Symbol" w:hint="default"/>
+      </w:rPr>
+    </w:lvl>
+    <w:lvl w:ilvl="7" w:tplc="04160003" w:tentative="1">
+      <w:start w:val="1"/>
+      <w:numFmt w:val="bullet"/>
+      <w:lvlText w:val="o"/>
+      <w:lvlJc w:val="left"/>
+      <w:pPr>
+        <w:ind w:left="5760" w:hanging="360"/>
+      </w:pPr>
+      <w:rPr>
+        <w:rFonts w:ascii="Courier New" w:hAnsi="Courier New" w:cs="Courier New" w:hint="default"/>
+      </w:rPr>
+    </w:lvl>
+    <w:lvl w:ilvl="8" w:tplc="04160005" w:tentative="1">
+      <w:start w:val="1"/>
+      <w:numFmt w:val="bullet"/>
+      <w:lvlText w:val=""/>
+      <w:lvlJc w:val="left"/>
+      <w:pPr>
+        <w:ind w:left="6480" w:hanging="360"/>
+      </w:pPr>
+      <w:rPr>
+        <w:rFonts w:ascii="Wingdings" w:hAnsi="Wingdings" w:hint="default"/>
+      </w:rPr>
+    </w:lvl>
+  </w:abstractNum>
+  <w:abstractNum w:abstractNumId="22">
     <w:nsid w:val="57FE02C0"/>
     <w:multiLevelType w:val="hybridMultilevel"/>
     <w:tmpl w:val="148449A6"/>
@@ -11512,7 +11431,7 @@
       </w:rPr>
     </w:lvl>
   </w:abstractNum>
-  <w:abstractNum w:abstractNumId="22">
+  <w:abstractNum w:abstractNumId="23">
     <w:nsid w:val="64E43DBF"/>
     <w:multiLevelType w:val="singleLevel"/>
     <w:tmpl w:val="1472A4E8"/>
@@ -11532,7 +11451,7 @@
       </w:rPr>
     </w:lvl>
   </w:abstractNum>
-  <w:abstractNum w:abstractNumId="23">
+  <w:abstractNum w:abstractNumId="24">
     <w:nsid w:val="67C256C2"/>
     <w:multiLevelType w:val="singleLevel"/>
     <w:tmpl w:val="04090001"/>
@@ -11552,7 +11471,7 @@
       </w:rPr>
     </w:lvl>
   </w:abstractNum>
-  <w:abstractNum w:abstractNumId="24">
+  <w:abstractNum w:abstractNumId="25">
     <w:nsid w:val="6D285AB9"/>
     <w:multiLevelType w:val="hybridMultilevel"/>
     <w:tmpl w:val="9EA6E48A"/>
@@ -11665,7 +11584,7 @@
       </w:rPr>
     </w:lvl>
   </w:abstractNum>
-  <w:abstractNum w:abstractNumId="25">
+  <w:abstractNum w:abstractNumId="26">
     <w:nsid w:val="70455D67"/>
     <w:multiLevelType w:val="hybridMultilevel"/>
     <w:tmpl w:val="FEB65866"/>
@@ -11778,7 +11697,7 @@
       </w:rPr>
     </w:lvl>
   </w:abstractNum>
-  <w:abstractNum w:abstractNumId="26">
+  <w:abstractNum w:abstractNumId="27">
     <w:nsid w:val="76D05A1B"/>
     <w:multiLevelType w:val="hybridMultilevel"/>
     <w:tmpl w:val="F29E5398"/>
@@ -11891,7 +11810,7 @@
       </w:rPr>
     </w:lvl>
   </w:abstractNum>
-  <w:abstractNum w:abstractNumId="27">
+  <w:abstractNum w:abstractNumId="28">
     <w:nsid w:val="7AD75516"/>
     <w:multiLevelType w:val="hybridMultilevel"/>
     <w:tmpl w:val="05BEB062"/>
@@ -12004,7 +11923,7 @@
       </w:rPr>
     </w:lvl>
   </w:abstractNum>
-  <w:abstractNum w:abstractNumId="28">
+  <w:abstractNum w:abstractNumId="29">
     <w:nsid w:val="7BA94E7E"/>
     <w:multiLevelType w:val="singleLevel"/>
     <w:tmpl w:val="D7022496"/>
@@ -12023,7 +11942,7 @@
       </w:rPr>
     </w:lvl>
   </w:abstractNum>
-  <w:abstractNum w:abstractNumId="29">
+  <w:abstractNum w:abstractNumId="30">
     <w:nsid w:val="7D2A0EC0"/>
     <w:multiLevelType w:val="hybridMultilevel"/>
     <w:tmpl w:val="FFA28EA2"/>
@@ -12136,7 +12055,7 @@
       </w:rPr>
     </w:lvl>
   </w:abstractNum>
-  <w:abstractNum w:abstractNumId="30">
+  <w:abstractNum w:abstractNumId="31">
     <w:nsid w:val="7E83302B"/>
     <w:multiLevelType w:val="singleLevel"/>
     <w:tmpl w:val="04090001"/>
@@ -12202,22 +12121,22 @@
     <w:abstractNumId w:val="7"/>
   </w:num>
   <w:num w:numId="11">
-    <w:abstractNumId w:val="30"/>
+    <w:abstractNumId w:val="31"/>
   </w:num>
   <w:num w:numId="12">
     <w:abstractNumId w:val="5"/>
   </w:num>
   <w:num w:numId="13">
-    <w:abstractNumId w:val="22"/>
+    <w:abstractNumId w:val="23"/>
   </w:num>
   <w:num w:numId="14">
-    <w:abstractNumId w:val="23"/>
+    <w:abstractNumId w:val="24"/>
   </w:num>
   <w:num w:numId="15">
     <w:abstractNumId w:val="6"/>
   </w:num>
   <w:num w:numId="16">
-    <w:abstractNumId w:val="28"/>
+    <w:abstractNumId w:val="29"/>
   </w:num>
   <w:num w:numId="17">
     <w:abstractNumId w:val="2"/>
@@ -12232,7 +12151,7 @@
     <w:abstractNumId w:val="20"/>
   </w:num>
   <w:num w:numId="21">
-    <w:abstractNumId w:val="27"/>
+    <w:abstractNumId w:val="28"/>
   </w:num>
   <w:num w:numId="22">
     <w:abstractNumId w:val="18"/>
@@ -12244,16 +12163,16 @@
     <w:abstractNumId w:val="19"/>
   </w:num>
   <w:num w:numId="25">
-    <w:abstractNumId w:val="21"/>
+    <w:abstractNumId w:val="22"/>
   </w:num>
   <w:num w:numId="26">
-    <w:abstractNumId w:val="24"/>
+    <w:abstractNumId w:val="25"/>
   </w:num>
   <w:num w:numId="27">
-    <w:abstractNumId w:val="25"/>
+    <w:abstractNumId w:val="26"/>
   </w:num>
   <w:num w:numId="28">
-    <w:abstractNumId w:val="29"/>
+    <w:abstractNumId w:val="30"/>
   </w:num>
   <w:num w:numId="29">
     <w:abstractNumId w:val="16"/>
@@ -12262,7 +12181,10 @@
     <w:abstractNumId w:val="9"/>
   </w:num>
   <w:num w:numId="31">
-    <w:abstractNumId w:val="26"/>
+    <w:abstractNumId w:val="27"/>
+  </w:num>
+  <w:num w:numId="32">
+    <w:abstractNumId w:val="21"/>
   </w:num>
 </w:numbering>
 </file>
@@ -13005,7 +12927,7 @@
 </file>
 
 <file path=customXml/itemProps1.xml><?xml version="1.0" encoding="utf-8"?>
-<ds:datastoreItem xmlns:ds="http://schemas.openxmlformats.org/officeDocument/2006/customXml" ds:itemID="{22FD4C04-2AFD-4365-A44C-3EC78D963D82}">
+<ds:datastoreItem xmlns:ds="http://schemas.openxmlformats.org/officeDocument/2006/customXml" ds:itemID="{4D428BF7-AF51-485F-A6B0-E6B6A0B8D910}">
   <ds:schemaRefs>
     <ds:schemaRef ds:uri="http://schemas.openxmlformats.org/officeDocument/2006/bibliography"/>
   </ds:schemaRefs>

</xml_diff>

<commit_message>
Filled out level ediing section.
</commit_message>
<xml_diff>
--- a/Documentation/GDD for Return Fire Remake by HardDisk.docx
+++ b/Documentation/GDD for Return Fire Remake by HardDisk.docx
@@ -106,8 +106,13 @@
       <w:bookmarkEnd w:id="1"/>
       <w:bookmarkEnd w:id="2"/>
       <w:r>
-        <w:t>Arthur de Paula Bressan AKA HardDisk</w:t>
-      </w:r>
+        <w:t xml:space="preserve">Arthur de Paula Bressan AKA </w:t>
+      </w:r>
+      <w:proofErr w:type="spellStart"/>
+      <w:r>
+        <w:t>HardDisk</w:t>
+      </w:r>
+      <w:proofErr w:type="spellEnd"/>
     </w:p>
     <w:p/>
     <w:p>
@@ -191,12 +196,14 @@
               <w:lang w:val="en-US"/>
             </w:rPr>
           </w:pPr>
+          <w:proofErr w:type="spellStart"/>
           <w:r>
             <w:rPr>
               <w:lang w:val="en-US"/>
             </w:rPr>
             <w:t>Conteúdo</w:t>
           </w:r>
+          <w:proofErr w:type="spellEnd"/>
         </w:p>
         <w:p>
           <w:pPr>
@@ -5557,7 +5564,13 @@
     </w:p>
     <w:p>
       <w:r>
-        <w:t>In the Singleplayer section, the player is pitted against the clock and the enemy fortification itself, and the player will try to complete levels in the shortest amount of time possible. Online leaderboard support is a consideration</w:t>
+        <w:t xml:space="preserve">In the </w:t>
+      </w:r>
+      <w:r>
+        <w:t>s</w:t>
+      </w:r>
+      <w:r>
+        <w:t>ingleplayer section, the player is pitted against the clock and the enemy fortification itself, and the player will try to complete levels in the shortest amount of time possible. Online leaderboard support is a consideration</w:t>
       </w:r>
       <w:r>
         <w:t xml:space="preserve"> in this mode</w:t>
@@ -5809,8 +5822,13 @@
         </w:numPr>
       </w:pPr>
       <w:r>
-        <w:t>Upload a map to the Internet and see it featured on the Leaderboards</w:t>
-      </w:r>
+        <w:t xml:space="preserve">Upload a map to the Internet and see it featured on the </w:t>
+      </w:r>
+      <w:proofErr w:type="spellStart"/>
+      <w:r>
+        <w:t>Leaderboards</w:t>
+      </w:r>
+      <w:proofErr w:type="spellEnd"/>
     </w:p>
     <w:p>
       <w:pPr>
@@ -6222,9 +6240,27 @@
       <w:pPr>
         <w:pStyle w:val="Textodenotaderodap"/>
       </w:pPr>
-      <w:r>
-        <w:t>Fast and fragile vehicle that attacks with a weak cannon or burst machinegun; doesn’t have anti-air. Can switch back and forth between regular mode and a mode that allows it to drive on water, but it is very slow in this state. The only vehicle able to carry the flag. Dies in one hit from anything.</w:t>
-      </w:r>
+      <w:proofErr w:type="gramStart"/>
+      <w:r>
+        <w:t>Fast and fragile vehicle that attacks with a weak cannon or burst machinegun; doesn’t have anti-air.</w:t>
+      </w:r>
+      <w:proofErr w:type="gramEnd"/>
+      <w:r>
+        <w:t xml:space="preserve"> Can switch back and forth between regular mode and a mode that allows it to drive on water, but it is very slow in this state. </w:t>
+      </w:r>
+      <w:proofErr w:type="gramStart"/>
+      <w:r>
+        <w:t>The only vehicle able to carry the flag.</w:t>
+      </w:r>
+      <w:proofErr w:type="gramEnd"/>
+      <w:r>
+        <w:t xml:space="preserve"> </w:t>
+      </w:r>
+      <w:proofErr w:type="gramStart"/>
+      <w:r>
+        <w:t>Dies in one hit from anything.</w:t>
+      </w:r>
+      <w:proofErr w:type="gramEnd"/>
     </w:p>
     <w:p>
       <w:pPr>
@@ -6482,8 +6518,21 @@
         </w:rPr>
       </w:pPr>
       <w:r>
-        <w:t>Slower and better armored than the tank, but only shoots to the front of it. Higher range than the tank. Can lay mines.</w:t>
-      </w:r>
+        <w:t xml:space="preserve">Slower and better armored than the tank, but only shoots to the front of it. </w:t>
+      </w:r>
+      <w:proofErr w:type="gramStart"/>
+      <w:r>
+        <w:t>Higher range than the tank.</w:t>
+      </w:r>
+      <w:proofErr w:type="gramEnd"/>
+      <w:r>
+        <w:t xml:space="preserve"> </w:t>
+      </w:r>
+      <w:proofErr w:type="gramStart"/>
+      <w:r>
+        <w:t>Can lay mines.</w:t>
+      </w:r>
+      <w:proofErr w:type="gramEnd"/>
       <w:r>
         <w:rPr>
           <w:lang w:eastAsia="pt-BR"/>
@@ -6667,9 +6716,27 @@
       <w:bookmarkEnd w:id="44"/>
     </w:p>
     <w:p>
-      <w:r>
-        <w:t>Very fast, but light and fragile. Has missiles and cannons. Because of its lightness, it is knocked around by hits and briefly loses control for a time. Consumes fuel even while not moving, contrary to the others.</w:t>
-      </w:r>
+      <w:proofErr w:type="gramStart"/>
+      <w:r>
+        <w:t>Very fast, but light and fragile.</w:t>
+      </w:r>
+      <w:proofErr w:type="gramEnd"/>
+      <w:r>
+        <w:t xml:space="preserve"> </w:t>
+      </w:r>
+      <w:proofErr w:type="gramStart"/>
+      <w:r>
+        <w:t>Has</w:t>
+      </w:r>
+      <w:proofErr w:type="gramEnd"/>
+      <w:r>
+        <w:t xml:space="preserve"> missiles and cannons. Because of its lightness, it is knocked around by hits and briefly loses control for a time. </w:t>
+      </w:r>
+      <w:proofErr w:type="gramStart"/>
+      <w:r>
+        <w:t>Consumes fuel even while not moving, contrary to the others.</w:t>
+      </w:r>
+      <w:proofErr w:type="gramEnd"/>
       <w:r>
         <w:t xml:space="preserve"> Has to unfold, rev up and gain altitude before being actually in the player control.</w:t>
       </w:r>
@@ -6906,12 +6973,30 @@
       <w:bookmarkEnd w:id="45"/>
     </w:p>
     <w:p>
-      <w:r>
-        <w:t>NPC. Appears only in the Single-Player portion, in later levels. This drone will harass the player if the player keeps still for a long time.</w:t>
-      </w:r>
-      <w:r>
-        <w:t xml:space="preserve"> Armed with burst machine guns.</w:t>
-      </w:r>
+      <w:proofErr w:type="gramStart"/>
+      <w:r>
+        <w:t>NPC.</w:t>
+      </w:r>
+      <w:proofErr w:type="gramEnd"/>
+      <w:r>
+        <w:t xml:space="preserve"> </w:t>
+      </w:r>
+      <w:proofErr w:type="gramStart"/>
+      <w:r>
+        <w:t>Appears only in the Single-Player portion, in later levels.</w:t>
+      </w:r>
+      <w:proofErr w:type="gramEnd"/>
+      <w:r>
+        <w:t xml:space="preserve"> This drone will harass the player if the player keeps still for a long time.</w:t>
+      </w:r>
+      <w:r>
+        <w:t xml:space="preserve"> </w:t>
+      </w:r>
+      <w:proofErr w:type="gramStart"/>
+      <w:r>
+        <w:t>Armed with burst machine guns.</w:t>
+      </w:r>
+      <w:proofErr w:type="gramEnd"/>
     </w:p>
     <w:p>
       <w:r>
@@ -7036,8 +7121,55 @@
       <w:bookmarkEnd w:id="46"/>
     </w:p>
     <w:p>
-      <w:r>
-        <w:t>NPC. Appears in the deep sea if the players start leave the bounds of the map. Shoots a missile that tracks the closest player regardless of team.</w:t>
+      <w:proofErr w:type="gramStart"/>
+      <w:r>
+        <w:t>NPC.</w:t>
+      </w:r>
+      <w:proofErr w:type="gramEnd"/>
+      <w:r>
+        <w:t xml:space="preserve"> Appears in the deep sea if the players </w:t>
+      </w:r>
+      <w:proofErr w:type="gramStart"/>
+      <w:r>
+        <w:t>start leave</w:t>
+      </w:r>
+      <w:proofErr w:type="gramEnd"/>
+      <w:r>
+        <w:t xml:space="preserve"> the bounds of the map. </w:t>
+      </w:r>
+      <w:proofErr w:type="gramStart"/>
+      <w:r>
+        <w:t>Shoots a</w:t>
+      </w:r>
+      <w:r>
+        <w:t xml:space="preserve"> seeker</w:t>
+      </w:r>
+      <w:r>
+        <w:t xml:space="preserve"> missile that tracks the closest player regardless of team.</w:t>
+      </w:r>
+      <w:proofErr w:type="gramEnd"/>
+    </w:p>
+    <w:p/>
+    <w:p>
+      <w:pPr>
+        <w:pStyle w:val="Ttulo3"/>
+        <w:numPr>
+          <w:ilvl w:val="0"/>
+          <w:numId w:val="26"/>
+        </w:numPr>
+      </w:pPr>
+      <w:r>
+        <w:t>Seeker missile</w:t>
+      </w:r>
+    </w:p>
+    <w:p>
+      <w:proofErr w:type="gramStart"/>
+      <w:r>
+        <w:t>NPC.</w:t>
+      </w:r>
+      <w:proofErr w:type="gramEnd"/>
+      <w:r>
+        <w:t xml:space="preserve"> Shot from the submarine, and initially tracks whoever is trying to escape the island.</w:t>
       </w:r>
     </w:p>
     <w:p/>
@@ -7124,7 +7256,15 @@
     </w:p>
     <w:p>
       <w:r>
-        <w:t>The McGuffin the players must capture in order to win the game. Can be anything appropriate for the world (say, a “power source” or “intelligence” or whatever).</w:t>
+        <w:t xml:space="preserve">The </w:t>
+      </w:r>
+      <w:proofErr w:type="spellStart"/>
+      <w:r>
+        <w:t>McGuffin</w:t>
+      </w:r>
+      <w:proofErr w:type="spellEnd"/>
+      <w:r>
+        <w:t xml:space="preserve"> the players must capture in order to win the game. Can be anything appropriate for the world (say, a “power source” or “intelligence” or whatever).</w:t>
       </w:r>
     </w:p>
     <w:p>
@@ -7168,6 +7308,7 @@
       </w:pPr>
       <w:bookmarkStart w:id="52" w:name="_Toc370143306"/>
       <w:r>
+        <w:lastRenderedPageBreak/>
         <w:t>Fuel stations</w:t>
       </w:r>
       <w:r>
@@ -7180,8 +7321,13 @@
         <w:t>Refuels</w:t>
       </w:r>
       <w:r>
-        <w:t xml:space="preserve"> vehicles stationed on it. Same considerations as the ammo stations.</w:t>
-      </w:r>
+        <w:t xml:space="preserve"> vehicles stationed on it. </w:t>
+      </w:r>
+      <w:proofErr w:type="gramStart"/>
+      <w:r>
+        <w:t>Same considerations as the ammo stations.</w:t>
+      </w:r>
+      <w:proofErr w:type="gramEnd"/>
     </w:p>
     <w:p>
       <w:pPr>
@@ -7193,14 +7339,26 @@
       </w:pPr>
       <w:bookmarkStart w:id="53" w:name="_Toc370143307"/>
       <w:r>
-        <w:lastRenderedPageBreak/>
         <w:t>Walls:</w:t>
       </w:r>
       <w:bookmarkEnd w:id="53"/>
     </w:p>
     <w:p>
-      <w:r>
-        <w:t>Keeps things inside, inside, and things outside, outside. Doesn’t work against flying things. Or things that go around them. They also don’t care about your feelings.</w:t>
+      <w:proofErr w:type="gramStart"/>
+      <w:r>
+        <w:t>Keeps things inside, inside, and things outside, outside.</w:t>
+      </w:r>
+      <w:proofErr w:type="gramEnd"/>
+      <w:r>
+        <w:t xml:space="preserve"> </w:t>
+      </w:r>
+      <w:proofErr w:type="gramStart"/>
+      <w:r>
+        <w:t>Doesn’t work against flying things.</w:t>
+      </w:r>
+      <w:proofErr w:type="gramEnd"/>
+      <w:r>
+        <w:t xml:space="preserve"> Or things that go around them. They also don’t care about your feelings.</w:t>
       </w:r>
     </w:p>
     <w:p>
@@ -7218,9 +7376,19 @@
       <w:bookmarkEnd w:id="54"/>
     </w:p>
     <w:p>
-      <w:r>
-        <w:t>Opens up for vehicles from the same team, otherwise the same as walls. Especially the part about your feelings.</w:t>
-      </w:r>
+      <w:proofErr w:type="gramStart"/>
+      <w:r>
+        <w:t>Opens up for vehicles from the same team, otherwise the same as walls.</w:t>
+      </w:r>
+      <w:proofErr w:type="gramEnd"/>
+      <w:r>
+        <w:t xml:space="preserve"> </w:t>
+      </w:r>
+      <w:proofErr w:type="gramStart"/>
+      <w:r>
+        <w:t>Especially the part about your feelings.</w:t>
+      </w:r>
+      <w:proofErr w:type="gramEnd"/>
     </w:p>
     <w:p>
       <w:pPr>
@@ -7237,9 +7405,19 @@
       <w:bookmarkEnd w:id="55"/>
     </w:p>
     <w:p>
-      <w:r>
-        <w:t>Shoots at vehicles from other teams. They are used in conjunction with the walls to keep things out. The main enemy of the single-player portion.</w:t>
-      </w:r>
+      <w:proofErr w:type="gramStart"/>
+      <w:r>
+        <w:t>Shoots at vehicles from other teams.</w:t>
+      </w:r>
+      <w:proofErr w:type="gramEnd"/>
+      <w:r>
+        <w:t xml:space="preserve"> They are used in conjunction with the walls to keep things out. </w:t>
+      </w:r>
+      <w:proofErr w:type="gramStart"/>
+      <w:r>
+        <w:t>The main enemy of the single-player portion.</w:t>
+      </w:r>
+      <w:proofErr w:type="gramEnd"/>
       <w:r>
         <w:t xml:space="preserve"> They appear where walls form 90º sections with each other, where the wall ends (such as in the side of gates) and they can appear by themselves. </w:t>
       </w:r>
@@ -7260,7 +7438,23 @@
     </w:p>
     <w:p>
       <w:r>
-        <w:t>Basically decorations like plazas, gardens, trees and assorted military-ish buildings. Some of them may generate soldiers that lob grenades at the attacker while running towards the sea/another building. Tents should be squishable.</w:t>
+        <w:t>Basically decorations like plazas, gardens, trees and assorted military-</w:t>
+      </w:r>
+      <w:proofErr w:type="spellStart"/>
+      <w:r>
+        <w:t>ish</w:t>
+      </w:r>
+      <w:proofErr w:type="spellEnd"/>
+      <w:r>
+        <w:t xml:space="preserve"> buildings. Some of them may generate soldiers that lob grenades at the attacker while running towards the sea/another building. Tents should be </w:t>
+      </w:r>
+      <w:proofErr w:type="spellStart"/>
+      <w:r>
+        <w:t>squishable</w:t>
+      </w:r>
+      <w:proofErr w:type="spellEnd"/>
+      <w:r>
+        <w:t>.</w:t>
       </w:r>
     </w:p>
     <w:p/>
@@ -7271,125 +7465,18 @@
           <w:u w:val="none"/>
         </w:rPr>
       </w:pPr>
-      <w:bookmarkStart w:id="57" w:name="_Toc447196618"/>
-      <w:bookmarkStart w:id="58" w:name="_Toc370143311"/>
       <w:r>
         <w:rPr>
           <w:u w:val="none"/>
         </w:rPr>
-        <w:t>Scale</w:t>
-      </w:r>
-      <w:bookmarkEnd w:id="57"/>
-      <w:bookmarkEnd w:id="58"/>
+        <w:t>Misc. Stuff:</w:t>
+      </w:r>
     </w:p>
     <w:p/>
     <w:p>
       <w:r>
-        <w:t>The scale of the buildings and the</w:t>
-      </w:r>
-      <w:r>
-        <w:t xml:space="preserve"> vehicles should be believable, in the sense that,</w:t>
-      </w:r>
-      <w:r>
-        <w:t xml:space="preserve"> if a building is supposed to be a garage of sorts, then the vehicles should conceivably fit in the</w:t>
-      </w:r>
-      <w:r>
-        <w:t>re</w:t>
-      </w:r>
-      <w:r>
-        <w:t>.</w:t>
-      </w:r>
-      <w:r>
-        <w:t xml:space="preserve"> The buildings should have doors that people can fit, and the vehicles must pass the idea o</w:t>
-      </w:r>
-      <w:r>
-        <w:t>f believable interior spaces.</w:t>
-      </w:r>
-    </w:p>
-    <w:p>
-      <w:bookmarkStart w:id="59" w:name="_Toc426902194"/>
-    </w:p>
-    <w:p>
-      <w:pPr>
-        <w:pStyle w:val="Ttulo2"/>
-        <w:rPr>
-          <w:sz w:val="28"/>
-        </w:rPr>
-      </w:pPr>
-      <w:bookmarkStart w:id="60" w:name="_Toc447196626"/>
-      <w:bookmarkStart w:id="61" w:name="_Toc370143312"/>
-      <w:bookmarkStart w:id="62" w:name="_Toc426902195"/>
-      <w:bookmarkEnd w:id="59"/>
-      <w:r>
-        <w:rPr>
-          <w:sz w:val="28"/>
-        </w:rPr>
-        <w:t>Camera</w:t>
-      </w:r>
-      <w:bookmarkEnd w:id="60"/>
-      <w:r>
-        <w:rPr>
-          <w:sz w:val="28"/>
-        </w:rPr>
-        <w:t xml:space="preserve"> and Controls</w:t>
-      </w:r>
-      <w:bookmarkEnd w:id="61"/>
-    </w:p>
-    <w:p/>
-    <w:p>
-      <w:pPr>
-        <w:pStyle w:val="Ttulo3"/>
-        <w:rPr>
-          <w:u w:val="none"/>
-        </w:rPr>
-      </w:pPr>
-      <w:bookmarkStart w:id="63" w:name="_Toc447196627"/>
-      <w:bookmarkStart w:id="64" w:name="_Toc370143313"/>
-      <w:r>
-        <w:rPr>
-          <w:u w:val="none"/>
-        </w:rPr>
-        <w:t>Overview</w:t>
-      </w:r>
-      <w:bookmarkEnd w:id="63"/>
-      <w:bookmarkEnd w:id="64"/>
-    </w:p>
-    <w:p/>
-    <w:p>
-      <w:r>
-        <w:t>There are two possible camera modes: Classic, which is a top-down view reminiscent of the original, and Modern, which is a third-person view behind the vehicle</w:t>
-      </w:r>
-      <w:r>
-        <w:t>.</w:t>
-      </w:r>
-    </w:p>
-    <w:p>
-      <w:r>
-        <w:t>All the keys may be rebound at the player`s discretion.</w:t>
-      </w:r>
-    </w:p>
-    <w:p/>
-    <w:p>
-      <w:pPr>
-        <w:pStyle w:val="Ttulo3"/>
-        <w:rPr>
-          <w:u w:val="none"/>
-        </w:rPr>
-      </w:pPr>
-      <w:bookmarkStart w:id="65" w:name="_Toc370143314"/>
-      <w:r>
-        <w:rPr>
-          <w:u w:val="none"/>
-        </w:rPr>
-        <w:t>Classic control scheme proposal</w:t>
-      </w:r>
-      <w:r>
-        <w:rPr>
-          <w:u w:val="none"/>
-        </w:rPr>
-        <w:t xml:space="preserve"> for one player</w:t>
-      </w:r>
-      <w:bookmarkEnd w:id="65"/>
+        <w:t>There are also things on the map that aren’t necessarily buildings:</w:t>
+      </w:r>
     </w:p>
     <w:p/>
     <w:p>
@@ -7400,9 +7487,235 @@
           <w:numId w:val="25"/>
         </w:numPr>
       </w:pPr>
+      <w:r>
+        <w:t>Trees:</w:t>
+      </w:r>
+    </w:p>
+    <w:p>
+      <w:r>
+        <w:t>They can be used as cover for the players, but they catch fire in one shot.</w:t>
+      </w:r>
+    </w:p>
+    <w:p>
+      <w:pPr>
+        <w:pStyle w:val="Ttulo3"/>
+        <w:numPr>
+          <w:ilvl w:val="0"/>
+          <w:numId w:val="25"/>
+        </w:numPr>
+      </w:pPr>
+      <w:r>
+        <w:t>Rocky terrain:</w:t>
+      </w:r>
+    </w:p>
+    <w:p>
+      <w:r>
+        <w:t>Rough terrain that the threaded vehicles can just pass over without any problem, but the wheeled vehicles slow down considerably</w:t>
+      </w:r>
+    </w:p>
+    <w:p>
+      <w:pPr>
+        <w:pStyle w:val="Ttulo3"/>
+        <w:numPr>
+          <w:ilvl w:val="0"/>
+          <w:numId w:val="25"/>
+        </w:numPr>
+      </w:pPr>
+      <w:r>
+        <w:t>Shallow water</w:t>
+      </w:r>
+    </w:p>
+    <w:p>
+      <w:r>
+        <w:t>Water (not necessarily) close to the shore that doesn’t prevent vehicles from traversing it, but they are slowed down considerably as well. The jeep can change modes to traverse faster, but still slower than going on land.</w:t>
+      </w:r>
+    </w:p>
+    <w:p>
+      <w:pPr>
+        <w:pStyle w:val="Ttulo3"/>
+        <w:numPr>
+          <w:ilvl w:val="0"/>
+          <w:numId w:val="25"/>
+        </w:numPr>
+      </w:pPr>
+      <w:r>
+        <w:t>Deep water</w:t>
+      </w:r>
+    </w:p>
+    <w:p>
+      <w:r>
+        <w:t xml:space="preserve">Water (not necessarily) further away from the shore that’s deep enough to fully submerge any vehicle. </w:t>
+      </w:r>
+      <w:r>
+        <w:t xml:space="preserve">Any vehicle that isn’t the Jeep in the water mode is considered lost. If </w:t>
+      </w:r>
+      <w:r>
+        <w:t>a</w:t>
+      </w:r>
+      <w:r>
+        <w:t xml:space="preserve"> player with a helicopter tries to fly away from the island, a sub appears and shoots a seeker missile.</w:t>
+      </w:r>
+    </w:p>
+    <w:p>
+      <w:pPr>
+        <w:pStyle w:val="Ttulo3"/>
+        <w:numPr>
+          <w:ilvl w:val="0"/>
+          <w:numId w:val="25"/>
+        </w:numPr>
+      </w:pPr>
+      <w:r>
+        <w:t>Paved roads</w:t>
+      </w:r>
+    </w:p>
+    <w:p>
+      <w:r>
+        <w:t>Makes wheeled vehicles go faster.</w:t>
+      </w:r>
+    </w:p>
+    <w:p/>
+    <w:p>
+      <w:pPr>
+        <w:pStyle w:val="Ttulo3"/>
+        <w:rPr>
+          <w:u w:val="none"/>
+        </w:rPr>
+      </w:pPr>
+      <w:bookmarkStart w:id="57" w:name="_Toc447196618"/>
+      <w:bookmarkStart w:id="58" w:name="_Toc370143311"/>
+      <w:r>
+        <w:rPr>
+          <w:u w:val="none"/>
+        </w:rPr>
+        <w:t>Scale</w:t>
+      </w:r>
+      <w:bookmarkEnd w:id="57"/>
+      <w:bookmarkEnd w:id="58"/>
+    </w:p>
+    <w:p/>
+    <w:p>
+      <w:r>
+        <w:t>The scale of the buildings and the</w:t>
+      </w:r>
+      <w:r>
+        <w:t xml:space="preserve"> vehicles should be believable, in the sense that,</w:t>
+      </w:r>
+      <w:r>
+        <w:t xml:space="preserve"> if a building is supposed to be a garage of sorts, then the vehicles should conceivably fit in </w:t>
+      </w:r>
+      <w:r>
+        <w:lastRenderedPageBreak/>
+        <w:t>the</w:t>
+      </w:r>
+      <w:r>
+        <w:t>re</w:t>
+      </w:r>
+      <w:r>
+        <w:t>.</w:t>
+      </w:r>
+      <w:r>
+        <w:t xml:space="preserve"> The buildings should have doors that people can fit, and the vehicles must pass the idea o</w:t>
+      </w:r>
+      <w:r>
+        <w:t>f believable interior spaces.</w:t>
+      </w:r>
+    </w:p>
+    <w:p>
+      <w:bookmarkStart w:id="59" w:name="_Toc426902194"/>
+    </w:p>
+    <w:p>
+      <w:pPr>
+        <w:pStyle w:val="Ttulo2"/>
+        <w:rPr>
+          <w:sz w:val="28"/>
+        </w:rPr>
+      </w:pPr>
+      <w:bookmarkStart w:id="60" w:name="_Toc447196626"/>
+      <w:bookmarkStart w:id="61" w:name="_Toc370143312"/>
+      <w:bookmarkStart w:id="62" w:name="_Toc426902195"/>
+      <w:bookmarkEnd w:id="59"/>
+      <w:r>
+        <w:rPr>
+          <w:sz w:val="28"/>
+        </w:rPr>
+        <w:t>Camera</w:t>
+      </w:r>
+      <w:bookmarkEnd w:id="60"/>
+      <w:r>
+        <w:rPr>
+          <w:sz w:val="28"/>
+        </w:rPr>
+        <w:t xml:space="preserve"> and Controls</w:t>
+      </w:r>
+      <w:bookmarkEnd w:id="61"/>
+    </w:p>
+    <w:p/>
+    <w:p>
+      <w:pPr>
+        <w:pStyle w:val="Ttulo3"/>
+        <w:rPr>
+          <w:u w:val="none"/>
+        </w:rPr>
+      </w:pPr>
+      <w:bookmarkStart w:id="63" w:name="_Toc447196627"/>
+      <w:bookmarkStart w:id="64" w:name="_Toc370143313"/>
+      <w:r>
+        <w:rPr>
+          <w:u w:val="none"/>
+        </w:rPr>
+        <w:t>Overview</w:t>
+      </w:r>
+      <w:bookmarkEnd w:id="63"/>
+      <w:bookmarkEnd w:id="64"/>
+    </w:p>
+    <w:p/>
+    <w:p>
+      <w:r>
+        <w:t>There are two possible camera modes: Classic, which is a top-down view reminiscent of the original, and Modern, which is a third-person view behind the vehicle</w:t>
+      </w:r>
+      <w:r>
+        <w:t>.</w:t>
+      </w:r>
+    </w:p>
+    <w:p>
+      <w:r>
+        <w:t>All the keys may be rebound at the player`s discretion.</w:t>
+      </w:r>
+    </w:p>
+    <w:p/>
+    <w:p>
+      <w:pPr>
+        <w:pStyle w:val="Ttulo3"/>
+        <w:rPr>
+          <w:u w:val="none"/>
+        </w:rPr>
+      </w:pPr>
+      <w:bookmarkStart w:id="65" w:name="_Toc370143314"/>
+      <w:r>
+        <w:rPr>
+          <w:u w:val="none"/>
+        </w:rPr>
+        <w:t>Classic control scheme proposal</w:t>
+      </w:r>
+      <w:r>
+        <w:rPr>
+          <w:u w:val="none"/>
+        </w:rPr>
+        <w:t xml:space="preserve"> for one player</w:t>
+      </w:r>
+      <w:bookmarkEnd w:id="65"/>
+    </w:p>
+    <w:p/>
+    <w:p>
+      <w:pPr>
+        <w:pStyle w:val="Ttulo3"/>
+        <w:numPr>
+          <w:ilvl w:val="0"/>
+          <w:numId w:val="25"/>
+        </w:numPr>
+      </w:pPr>
       <w:bookmarkStart w:id="66" w:name="_Toc370143315"/>
       <w:r>
-        <w:lastRenderedPageBreak/>
         <w:t>Keyboard:</w:t>
       </w:r>
       <w:bookmarkEnd w:id="66"/>
@@ -7667,6 +7980,7 @@
           <w:highlight w:val="darkMagenta"/>
           <w:lang w:eastAsia="pt-BR"/>
         </w:rPr>
+        <w:lastRenderedPageBreak/>
         <w:t>X: Recover vehicle:</w:t>
       </w:r>
       <w:r>
@@ -7695,7 +8009,6 @@
       </w:pPr>
       <w:bookmarkStart w:id="67" w:name="_Toc370143316"/>
       <w:r>
-        <w:lastRenderedPageBreak/>
         <w:t>Controller:</w:t>
       </w:r>
       <w:bookmarkEnd w:id="67"/>
@@ -7995,6 +8308,7 @@
         <w:rPr>
           <w:u w:val="none"/>
         </w:rPr>
+        <w:lastRenderedPageBreak/>
         <w:t>Modern control scheme proposal for one player</w:t>
       </w:r>
       <w:bookmarkEnd w:id="68"/>
@@ -8010,7 +8324,6 @@
       </w:pPr>
       <w:bookmarkStart w:id="69" w:name="_Toc370143318"/>
       <w:r>
-        <w:lastRenderedPageBreak/>
         <w:t>Keyboard and mouse:</w:t>
       </w:r>
       <w:bookmarkEnd w:id="69"/>
@@ -9110,7 +9423,6 @@
     </w:p>
     <w:p>
       <w:r>
-        <w:lastRenderedPageBreak/>
         <w:t>-</w:t>
       </w:r>
       <w:r>
@@ -9120,8 +9432,8 @@
         </w:rPr>
         <w:drawing>
           <wp:inline distT="0" distB="0" distL="0" distR="0">
-            <wp:extent cx="5424218" cy="3053005"/>
-            <wp:effectExtent l="19050" t="0" r="5032" b="0"/>
+            <wp:extent cx="3324225" cy="1871029"/>
+            <wp:effectExtent l="19050" t="0" r="9525" b="0"/>
             <wp:docPr id="15" name="Imagem 2" descr="C:\Users\Arthur\Pictures\RFRMk assets\6.jpg"/>
             <wp:cNvGraphicFramePr>
               <a:graphicFrameLocks xmlns:a="http://schemas.openxmlformats.org/drawingml/2006/main" noChangeAspect="1"/>
@@ -9145,7 +9457,7 @@
                   <pic:spPr bwMode="auto">
                     <a:xfrm>
                       <a:off x="0" y="0"/>
-                      <a:ext cx="5442415" cy="3063247"/>
+                      <a:ext cx="3336200" cy="1877769"/>
                     </a:xfrm>
                     <a:prstGeom prst="rect">
                       <a:avLst/>
@@ -9268,8 +9580,18 @@
             <w:i/>
             <w:iCs/>
           </w:rPr>
-          <w:t>Ride of the Valkyries</w:t>
+          <w:t xml:space="preserve">Ride of the </w:t>
         </w:r>
+        <w:proofErr w:type="spellStart"/>
+        <w:r>
+          <w:rPr>
+            <w:rStyle w:val="Hyperlink"/>
+            <w:i/>
+            <w:iCs/>
+          </w:rPr>
+          <w:t>Valkyries</w:t>
+        </w:r>
+        <w:proofErr w:type="spellEnd"/>
       </w:hyperlink>
       <w:r>
         <w:t xml:space="preserve"> when using the helicopter (in homage to </w:t>
@@ -9296,7 +9618,15 @@
         </w:r>
       </w:hyperlink>
       <w:r>
-        <w:t xml:space="preserve"> when driving the jeep, Holst's Mars from </w:t>
+        <w:t xml:space="preserve"> when driving the jeep, </w:t>
+      </w:r>
+      <w:proofErr w:type="spellStart"/>
+      <w:r>
+        <w:t>Holst's</w:t>
+      </w:r>
+      <w:proofErr w:type="spellEnd"/>
+      <w:r>
+        <w:t xml:space="preserve"> Mars from </w:t>
       </w:r>
       <w:hyperlink r:id="rId33" w:tooltip="The Planets" w:history="1">
         <w:r>
@@ -9323,22 +9653,38 @@
         <w:t xml:space="preserve"> by </w:t>
       </w:r>
       <w:hyperlink r:id="rId35" w:tooltip="Gioacchino Rossini" w:history="1">
+        <w:proofErr w:type="spellStart"/>
         <w:r>
           <w:rPr>
             <w:rStyle w:val="Hyperlink"/>
           </w:rPr>
-          <w:t>Gioacchino Rossini</w:t>
+          <w:t>Gioacchino</w:t>
         </w:r>
-      </w:hyperlink>
-      <w:r>
-        <w:t xml:space="preserve"> when riding with the flag. When driving in the Armored Support Vehicle, </w:t>
-      </w:r>
-      <w:hyperlink r:id="rId36" w:tooltip="Edvard Grieg" w:history="1">
+        <w:proofErr w:type="spellEnd"/>
         <w:r>
           <w:rPr>
             <w:rStyle w:val="Hyperlink"/>
           </w:rPr>
-          <w:t>Edvard Grieg</w:t>
+          <w:t xml:space="preserve"> Rossini</w:t>
+        </w:r>
+      </w:hyperlink>
+      <w:r>
+        <w:t xml:space="preserve"> when riding with the flag. When driving in the Armored Support Vehicle, </w:t>
+      </w:r>
+      <w:hyperlink r:id="rId36" w:tooltip="Edvard Grieg" w:history="1">
+        <w:proofErr w:type="spellStart"/>
+        <w:r>
+          <w:rPr>
+            <w:rStyle w:val="Hyperlink"/>
+          </w:rPr>
+          <w:t>Edvard</w:t>
+        </w:r>
+        <w:proofErr w:type="spellEnd"/>
+        <w:r>
+          <w:rPr>
+            <w:rStyle w:val="Hyperlink"/>
+          </w:rPr>
+          <w:t xml:space="preserve"> Grieg</w:t>
         </w:r>
       </w:hyperlink>
       <w:r>
@@ -9384,7 +9730,15 @@
         </w:numPr>
       </w:pPr>
       <w:r>
-        <w:t>Tank: Holst`s Mars (The Planets)</w:t>
+        <w:t xml:space="preserve">Tank: </w:t>
+      </w:r>
+      <w:proofErr w:type="spellStart"/>
+      <w:r>
+        <w:t>Holst`s</w:t>
+      </w:r>
+      <w:proofErr w:type="spellEnd"/>
+      <w:r>
+        <w:t xml:space="preserve"> Mars (The Planets)</w:t>
       </w:r>
     </w:p>
     <w:p>
@@ -9420,17 +9774,13 @@
         </w:numPr>
       </w:pPr>
       <w:r>
-        <w:t xml:space="preserve">Helicopter: </w:t>
-      </w:r>
-      <w:r>
-        <w:rPr>
-          <w:strike/>
-        </w:rPr>
-        <w:t>GET IN DA CHOPPA looped infinitely</w:t>
-      </w:r>
-      <w:r>
-        <w:t>. Ride of the Valkyries</w:t>
-      </w:r>
+        <w:t xml:space="preserve">Helicopter: Ride of the </w:t>
+      </w:r>
+      <w:proofErr w:type="spellStart"/>
+      <w:r>
+        <w:t>Valkyries</w:t>
+      </w:r>
+      <w:proofErr w:type="spellEnd"/>
     </w:p>
     <w:p>
       <w:pPr>
@@ -9453,7 +9803,15 @@
         </w:numPr>
       </w:pPr>
       <w:r>
-        <w:t>Jeep with flag: Willian Tell Overture</w:t>
+        <w:t xml:space="preserve">Jeep with flag: </w:t>
+      </w:r>
+      <w:proofErr w:type="spellStart"/>
+      <w:r>
+        <w:t>Willian</w:t>
+      </w:r>
+      <w:proofErr w:type="spellEnd"/>
+      <w:r>
+        <w:t xml:space="preserve"> Tell Overture</w:t>
       </w:r>
     </w:p>
     <w:p>
@@ -9511,7 +9869,23 @@
     <w:p/>
     <w:p>
       <w:r>
-        <w:t>The campaign is a series of progressively harder levels, but without a story (as in, characters, dialogues, cutscenes, cinematics and whatever else) linking them. This makes the game much easier, faster and cheaper to make, and retains the arena feeling for the multiplayer portion.</w:t>
+        <w:t xml:space="preserve">The campaign is a series of progressively harder levels, but without a story (as in, characters, dialogues, </w:t>
+      </w:r>
+      <w:proofErr w:type="spellStart"/>
+      <w:r>
+        <w:t>cutscenes</w:t>
+      </w:r>
+      <w:proofErr w:type="spellEnd"/>
+      <w:r>
+        <w:t xml:space="preserve">, </w:t>
+      </w:r>
+      <w:proofErr w:type="spellStart"/>
+      <w:r>
+        <w:t>cinematics</w:t>
+      </w:r>
+      <w:proofErr w:type="spellEnd"/>
+      <w:r>
+        <w:t xml:space="preserve"> and whatever else) linking them. This makes the game much easier, faster and cheaper to make, and retains the arena feeling for the multiplayer portion.</w:t>
       </w:r>
     </w:p>
     <w:p>
@@ -9552,7 +9926,15 @@
     <w:p/>
     <w:p>
       <w:r>
-        <w:t>It`s the main mode of play. The victor is the one that brings the McGuffin hidden in the enemy base to their own base.</w:t>
+        <w:t xml:space="preserve">It`s the main mode of play. The victor is the one that brings the </w:t>
+      </w:r>
+      <w:proofErr w:type="spellStart"/>
+      <w:r>
+        <w:t>McGuffin</w:t>
+      </w:r>
+      <w:proofErr w:type="spellEnd"/>
+      <w:r>
+        <w:t xml:space="preserve"> hidden in the enemy base to their own base.</w:t>
       </w:r>
     </w:p>
     <w:p>
@@ -9767,9 +10149,11 @@
       </w:r>
     </w:p>
     <w:p>
+      <w:proofErr w:type="gramStart"/>
       <w:r>
         <w:t>From one player (a practice mode) to two players per team.</w:t>
       </w:r>
+      <w:proofErr w:type="gramEnd"/>
     </w:p>
     <w:p/>
     <w:p>
@@ -9804,7 +10188,13 @@
     </w:p>
     <w:p>
       <w:r>
-        <w:t>Note that for the Singleplayer version, this server should be created as well, but at a local address to minimize architecture differences.</w:t>
+        <w:t xml:space="preserve">Note that for the </w:t>
+      </w:r>
+      <w:r>
+        <w:t>s</w:t>
+      </w:r>
+      <w:r>
+        <w:t>ingleplayer version, this server should be created as well, but at a local address to minimize architecture differences.</w:t>
       </w:r>
     </w:p>
     <w:p/>
@@ -9973,7 +10363,15 @@
     <w:p/>
     <w:p>
       <w:r>
-        <w:t>Provide an overview about the world editor.</w:t>
+        <w:t xml:space="preserve">Every game map is internally represented by </w:t>
+      </w:r>
+      <w:r>
+        <w:t xml:space="preserve">as a tile-based map, with each cell representing an object in the game. </w:t>
+      </w:r>
+    </w:p>
+    <w:p>
+      <w:r>
+        <w:t>A map editor is planned to be delivered together with the game, giving players graphical representations for the game elements.</w:t>
       </w:r>
     </w:p>
     <w:p/>
@@ -9984,35 +10382,275 @@
           <w:sz w:val="28"/>
         </w:rPr>
       </w:pPr>
-      <w:bookmarkStart w:id="108" w:name="_Toc447196682"/>
-      <w:bookmarkStart w:id="109" w:name="_Toc370143346"/>
       <w:r>
         <w:rPr>
           <w:sz w:val="28"/>
         </w:rPr>
-        <w:t>World Editing Detail #1</w:t>
-      </w:r>
-      <w:bookmarkEnd w:id="108"/>
-      <w:bookmarkEnd w:id="109"/>
+        <w:t>Basic editing</w:t>
+      </w:r>
     </w:p>
     <w:p/>
     <w:p>
+      <w:r>
+        <w:t>To create a map:</w:t>
+      </w:r>
+    </w:p>
+    <w:p/>
+    <w:p>
+      <w:pPr>
+        <w:pStyle w:val="PargrafodaLista"/>
+        <w:numPr>
+          <w:ilvl w:val="0"/>
+          <w:numId w:val="33"/>
+        </w:numPr>
+      </w:pPr>
+      <w:r>
+        <w:t>The user opens up the map editor; a box opens with a selection for map size. A list of common sizes should open up, and it also should allow for arbitrary input</w:t>
+      </w:r>
+      <w:r>
+        <w:t>.</w:t>
+      </w:r>
+    </w:p>
+    <w:p>
+      <w:pPr>
+        <w:pStyle w:val="PargrafodaLista"/>
+        <w:numPr>
+          <w:ilvl w:val="0"/>
+          <w:numId w:val="33"/>
+        </w:numPr>
+      </w:pPr>
+      <w:r>
+        <w:t>When the user confirms the size, the main window appears. It shows the map, initially covered in Deep Water tiles</w:t>
+      </w:r>
+    </w:p>
+    <w:p>
+      <w:pPr>
+        <w:pStyle w:val="PargrafodaLista"/>
+        <w:numPr>
+          <w:ilvl w:val="0"/>
+          <w:numId w:val="33"/>
+        </w:numPr>
+      </w:pPr>
+      <w:r>
+        <w:t xml:space="preserve">The user can “paint” the terrain </w:t>
+      </w:r>
+      <w:r>
+        <w:t xml:space="preserve">using “brushes”, </w:t>
+      </w:r>
+      <w:r>
+        <w:t>much like user</w:t>
+      </w:r>
+      <w:r>
+        <w:t>s</w:t>
+      </w:r>
+      <w:r>
+        <w:t xml:space="preserve"> from paint program</w:t>
+      </w:r>
+      <w:r>
+        <w:t>s</w:t>
+      </w:r>
+      <w:r>
+        <w:t>.</w:t>
+      </w:r>
+    </w:p>
+    <w:p>
+      <w:pPr>
+        <w:pStyle w:val="PargrafodaLista"/>
+        <w:numPr>
+          <w:ilvl w:val="0"/>
+          <w:numId w:val="33"/>
+        </w:numPr>
+      </w:pPr>
+      <w:r>
+        <w:t>From there, the user can place any buildings and decorations he wishes</w:t>
+      </w:r>
+      <w:r>
+        <w:t xml:space="preserve"> by first clicking the desired element in a </w:t>
+      </w:r>
+      <w:r>
+        <w:t>palette</w:t>
+      </w:r>
+      <w:r>
+        <w:t xml:space="preserve"> and then, the cell the user wishes to place that object. This should be similar to a regular terrain brush, but limited as a 1x1 brush. Some buildings occupy more space than 1x1, and the editor must support those cases.</w:t>
+      </w:r>
+    </w:p>
+    <w:p>
+      <w:pPr>
+        <w:pStyle w:val="PargrafodaLista"/>
+        <w:numPr>
+          <w:ilvl w:val="1"/>
+          <w:numId w:val="33"/>
+        </w:numPr>
+      </w:pPr>
+      <w:r>
+        <w:t>Bases: Wherever a user places a base for a team, if the base for that team has already been placed, the old one must be removed and a new one is created in the place the user clicked.</w:t>
+      </w:r>
+    </w:p>
+    <w:p>
+      <w:pPr>
+        <w:pStyle w:val="PargrafodaLista"/>
+        <w:numPr>
+          <w:ilvl w:val="0"/>
+          <w:numId w:val="33"/>
+        </w:numPr>
+      </w:pPr>
+      <w:r>
+        <w:t>For multiplayer, the map is considered valid as long as there one base for each team, and at lea</w:t>
+      </w:r>
+      <w:r>
+        <w:t>st one flag tower for each team. For singleplayer, the map is considered valid if there is one base for the playing team and at least one flag tower for at least one non-playing team.</w:t>
+      </w:r>
+    </w:p>
+    <w:p/>
+    <w:p>
       <w:pPr>
         <w:pStyle w:val="Ttulo2"/>
         <w:rPr>
           <w:sz w:val="28"/>
         </w:rPr>
       </w:pPr>
-      <w:bookmarkStart w:id="110" w:name="_Toc447196683"/>
-      <w:bookmarkStart w:id="111" w:name="_Toc370143347"/>
       <w:r>
         <w:rPr>
           <w:sz w:val="28"/>
         </w:rPr>
-        <w:t>World Editing Detail #2</w:t>
-      </w:r>
-      <w:bookmarkEnd w:id="110"/>
-      <w:bookmarkEnd w:id="111"/>
+        <w:t>Roads</w:t>
+      </w:r>
+      <w:r>
+        <w:rPr>
+          <w:sz w:val="28"/>
+        </w:rPr>
+        <w:t>, w</w:t>
+      </w:r>
+      <w:r>
+        <w:rPr>
+          <w:sz w:val="28"/>
+        </w:rPr>
+        <w:t>alls</w:t>
+      </w:r>
+      <w:r>
+        <w:rPr>
+          <w:sz w:val="28"/>
+        </w:rPr>
+        <w:t>,</w:t>
+      </w:r>
+      <w:r>
+        <w:rPr>
+          <w:sz w:val="28"/>
+        </w:rPr>
+        <w:t xml:space="preserve"> turrets</w:t>
+      </w:r>
+      <w:r>
+        <w:rPr>
+          <w:sz w:val="28"/>
+        </w:rPr>
+        <w:t xml:space="preserve"> and gates</w:t>
+      </w:r>
+    </w:p>
+    <w:p/>
+    <w:p>
+      <w:r>
+        <w:rPr>
+          <w:b/>
+        </w:rPr>
+        <w:t>Turrets</w:t>
+      </w:r>
+      <w:r>
+        <w:rPr>
+          <w:b/>
+        </w:rPr>
+        <w:t xml:space="preserve"> </w:t>
+      </w:r>
+      <w:r>
+        <w:t xml:space="preserve">can be </w:t>
+      </w:r>
+      <w:r>
+        <w:t xml:space="preserve">placed either stand-alone or they can be converted from a straight wall section. They are automatically placed </w:t>
+      </w:r>
+      <w:r>
+        <w:t>when a wall section meets another perpendicular section.</w:t>
+      </w:r>
+    </w:p>
+    <w:p>
+      <w:r>
+        <w:rPr>
+          <w:b/>
+        </w:rPr>
+        <w:t>Wall</w:t>
+      </w:r>
+      <w:r>
+        <w:t xml:space="preserve"> and </w:t>
+      </w:r>
+      <w:r>
+        <w:rPr>
+          <w:b/>
+        </w:rPr>
+        <w:t>Roads</w:t>
+      </w:r>
+      <w:r>
+        <w:rPr>
+          <w:b/>
+        </w:rPr>
+        <w:t xml:space="preserve"> </w:t>
+      </w:r>
+      <w:r>
+        <w:t>are placed by selecting two points in a line</w:t>
+      </w:r>
+      <w:r>
+        <w:t>. The editor then fills the between cells with either roads or walls. If a road passes an existing wall section, a gate will be created, and vice versa.</w:t>
+      </w:r>
+    </w:p>
+    <w:p>
+      <w:r>
+        <w:rPr>
+          <w:b/>
+        </w:rPr>
+        <w:t xml:space="preserve">Roads </w:t>
+      </w:r>
+      <w:r>
+        <w:t>must connect to:</w:t>
+      </w:r>
+    </w:p>
+    <w:p>
+      <w:pPr>
+        <w:pStyle w:val="PargrafodaLista"/>
+        <w:numPr>
+          <w:ilvl w:val="0"/>
+          <w:numId w:val="34"/>
+        </w:numPr>
+      </w:pPr>
+      <w:r>
+        <w:t>Perpendicular roads</w:t>
+      </w:r>
+    </w:p>
+    <w:p>
+      <w:pPr>
+        <w:pStyle w:val="PargrafodaLista"/>
+        <w:numPr>
+          <w:ilvl w:val="0"/>
+          <w:numId w:val="34"/>
+        </w:numPr>
+      </w:pPr>
+      <w:r>
+        <w:lastRenderedPageBreak/>
+        <w:t>Ammo and fuel stores</w:t>
+      </w:r>
+    </w:p>
+    <w:p>
+      <w:pPr>
+        <w:pStyle w:val="PargrafodaLista"/>
+        <w:numPr>
+          <w:ilvl w:val="0"/>
+          <w:numId w:val="34"/>
+        </w:numPr>
+      </w:pPr>
+      <w:r>
+        <w:t>Flag towers</w:t>
+      </w:r>
+    </w:p>
+    <w:p>
+      <w:r>
+        <w:br w:type="page"/>
+      </w:r>
     </w:p>
     <w:p/>
     <w:sectPr>
@@ -10110,7 +10748,7 @@
         <w:rPr>
           <w:noProof/>
         </w:rPr>
-        <w:t>17</w:t>
+        <w:t>31</w:t>
       </w:r>
     </w:fldSimple>
   </w:p>
@@ -10184,6 +10822,92 @@
     </w:lvl>
   </w:abstractNum>
   <w:abstractNum w:abstractNumId="2">
+    <w:nsid w:val="0CF41A70"/>
+    <w:multiLevelType w:val="hybridMultilevel"/>
+    <w:tmpl w:val="DD0A80DE"/>
+    <w:lvl w:ilvl="0" w:tplc="0416000F">
+      <w:start w:val="1"/>
+      <w:numFmt w:val="decimal"/>
+      <w:lvlText w:val="%1."/>
+      <w:lvlJc w:val="left"/>
+      <w:pPr>
+        <w:ind w:left="720" w:hanging="360"/>
+      </w:pPr>
+    </w:lvl>
+    <w:lvl w:ilvl="1" w:tplc="04160019">
+      <w:start w:val="1"/>
+      <w:numFmt w:val="lowerLetter"/>
+      <w:lvlText w:val="%2."/>
+      <w:lvlJc w:val="left"/>
+      <w:pPr>
+        <w:ind w:left="1440" w:hanging="360"/>
+      </w:pPr>
+    </w:lvl>
+    <w:lvl w:ilvl="2" w:tplc="0416001B" w:tentative="1">
+      <w:start w:val="1"/>
+      <w:numFmt w:val="lowerRoman"/>
+      <w:lvlText w:val="%3."/>
+      <w:lvlJc w:val="right"/>
+      <w:pPr>
+        <w:ind w:left="2160" w:hanging="180"/>
+      </w:pPr>
+    </w:lvl>
+    <w:lvl w:ilvl="3" w:tplc="0416000F" w:tentative="1">
+      <w:start w:val="1"/>
+      <w:numFmt w:val="decimal"/>
+      <w:lvlText w:val="%4."/>
+      <w:lvlJc w:val="left"/>
+      <w:pPr>
+        <w:ind w:left="2880" w:hanging="360"/>
+      </w:pPr>
+    </w:lvl>
+    <w:lvl w:ilvl="4" w:tplc="04160019" w:tentative="1">
+      <w:start w:val="1"/>
+      <w:numFmt w:val="lowerLetter"/>
+      <w:lvlText w:val="%5."/>
+      <w:lvlJc w:val="left"/>
+      <w:pPr>
+        <w:ind w:left="3600" w:hanging="360"/>
+      </w:pPr>
+    </w:lvl>
+    <w:lvl w:ilvl="5" w:tplc="0416001B" w:tentative="1">
+      <w:start w:val="1"/>
+      <w:numFmt w:val="lowerRoman"/>
+      <w:lvlText w:val="%6."/>
+      <w:lvlJc w:val="right"/>
+      <w:pPr>
+        <w:ind w:left="4320" w:hanging="180"/>
+      </w:pPr>
+    </w:lvl>
+    <w:lvl w:ilvl="6" w:tplc="0416000F" w:tentative="1">
+      <w:start w:val="1"/>
+      <w:numFmt w:val="decimal"/>
+      <w:lvlText w:val="%7."/>
+      <w:lvlJc w:val="left"/>
+      <w:pPr>
+        <w:ind w:left="5040" w:hanging="360"/>
+      </w:pPr>
+    </w:lvl>
+    <w:lvl w:ilvl="7" w:tplc="04160019" w:tentative="1">
+      <w:start w:val="1"/>
+      <w:numFmt w:val="lowerLetter"/>
+      <w:lvlText w:val="%8."/>
+      <w:lvlJc w:val="left"/>
+      <w:pPr>
+        <w:ind w:left="5760" w:hanging="360"/>
+      </w:pPr>
+    </w:lvl>
+    <w:lvl w:ilvl="8" w:tplc="0416001B" w:tentative="1">
+      <w:start w:val="1"/>
+      <w:numFmt w:val="lowerRoman"/>
+      <w:lvlText w:val="%9."/>
+      <w:lvlJc w:val="right"/>
+      <w:pPr>
+        <w:ind w:left="6480" w:hanging="180"/>
+      </w:pPr>
+    </w:lvl>
+  </w:abstractNum>
+  <w:abstractNum w:abstractNumId="3">
     <w:nsid w:val="0D122DBD"/>
     <w:multiLevelType w:val="singleLevel"/>
     <w:tmpl w:val="D7022496"/>
@@ -10202,7 +10926,7 @@
       </w:rPr>
     </w:lvl>
   </w:abstractNum>
-  <w:abstractNum w:abstractNumId="3">
+  <w:abstractNum w:abstractNumId="4">
     <w:nsid w:val="0DD14372"/>
     <w:multiLevelType w:val="singleLevel"/>
     <w:tmpl w:val="6EB20C8A"/>
@@ -10222,7 +10946,120 @@
       </w:rPr>
     </w:lvl>
   </w:abstractNum>
-  <w:abstractNum w:abstractNumId="4">
+  <w:abstractNum w:abstractNumId="5">
+    <w:nsid w:val="0FF145DA"/>
+    <w:multiLevelType w:val="hybridMultilevel"/>
+    <w:tmpl w:val="EF0E7656"/>
+    <w:lvl w:ilvl="0" w:tplc="04160001">
+      <w:start w:val="1"/>
+      <w:numFmt w:val="bullet"/>
+      <w:lvlText w:val=""/>
+      <w:lvlJc w:val="left"/>
+      <w:pPr>
+        <w:ind w:left="720" w:hanging="360"/>
+      </w:pPr>
+      <w:rPr>
+        <w:rFonts w:ascii="Symbol" w:hAnsi="Symbol" w:hint="default"/>
+      </w:rPr>
+    </w:lvl>
+    <w:lvl w:ilvl="1" w:tplc="04160003" w:tentative="1">
+      <w:start w:val="1"/>
+      <w:numFmt w:val="bullet"/>
+      <w:lvlText w:val="o"/>
+      <w:lvlJc w:val="left"/>
+      <w:pPr>
+        <w:ind w:left="1440" w:hanging="360"/>
+      </w:pPr>
+      <w:rPr>
+        <w:rFonts w:ascii="Courier New" w:hAnsi="Courier New" w:cs="Courier New" w:hint="default"/>
+      </w:rPr>
+    </w:lvl>
+    <w:lvl w:ilvl="2" w:tplc="04160005" w:tentative="1">
+      <w:start w:val="1"/>
+      <w:numFmt w:val="bullet"/>
+      <w:lvlText w:val=""/>
+      <w:lvlJc w:val="left"/>
+      <w:pPr>
+        <w:ind w:left="2160" w:hanging="360"/>
+      </w:pPr>
+      <w:rPr>
+        <w:rFonts w:ascii="Wingdings" w:hAnsi="Wingdings" w:hint="default"/>
+      </w:rPr>
+    </w:lvl>
+    <w:lvl w:ilvl="3" w:tplc="04160001" w:tentative="1">
+      <w:start w:val="1"/>
+      <w:numFmt w:val="bullet"/>
+      <w:lvlText w:val=""/>
+      <w:lvlJc w:val="left"/>
+      <w:pPr>
+        <w:ind w:left="2880" w:hanging="360"/>
+      </w:pPr>
+      <w:rPr>
+        <w:rFonts w:ascii="Symbol" w:hAnsi="Symbol" w:hint="default"/>
+      </w:rPr>
+    </w:lvl>
+    <w:lvl w:ilvl="4" w:tplc="04160003" w:tentative="1">
+      <w:start w:val="1"/>
+      <w:numFmt w:val="bullet"/>
+      <w:lvlText w:val="o"/>
+      <w:lvlJc w:val="left"/>
+      <w:pPr>
+        <w:ind w:left="3600" w:hanging="360"/>
+      </w:pPr>
+      <w:rPr>
+        <w:rFonts w:ascii="Courier New" w:hAnsi="Courier New" w:cs="Courier New" w:hint="default"/>
+      </w:rPr>
+    </w:lvl>
+    <w:lvl w:ilvl="5" w:tplc="04160005" w:tentative="1">
+      <w:start w:val="1"/>
+      <w:numFmt w:val="bullet"/>
+      <w:lvlText w:val=""/>
+      <w:lvlJc w:val="left"/>
+      <w:pPr>
+        <w:ind w:left="4320" w:hanging="360"/>
+      </w:pPr>
+      <w:rPr>
+        <w:rFonts w:ascii="Wingdings" w:hAnsi="Wingdings" w:hint="default"/>
+      </w:rPr>
+    </w:lvl>
+    <w:lvl w:ilvl="6" w:tplc="04160001" w:tentative="1">
+      <w:start w:val="1"/>
+      <w:numFmt w:val="bullet"/>
+      <w:lvlText w:val=""/>
+      <w:lvlJc w:val="left"/>
+      <w:pPr>
+        <w:ind w:left="5040" w:hanging="360"/>
+      </w:pPr>
+      <w:rPr>
+        <w:rFonts w:ascii="Symbol" w:hAnsi="Symbol" w:hint="default"/>
+      </w:rPr>
+    </w:lvl>
+    <w:lvl w:ilvl="7" w:tplc="04160003" w:tentative="1">
+      <w:start w:val="1"/>
+      <w:numFmt w:val="bullet"/>
+      <w:lvlText w:val="o"/>
+      <w:lvlJc w:val="left"/>
+      <w:pPr>
+        <w:ind w:left="5760" w:hanging="360"/>
+      </w:pPr>
+      <w:rPr>
+        <w:rFonts w:ascii="Courier New" w:hAnsi="Courier New" w:cs="Courier New" w:hint="default"/>
+      </w:rPr>
+    </w:lvl>
+    <w:lvl w:ilvl="8" w:tplc="04160005" w:tentative="1">
+      <w:start w:val="1"/>
+      <w:numFmt w:val="bullet"/>
+      <w:lvlText w:val=""/>
+      <w:lvlJc w:val="left"/>
+      <w:pPr>
+        <w:ind w:left="6480" w:hanging="360"/>
+      </w:pPr>
+      <w:rPr>
+        <w:rFonts w:ascii="Wingdings" w:hAnsi="Wingdings" w:hint="default"/>
+      </w:rPr>
+    </w:lvl>
+  </w:abstractNum>
+  <w:abstractNum w:abstractNumId="6">
     <w:nsid w:val="11773C37"/>
     <w:multiLevelType w:val="singleLevel"/>
     <w:tmpl w:val="AB0ED982"/>
@@ -10242,7 +11079,7 @@
       </w:rPr>
     </w:lvl>
   </w:abstractNum>
-  <w:abstractNum w:abstractNumId="5">
+  <w:abstractNum w:abstractNumId="7">
     <w:nsid w:val="13223743"/>
     <w:multiLevelType w:val="singleLevel"/>
     <w:tmpl w:val="04090001"/>
@@ -10262,7 +11099,7 @@
       </w:rPr>
     </w:lvl>
   </w:abstractNum>
-  <w:abstractNum w:abstractNumId="6">
+  <w:abstractNum w:abstractNumId="8">
     <w:nsid w:val="14610C7B"/>
     <w:multiLevelType w:val="singleLevel"/>
     <w:tmpl w:val="D7022496"/>
@@ -10281,7 +11118,7 @@
       </w:rPr>
     </w:lvl>
   </w:abstractNum>
-  <w:abstractNum w:abstractNumId="7">
+  <w:abstractNum w:abstractNumId="9">
     <w:nsid w:val="193E0D8D"/>
     <w:multiLevelType w:val="singleLevel"/>
     <w:tmpl w:val="04090001"/>
@@ -10301,7 +11138,7 @@
       </w:rPr>
     </w:lvl>
   </w:abstractNum>
-  <w:abstractNum w:abstractNumId="8">
+  <w:abstractNum w:abstractNumId="10">
     <w:nsid w:val="273E3448"/>
     <w:multiLevelType w:val="singleLevel"/>
     <w:tmpl w:val="B4944624"/>
@@ -10320,7 +11157,7 @@
       </w:rPr>
     </w:lvl>
   </w:abstractNum>
-  <w:abstractNum w:abstractNumId="9">
+  <w:abstractNum w:abstractNumId="11">
     <w:nsid w:val="2EA230A4"/>
     <w:multiLevelType w:val="hybridMultilevel"/>
     <w:tmpl w:val="6E285D3A"/>
@@ -10433,7 +11270,7 @@
       </w:rPr>
     </w:lvl>
   </w:abstractNum>
-  <w:abstractNum w:abstractNumId="10">
+  <w:abstractNum w:abstractNumId="12">
     <w:nsid w:val="2FEA6385"/>
     <w:multiLevelType w:val="hybridMultilevel"/>
     <w:tmpl w:val="69566070"/>
@@ -10546,7 +11383,7 @@
       </w:rPr>
     </w:lvl>
   </w:abstractNum>
-  <w:abstractNum w:abstractNumId="11">
+  <w:abstractNum w:abstractNumId="13">
     <w:nsid w:val="32D374DC"/>
     <w:multiLevelType w:val="singleLevel"/>
     <w:tmpl w:val="04090001"/>
@@ -10566,7 +11403,7 @@
       </w:rPr>
     </w:lvl>
   </w:abstractNum>
-  <w:abstractNum w:abstractNumId="12">
+  <w:abstractNum w:abstractNumId="14">
     <w:nsid w:val="34556542"/>
     <w:multiLevelType w:val="singleLevel"/>
     <w:tmpl w:val="DDC2FB68"/>
@@ -10585,7 +11422,7 @@
       </w:rPr>
     </w:lvl>
   </w:abstractNum>
-  <w:abstractNum w:abstractNumId="13">
+  <w:abstractNum w:abstractNumId="15">
     <w:nsid w:val="370A3371"/>
     <w:multiLevelType w:val="singleLevel"/>
     <w:tmpl w:val="5636D37C"/>
@@ -10600,7 +11437,7 @@
       </w:pPr>
     </w:lvl>
   </w:abstractNum>
-  <w:abstractNum w:abstractNumId="14">
+  <w:abstractNum w:abstractNumId="16">
     <w:nsid w:val="37A0374E"/>
     <w:multiLevelType w:val="singleLevel"/>
     <w:tmpl w:val="BF28FC12"/>
@@ -10620,7 +11457,7 @@
       </w:rPr>
     </w:lvl>
   </w:abstractNum>
-  <w:abstractNum w:abstractNumId="15">
+  <w:abstractNum w:abstractNumId="17">
     <w:nsid w:val="38C93604"/>
     <w:multiLevelType w:val="hybridMultilevel"/>
     <w:tmpl w:val="CD84DE0E"/>
@@ -10733,7 +11570,7 @@
       </w:rPr>
     </w:lvl>
   </w:abstractNum>
-  <w:abstractNum w:abstractNumId="16">
+  <w:abstractNum w:abstractNumId="18">
     <w:nsid w:val="3FAB41D1"/>
     <w:multiLevelType w:val="hybridMultilevel"/>
     <w:tmpl w:val="7CB80672"/>
@@ -10846,7 +11683,7 @@
       </w:rPr>
     </w:lvl>
   </w:abstractNum>
-  <w:abstractNum w:abstractNumId="17">
+  <w:abstractNum w:abstractNumId="19">
     <w:nsid w:val="43683A41"/>
     <w:multiLevelType w:val="singleLevel"/>
     <w:tmpl w:val="04090001"/>
@@ -10866,7 +11703,7 @@
       </w:rPr>
     </w:lvl>
   </w:abstractNum>
-  <w:abstractNum w:abstractNumId="18">
+  <w:abstractNum w:abstractNumId="20">
     <w:nsid w:val="466D067F"/>
     <w:multiLevelType w:val="hybridMultilevel"/>
     <w:tmpl w:val="E530ED6E"/>
@@ -10979,7 +11816,7 @@
       </w:rPr>
     </w:lvl>
   </w:abstractNum>
-  <w:abstractNum w:abstractNumId="19">
+  <w:abstractNum w:abstractNumId="21">
     <w:nsid w:val="521E03C7"/>
     <w:multiLevelType w:val="hybridMultilevel"/>
     <w:tmpl w:val="1BC0F30E"/>
@@ -11092,7 +11929,7 @@
       </w:rPr>
     </w:lvl>
   </w:abstractNum>
-  <w:abstractNum w:abstractNumId="20">
+  <w:abstractNum w:abstractNumId="22">
     <w:nsid w:val="52A957A9"/>
     <w:multiLevelType w:val="hybridMultilevel"/>
     <w:tmpl w:val="1B166EC2"/>
@@ -11205,7 +12042,7 @@
       </w:rPr>
     </w:lvl>
   </w:abstractNum>
-  <w:abstractNum w:abstractNumId="21">
+  <w:abstractNum w:abstractNumId="23">
     <w:nsid w:val="53687BDD"/>
     <w:multiLevelType w:val="hybridMultilevel"/>
     <w:tmpl w:val="4E626820"/>
@@ -11318,10 +12155,10 @@
       </w:rPr>
     </w:lvl>
   </w:abstractNum>
-  <w:abstractNum w:abstractNumId="22">
+  <w:abstractNum w:abstractNumId="24">
     <w:nsid w:val="57FE02C0"/>
     <w:multiLevelType w:val="hybridMultilevel"/>
-    <w:tmpl w:val="148449A6"/>
+    <w:tmpl w:val="A22AAC3E"/>
     <w:lvl w:ilvl="0" w:tplc="04160001">
       <w:start w:val="1"/>
       <w:numFmt w:val="bullet"/>
@@ -11431,7 +12268,7 @@
       </w:rPr>
     </w:lvl>
   </w:abstractNum>
-  <w:abstractNum w:abstractNumId="23">
+  <w:abstractNum w:abstractNumId="25">
     <w:nsid w:val="64E43DBF"/>
     <w:multiLevelType w:val="singleLevel"/>
     <w:tmpl w:val="1472A4E8"/>
@@ -11451,7 +12288,7 @@
       </w:rPr>
     </w:lvl>
   </w:abstractNum>
-  <w:abstractNum w:abstractNumId="24">
+  <w:abstractNum w:abstractNumId="26">
     <w:nsid w:val="67C256C2"/>
     <w:multiLevelType w:val="singleLevel"/>
     <w:tmpl w:val="04090001"/>
@@ -11471,10 +12308,10 @@
       </w:rPr>
     </w:lvl>
   </w:abstractNum>
-  <w:abstractNum w:abstractNumId="25">
+  <w:abstractNum w:abstractNumId="27">
     <w:nsid w:val="6D285AB9"/>
     <w:multiLevelType w:val="hybridMultilevel"/>
-    <w:tmpl w:val="9EA6E48A"/>
+    <w:tmpl w:val="6E542AEA"/>
     <w:lvl w:ilvl="0" w:tplc="04160001">
       <w:start w:val="1"/>
       <w:numFmt w:val="bullet"/>
@@ -11584,7 +12421,7 @@
       </w:rPr>
     </w:lvl>
   </w:abstractNum>
-  <w:abstractNum w:abstractNumId="26">
+  <w:abstractNum w:abstractNumId="28">
     <w:nsid w:val="70455D67"/>
     <w:multiLevelType w:val="hybridMultilevel"/>
     <w:tmpl w:val="FEB65866"/>
@@ -11697,7 +12534,7 @@
       </w:rPr>
     </w:lvl>
   </w:abstractNum>
-  <w:abstractNum w:abstractNumId="27">
+  <w:abstractNum w:abstractNumId="29">
     <w:nsid w:val="76D05A1B"/>
     <w:multiLevelType w:val="hybridMultilevel"/>
     <w:tmpl w:val="F29E5398"/>
@@ -11810,7 +12647,7 @@
       </w:rPr>
     </w:lvl>
   </w:abstractNum>
-  <w:abstractNum w:abstractNumId="28">
+  <w:abstractNum w:abstractNumId="30">
     <w:nsid w:val="7AD75516"/>
     <w:multiLevelType w:val="hybridMultilevel"/>
     <w:tmpl w:val="05BEB062"/>
@@ -11923,7 +12760,7 @@
       </w:rPr>
     </w:lvl>
   </w:abstractNum>
-  <w:abstractNum w:abstractNumId="29">
+  <w:abstractNum w:abstractNumId="31">
     <w:nsid w:val="7BA94E7E"/>
     <w:multiLevelType w:val="singleLevel"/>
     <w:tmpl w:val="D7022496"/>
@@ -11942,7 +12779,7 @@
       </w:rPr>
     </w:lvl>
   </w:abstractNum>
-  <w:abstractNum w:abstractNumId="30">
+  <w:abstractNum w:abstractNumId="32">
     <w:nsid w:val="7D2A0EC0"/>
     <w:multiLevelType w:val="hybridMultilevel"/>
     <w:tmpl w:val="FFA28EA2"/>
@@ -12055,7 +12892,7 @@
       </w:rPr>
     </w:lvl>
   </w:abstractNum>
-  <w:abstractNum w:abstractNumId="31">
+  <w:abstractNum w:abstractNumId="33">
     <w:nsid w:val="7E83302B"/>
     <w:multiLevelType w:val="singleLevel"/>
     <w:tmpl w:val="04090001"/>
@@ -12094,97 +12931,103 @@
     </w:lvlOverride>
   </w:num>
   <w:num w:numId="2">
+    <w:abstractNumId w:val="15"/>
+  </w:num>
+  <w:num w:numId="3">
     <w:abstractNumId w:val="13"/>
   </w:num>
-  <w:num w:numId="3">
-    <w:abstractNumId w:val="11"/>
-  </w:num>
   <w:num w:numId="4">
-    <w:abstractNumId w:val="8"/>
+    <w:abstractNumId w:val="10"/>
   </w:num>
   <w:num w:numId="5">
-    <w:abstractNumId w:val="12"/>
+    <w:abstractNumId w:val="14"/>
   </w:num>
   <w:num w:numId="6">
     <w:abstractNumId w:val="1"/>
   </w:num>
   <w:num w:numId="7">
+    <w:abstractNumId w:val="6"/>
+  </w:num>
+  <w:num w:numId="8">
+    <w:abstractNumId w:val="16"/>
+  </w:num>
+  <w:num w:numId="9">
+    <w:abstractNumId w:val="19"/>
+  </w:num>
+  <w:num w:numId="10">
+    <w:abstractNumId w:val="9"/>
+  </w:num>
+  <w:num w:numId="11">
+    <w:abstractNumId w:val="33"/>
+  </w:num>
+  <w:num w:numId="12">
+    <w:abstractNumId w:val="7"/>
+  </w:num>
+  <w:num w:numId="13">
+    <w:abstractNumId w:val="25"/>
+  </w:num>
+  <w:num w:numId="14">
+    <w:abstractNumId w:val="26"/>
+  </w:num>
+  <w:num w:numId="15">
+    <w:abstractNumId w:val="8"/>
+  </w:num>
+  <w:num w:numId="16">
+    <w:abstractNumId w:val="31"/>
+  </w:num>
+  <w:num w:numId="17">
+    <w:abstractNumId w:val="3"/>
+  </w:num>
+  <w:num w:numId="18">
     <w:abstractNumId w:val="4"/>
   </w:num>
-  <w:num w:numId="8">
-    <w:abstractNumId w:val="14"/>
+  <w:num w:numId="19">
+    <w:abstractNumId w:val="12"/>
   </w:num>
-  <w:num w:numId="9">
+  <w:num w:numId="20">
+    <w:abstractNumId w:val="22"/>
+  </w:num>
+  <w:num w:numId="21">
+    <w:abstractNumId w:val="30"/>
+  </w:num>
+  <w:num w:numId="22">
+    <w:abstractNumId w:val="20"/>
+  </w:num>
+  <w:num w:numId="23">
     <w:abstractNumId w:val="17"/>
   </w:num>
-  <w:num w:numId="10">
-    <w:abstractNumId w:val="7"/>
+  <w:num w:numId="24">
+    <w:abstractNumId w:val="21"/>
   </w:num>
-  <w:num w:numId="11">
-    <w:abstractNumId w:val="31"/>
+  <w:num w:numId="25">
+    <w:abstractNumId w:val="24"/>
   </w:num>
-  <w:num w:numId="12">
-    <w:abstractNumId w:val="5"/>
+  <w:num w:numId="26">
+    <w:abstractNumId w:val="27"/>
   </w:num>
-  <w:num w:numId="13">
+  <w:num w:numId="27">
+    <w:abstractNumId w:val="28"/>
+  </w:num>
+  <w:num w:numId="28">
+    <w:abstractNumId w:val="32"/>
+  </w:num>
+  <w:num w:numId="29">
+    <w:abstractNumId w:val="18"/>
+  </w:num>
+  <w:num w:numId="30">
+    <w:abstractNumId w:val="11"/>
+  </w:num>
+  <w:num w:numId="31">
+    <w:abstractNumId w:val="29"/>
+  </w:num>
+  <w:num w:numId="32">
     <w:abstractNumId w:val="23"/>
   </w:num>
-  <w:num w:numId="14">
-    <w:abstractNumId w:val="24"/>
-  </w:num>
-  <w:num w:numId="15">
-    <w:abstractNumId w:val="6"/>
-  </w:num>
-  <w:num w:numId="16">
-    <w:abstractNumId w:val="29"/>
-  </w:num>
-  <w:num w:numId="17">
+  <w:num w:numId="33">
     <w:abstractNumId w:val="2"/>
   </w:num>
-  <w:num w:numId="18">
-    <w:abstractNumId w:val="3"/>
-  </w:num>
-  <w:num w:numId="19">
-    <w:abstractNumId w:val="10"/>
-  </w:num>
-  <w:num w:numId="20">
-    <w:abstractNumId w:val="20"/>
-  </w:num>
-  <w:num w:numId="21">
-    <w:abstractNumId w:val="28"/>
-  </w:num>
-  <w:num w:numId="22">
-    <w:abstractNumId w:val="18"/>
-  </w:num>
-  <w:num w:numId="23">
-    <w:abstractNumId w:val="15"/>
-  </w:num>
-  <w:num w:numId="24">
-    <w:abstractNumId w:val="19"/>
-  </w:num>
-  <w:num w:numId="25">
-    <w:abstractNumId w:val="22"/>
-  </w:num>
-  <w:num w:numId="26">
-    <w:abstractNumId w:val="25"/>
-  </w:num>
-  <w:num w:numId="27">
-    <w:abstractNumId w:val="26"/>
-  </w:num>
-  <w:num w:numId="28">
-    <w:abstractNumId w:val="30"/>
-  </w:num>
-  <w:num w:numId="29">
-    <w:abstractNumId w:val="16"/>
-  </w:num>
-  <w:num w:numId="30">
-    <w:abstractNumId w:val="9"/>
-  </w:num>
-  <w:num w:numId="31">
-    <w:abstractNumId w:val="27"/>
-  </w:num>
-  <w:num w:numId="32">
-    <w:abstractNumId w:val="21"/>
+  <w:num w:numId="34">
+    <w:abstractNumId w:val="5"/>
   </w:num>
 </w:numbering>
 </file>
@@ -12927,7 +13770,7 @@
 </file>
 
 <file path=customXml/itemProps1.xml><?xml version="1.0" encoding="utf-8"?>
-<ds:datastoreItem xmlns:ds="http://schemas.openxmlformats.org/officeDocument/2006/customXml" ds:itemID="{4D428BF7-AF51-485F-A6B0-E6B6A0B8D910}">
+<ds:datastoreItem xmlns:ds="http://schemas.openxmlformats.org/officeDocument/2006/customXml" ds:itemID="{8AA68CE2-26F6-43C8-A866-5B30620887DD}">
   <ds:schemaRefs>
     <ds:schemaRef ds:uri="http://schemas.openxmlformats.org/officeDocument/2006/bibliography"/>
   </ds:schemaRefs>

</xml_diff>

<commit_message>
Fixed attack description for the Jeep and added Jeep concept images
</commit_message>
<xml_diff>
--- a/Documentation/GDD for Return Fire Remake by HardDisk.docx
+++ b/Documentation/GDD for Return Fire Remake by HardDisk.docx
@@ -125,14 +125,9 @@
       <w:r>
         <w:t xml:space="preserve">Started on </w:t>
       </w:r>
-      <w:fldSimple w:instr=" TIME \@ &quot;dddd, MMMM dd, yyyy&quot; ">
-        <w:r>
-          <w:rPr>
-            <w:noProof/>
-          </w:rPr>
-          <w:t>Sunday, October 27, 2013</w:t>
-        </w:r>
-      </w:fldSimple>
+      <w:r>
+        <w:t>Saturday, October 19, 2013</w:t>
+      </w:r>
       <w:r>
         <w:br w:type="page"/>
       </w:r>
@@ -7197,10 +7192,24 @@
       </w:pPr>
       <w:proofErr w:type="gramStart"/>
       <w:r>
-        <w:t>Fast and fragile vehicle that attacks with a weak cannon or burst machinegun; doesn’t have anti-air.</w:t>
+        <w:t xml:space="preserve">Fast and fragile vehicle that attacks </w:t>
+      </w:r>
+      <w:r>
+        <w:t>lobbing grenades.</w:t>
       </w:r>
       <w:proofErr w:type="gramEnd"/>
       <w:r>
+        <w:t xml:space="preserve"> </w:t>
+      </w:r>
+      <w:proofErr w:type="gramStart"/>
+      <w:r>
+        <w:t>D</w:t>
+      </w:r>
+      <w:r>
+        <w:t>oesn’t have anti-air.</w:t>
+      </w:r>
+      <w:proofErr w:type="gramEnd"/>
+      <w:r>
         <w:t xml:space="preserve"> Can switch back and forth between regular mode and a mode that allows it to drive on water, but it is very slow in this state. </w:t>
       </w:r>
       <w:proofErr w:type="gramStart"/>
@@ -7216,6 +7225,237 @@
         <w:t>Dies in one hit from anything.</w:t>
       </w:r>
       <w:proofErr w:type="gramEnd"/>
+    </w:p>
+    <w:p>
+      <w:pPr>
+        <w:pStyle w:val="Textodenotaderodap"/>
+      </w:pPr>
+      <w:r>
+        <w:rPr>
+          <w:noProof/>
+          <w:lang w:val="pt-BR" w:eastAsia="pt-BR"/>
+        </w:rPr>
+        <w:lastRenderedPageBreak/>
+        <w:drawing>
+          <wp:inline distT="0" distB="0" distL="0" distR="0">
+            <wp:extent cx="5473855" cy="2914650"/>
+            <wp:effectExtent l="19050" t="0" r="0" b="0"/>
+            <wp:docPr id="16" name="Imagem 2" descr="C:\Users\Arthur\Pictures\Concept\Jeeps\images.jpg"/>
+            <wp:cNvGraphicFramePr>
+              <a:graphicFrameLocks xmlns:a="http://schemas.openxmlformats.org/drawingml/2006/main" noChangeAspect="1"/>
+            </wp:cNvGraphicFramePr>
+            <a:graphic xmlns:a="http://schemas.openxmlformats.org/drawingml/2006/main">
+              <a:graphicData uri="http://schemas.openxmlformats.org/drawingml/2006/picture">
+                <pic:pic xmlns:pic="http://schemas.openxmlformats.org/drawingml/2006/picture">
+                  <pic:nvPicPr>
+                    <pic:cNvPr id="0" name="Picture 2" descr="C:\Users\Arthur\Pictures\Concept\Jeeps\images.jpg"/>
+                    <pic:cNvPicPr>
+                      <a:picLocks noChangeAspect="1" noChangeArrowheads="1"/>
+                    </pic:cNvPicPr>
+                  </pic:nvPicPr>
+                  <pic:blipFill>
+                    <a:blip r:embed="rId8" cstate="print"/>
+                    <a:srcRect/>
+                    <a:stretch>
+                      <a:fillRect/>
+                    </a:stretch>
+                  </pic:blipFill>
+                  <pic:spPr bwMode="auto">
+                    <a:xfrm>
+                      <a:off x="0" y="0"/>
+                      <a:ext cx="5473855" cy="2914650"/>
+                    </a:xfrm>
+                    <a:prstGeom prst="rect">
+                      <a:avLst/>
+                    </a:prstGeom>
+                    <a:noFill/>
+                    <a:ln w="9525">
+                      <a:noFill/>
+                      <a:miter lim="800000"/>
+                      <a:headEnd/>
+                      <a:tailEnd/>
+                    </a:ln>
+                  </pic:spPr>
+                </pic:pic>
+              </a:graphicData>
+            </a:graphic>
+          </wp:inline>
+        </w:drawing>
+      </w:r>
+    </w:p>
+    <w:p>
+      <w:pPr>
+        <w:pStyle w:val="Textodenotaderodap"/>
+      </w:pPr>
+      <w:r>
+        <w:rPr>
+          <w:noProof/>
+          <w:lang w:val="pt-BR" w:eastAsia="pt-BR"/>
+        </w:rPr>
+        <w:drawing>
+          <wp:inline distT="0" distB="0" distL="0" distR="0">
+            <wp:extent cx="5476875" cy="4114800"/>
+            <wp:effectExtent l="19050" t="0" r="9525" b="0"/>
+            <wp:docPr id="25" name="Imagem 4" descr="C:\Users\Arthur\Pictures\Concept\Jeeps\viper_scout_01.jpg"/>
+            <wp:cNvGraphicFramePr>
+              <a:graphicFrameLocks xmlns:a="http://schemas.openxmlformats.org/drawingml/2006/main" noChangeAspect="1"/>
+            </wp:cNvGraphicFramePr>
+            <a:graphic xmlns:a="http://schemas.openxmlformats.org/drawingml/2006/main">
+              <a:graphicData uri="http://schemas.openxmlformats.org/drawingml/2006/picture">
+                <pic:pic xmlns:pic="http://schemas.openxmlformats.org/drawingml/2006/picture">
+                  <pic:nvPicPr>
+                    <pic:cNvPr id="0" name="Picture 4" descr="C:\Users\Arthur\Pictures\Concept\Jeeps\viper_scout_01.jpg"/>
+                    <pic:cNvPicPr>
+                      <a:picLocks noChangeAspect="1" noChangeArrowheads="1"/>
+                    </pic:cNvPicPr>
+                  </pic:nvPicPr>
+                  <pic:blipFill>
+                    <a:blip r:embed="rId9" cstate="print"/>
+                    <a:srcRect/>
+                    <a:stretch>
+                      <a:fillRect/>
+                    </a:stretch>
+                  </pic:blipFill>
+                  <pic:spPr bwMode="auto">
+                    <a:xfrm>
+                      <a:off x="0" y="0"/>
+                      <a:ext cx="5476875" cy="4114800"/>
+                    </a:xfrm>
+                    <a:prstGeom prst="rect">
+                      <a:avLst/>
+                    </a:prstGeom>
+                    <a:noFill/>
+                    <a:ln w="9525">
+                      <a:noFill/>
+                      <a:miter lim="800000"/>
+                      <a:headEnd/>
+                      <a:tailEnd/>
+                    </a:ln>
+                  </pic:spPr>
+                </pic:pic>
+              </a:graphicData>
+            </a:graphic>
+          </wp:inline>
+        </w:drawing>
+      </w:r>
+    </w:p>
+    <w:p>
+      <w:pPr>
+        <w:pStyle w:val="Textodenotaderodap"/>
+      </w:pPr>
+      <w:r>
+        <w:rPr>
+          <w:noProof/>
+          <w:lang w:val="pt-BR" w:eastAsia="pt-BR"/>
+        </w:rPr>
+        <w:lastRenderedPageBreak/>
+        <w:drawing>
+          <wp:inline distT="0" distB="0" distL="0" distR="0">
+            <wp:extent cx="5476875" cy="3051401"/>
+            <wp:effectExtent l="19050" t="0" r="9525" b="0"/>
+            <wp:docPr id="24" name="Imagem 3" descr="C:\Users\Arthur\Pictures\Concept\Jeeps\r169_219x123_5156_Tutorial_ebook_Scout_Vehicle_2d_sci_fi_car_picture_image_digital_art.jpg"/>
+            <wp:cNvGraphicFramePr>
+              <a:graphicFrameLocks xmlns:a="http://schemas.openxmlformats.org/drawingml/2006/main" noChangeAspect="1"/>
+            </wp:cNvGraphicFramePr>
+            <a:graphic xmlns:a="http://schemas.openxmlformats.org/drawingml/2006/main">
+              <a:graphicData uri="http://schemas.openxmlformats.org/drawingml/2006/picture">
+                <pic:pic xmlns:pic="http://schemas.openxmlformats.org/drawingml/2006/picture">
+                  <pic:nvPicPr>
+                    <pic:cNvPr id="0" name="Picture 3" descr="C:\Users\Arthur\Pictures\Concept\Jeeps\r169_219x123_5156_Tutorial_ebook_Scout_Vehicle_2d_sci_fi_car_picture_image_digital_art.jpg"/>
+                    <pic:cNvPicPr>
+                      <a:picLocks noChangeAspect="1" noChangeArrowheads="1"/>
+                    </pic:cNvPicPr>
+                  </pic:nvPicPr>
+                  <pic:blipFill>
+                    <a:blip r:embed="rId10" cstate="print"/>
+                    <a:srcRect/>
+                    <a:stretch>
+                      <a:fillRect/>
+                    </a:stretch>
+                  </pic:blipFill>
+                  <pic:spPr bwMode="auto">
+                    <a:xfrm>
+                      <a:off x="0" y="0"/>
+                      <a:ext cx="5478889" cy="3052523"/>
+                    </a:xfrm>
+                    <a:prstGeom prst="rect">
+                      <a:avLst/>
+                    </a:prstGeom>
+                    <a:noFill/>
+                    <a:ln w="9525">
+                      <a:noFill/>
+                      <a:miter lim="800000"/>
+                      <a:headEnd/>
+                      <a:tailEnd/>
+                    </a:ln>
+                  </pic:spPr>
+                </pic:pic>
+              </a:graphicData>
+            </a:graphic>
+          </wp:inline>
+        </w:drawing>
+      </w:r>
+    </w:p>
+    <w:p>
+      <w:pPr>
+        <w:pStyle w:val="Textodenotaderodap"/>
+      </w:pPr>
+      <w:r>
+        <w:rPr>
+          <w:noProof/>
+          <w:lang w:val="pt-BR" w:eastAsia="pt-BR"/>
+        </w:rPr>
+        <w:drawing>
+          <wp:inline distT="0" distB="0" distL="0" distR="0">
+            <wp:extent cx="5476875" cy="4438650"/>
+            <wp:effectExtent l="19050" t="0" r="9525" b="0"/>
+            <wp:docPr id="26" name="Imagem 5" descr="C:\Users\Arthur\Pictures\Concept\Jeeps\vehicle_concept_WIP_by_neuromancer2.jpg"/>
+            <wp:cNvGraphicFramePr>
+              <a:graphicFrameLocks xmlns:a="http://schemas.openxmlformats.org/drawingml/2006/main" noChangeAspect="1"/>
+            </wp:cNvGraphicFramePr>
+            <a:graphic xmlns:a="http://schemas.openxmlformats.org/drawingml/2006/main">
+              <a:graphicData uri="http://schemas.openxmlformats.org/drawingml/2006/picture">
+                <pic:pic xmlns:pic="http://schemas.openxmlformats.org/drawingml/2006/picture">
+                  <pic:nvPicPr>
+                    <pic:cNvPr id="0" name="Picture 5" descr="C:\Users\Arthur\Pictures\Concept\Jeeps\vehicle_concept_WIP_by_neuromancer2.jpg"/>
+                    <pic:cNvPicPr>
+                      <a:picLocks noChangeAspect="1" noChangeArrowheads="1"/>
+                    </pic:cNvPicPr>
+                  </pic:nvPicPr>
+                  <pic:blipFill>
+                    <a:blip r:embed="rId11" cstate="print"/>
+                    <a:srcRect/>
+                    <a:stretch>
+                      <a:fillRect/>
+                    </a:stretch>
+                  </pic:blipFill>
+                  <pic:spPr bwMode="auto">
+                    <a:xfrm>
+                      <a:off x="0" y="0"/>
+                      <a:ext cx="5476875" cy="4438650"/>
+                    </a:xfrm>
+                    <a:prstGeom prst="rect">
+                      <a:avLst/>
+                    </a:prstGeom>
+                    <a:noFill/>
+                    <a:ln w="9525">
+                      <a:noFill/>
+                      <a:miter lim="800000"/>
+                      <a:headEnd/>
+                      <a:tailEnd/>
+                    </a:ln>
+                  </pic:spPr>
+                </pic:pic>
+              </a:graphicData>
+            </a:graphic>
+          </wp:inline>
+        </w:drawing>
+      </w:r>
+    </w:p>
+    <w:p>
+      <w:pPr>
+        <w:pStyle w:val="Textodenotaderodap"/>
+      </w:pPr>
     </w:p>
     <w:p>
       <w:pPr>
@@ -7261,7 +7501,7 @@
                     </pic:cNvPicPr>
                   </pic:nvPicPr>
                   <pic:blipFill>
-                    <a:blip r:embed="rId8" cstate="print"/>
+                    <a:blip r:embed="rId12" cstate="print"/>
                     <a:srcRect/>
                     <a:stretch>
                       <a:fillRect/>
@@ -7314,7 +7554,7 @@
                     </pic:cNvPicPr>
                   </pic:nvPicPr>
                   <pic:blipFill>
-                    <a:blip r:embed="rId9" cstate="print"/>
+                    <a:blip r:embed="rId13" cstate="print"/>
                     <a:srcRect/>
                     <a:stretch>
                       <a:fillRect/>
@@ -7368,7 +7608,7 @@
                     </pic:cNvPicPr>
                   </pic:nvPicPr>
                   <pic:blipFill>
-                    <a:blip r:embed="rId10" cstate="print"/>
+                    <a:blip r:embed="rId14" cstate="print"/>
                     <a:srcRect/>
                     <a:stretch>
                       <a:fillRect/>
@@ -7421,7 +7661,7 @@
                     </pic:cNvPicPr>
                   </pic:nvPicPr>
                   <pic:blipFill>
-                    <a:blip r:embed="rId11" cstate="print"/>
+                    <a:blip r:embed="rId15" cstate="print"/>
                     <a:srcRect/>
                     <a:stretch>
                       <a:fillRect/>
@@ -7519,7 +7759,7 @@
                     </pic:cNvPicPr>
                   </pic:nvPicPr>
                   <pic:blipFill>
-                    <a:blip r:embed="rId12" cstate="print"/>
+                    <a:blip r:embed="rId16" cstate="print"/>
                     <a:srcRect/>
                     <a:stretch>
                       <a:fillRect/>
@@ -7573,7 +7813,7 @@
                     </pic:cNvPicPr>
                   </pic:nvPicPr>
                   <pic:blipFill>
-                    <a:blip r:embed="rId13" cstate="print"/>
+                    <a:blip r:embed="rId17" cstate="print"/>
                     <a:srcRect/>
                     <a:stretch>
                       <a:fillRect/>
@@ -7626,7 +7866,7 @@
                     </pic:cNvPicPr>
                   </pic:nvPicPr>
                   <pic:blipFill>
-                    <a:blip r:embed="rId14" cstate="print"/>
+                    <a:blip r:embed="rId18" cstate="print"/>
                     <a:srcRect/>
                     <a:stretch>
                       <a:fillRect/>
@@ -7720,7 +7960,7 @@
                     </pic:cNvPicPr>
                   </pic:nvPicPr>
                   <pic:blipFill>
-                    <a:blip r:embed="rId15" cstate="print"/>
+                    <a:blip r:embed="rId19" cstate="print"/>
                     <a:srcRect/>
                     <a:stretch>
                       <a:fillRect/>
@@ -7774,7 +8014,7 @@
                     </pic:cNvPicPr>
                   </pic:nvPicPr>
                   <pic:blipFill>
-                    <a:blip r:embed="rId16" cstate="print"/>
+                    <a:blip r:embed="rId20" cstate="print"/>
                     <a:srcRect/>
                     <a:stretch>
                       <a:fillRect/>
@@ -7827,7 +8067,7 @@
                     </pic:cNvPicPr>
                   </pic:nvPicPr>
                   <pic:blipFill>
-                    <a:blip r:embed="rId17" cstate="print"/>
+                    <a:blip r:embed="rId21" cstate="print"/>
                     <a:srcRect/>
                     <a:stretch>
                       <a:fillRect/>
@@ -7881,7 +8121,7 @@
                     </pic:cNvPicPr>
                   </pic:nvPicPr>
                   <pic:blipFill>
-                    <a:blip r:embed="rId18" cstate="print"/>
+                    <a:blip r:embed="rId22" cstate="print"/>
                     <a:srcRect/>
                     <a:stretch>
                       <a:fillRect/>
@@ -7977,7 +8217,7 @@
                     </pic:cNvPicPr>
                   </pic:nvPicPr>
                   <pic:blipFill>
-                    <a:blip r:embed="rId19" cstate="print"/>
+                    <a:blip r:embed="rId23" cstate="print"/>
                     <a:srcRect/>
                     <a:stretch>
                       <a:fillRect/>
@@ -8031,7 +8271,7 @@
                     </pic:cNvPicPr>
                   </pic:nvPicPr>
                   <pic:blipFill>
-                    <a:blip r:embed="rId20" cstate="print"/>
+                    <a:blip r:embed="rId24" cstate="print"/>
                     <a:srcRect/>
                     <a:stretch>
                       <a:fillRect/>
@@ -8720,7 +8960,7 @@
                     </pic:cNvPicPr>
                   </pic:nvPicPr>
                   <pic:blipFill>
-                    <a:blip r:embed="rId21" cstate="print"/>
+                    <a:blip r:embed="rId25" cstate="print"/>
                     <a:stretch>
                       <a:fillRect/>
                     </a:stretch>
@@ -9006,7 +9246,7 @@
                     </pic:cNvPicPr>
                   </pic:nvPicPr>
                   <pic:blipFill>
-                    <a:blip r:embed="rId22" cstate="print"/>
+                    <a:blip r:embed="rId26" cstate="print"/>
                     <a:stretch>
                       <a:fillRect/>
                     </a:stretch>
@@ -9321,7 +9561,7 @@
                     </pic:cNvPicPr>
                   </pic:nvPicPr>
                   <pic:blipFill>
-                    <a:blip r:embed="rId23" cstate="print"/>
+                    <a:blip r:embed="rId27" cstate="print"/>
                     <a:stretch>
                       <a:fillRect/>
                     </a:stretch>
@@ -9567,7 +9807,7 @@
                     </pic:cNvPicPr>
                   </pic:nvPicPr>
                   <pic:blipFill>
-                    <a:blip r:embed="rId24" cstate="print"/>
+                    <a:blip r:embed="rId28" cstate="print"/>
                     <a:srcRect/>
                     <a:stretch>
                       <a:fillRect/>
@@ -9709,7 +9949,7 @@
                     </pic:cNvPicPr>
                   </pic:nvPicPr>
                   <pic:blipFill>
-                    <a:blip r:embed="rId25" cstate="print"/>
+                    <a:blip r:embed="rId29" cstate="print"/>
                     <a:stretch>
                       <a:fillRect/>
                     </a:stretch>
@@ -10240,7 +10480,7 @@
                     </pic:cNvPicPr>
                   </pic:nvPicPr>
                   <pic:blipFill>
-                    <a:blip r:embed="rId26" cstate="print"/>
+                    <a:blip r:embed="rId30" cstate="print"/>
                     <a:srcRect/>
                     <a:stretch>
                       <a:fillRect/>
@@ -10353,7 +10593,7 @@
                     </pic:cNvPicPr>
                   </pic:nvPicPr>
                   <pic:blipFill>
-                    <a:blip r:embed="rId27" cstate="print"/>
+                    <a:blip r:embed="rId31" cstate="print"/>
                     <a:srcRect/>
                     <a:stretch>
                       <a:fillRect/>
@@ -10434,7 +10674,7 @@
                     </pic:cNvPicPr>
                   </pic:nvPicPr>
                   <pic:blipFill>
-                    <a:blip r:embed="rId28" cstate="print"/>
+                    <a:blip r:embed="rId32" cstate="print"/>
                     <a:srcRect/>
                     <a:stretch>
                       <a:fillRect/>
@@ -11436,9 +11676,9 @@
       </w:r>
     </w:p>
     <w:sectPr>
-      <w:headerReference w:type="default" r:id="rId29"/>
-      <w:footerReference w:type="even" r:id="rId30"/>
-      <w:footerReference w:type="default" r:id="rId31"/>
+      <w:headerReference w:type="default" r:id="rId33"/>
+      <w:footerReference w:type="even" r:id="rId34"/>
+      <w:footerReference w:type="default" r:id="rId35"/>
       <w:pgSz w:w="12240" w:h="15840"/>
       <w:pgMar w:top="1440" w:right="1800" w:bottom="1440" w:left="1800" w:header="720" w:footer="720" w:gutter="0"/>
       <w:cols w:space="720"/>
@@ -11530,7 +11770,7 @@
         <w:rPr>
           <w:noProof/>
         </w:rPr>
-        <w:t>5</w:t>
+        <w:t>8</w:t>
       </w:r>
     </w:fldSimple>
   </w:p>
@@ -14269,7 +14509,6 @@
   <w:style w:type="character" w:default="1" w:styleId="Fontepargpadro">
     <w:name w:val="Default Paragraph Font"/>
     <w:uiPriority w:val="1"/>
-    <w:semiHidden/>
     <w:unhideWhenUsed/>
   </w:style>
   <w:style w:type="table" w:default="1" w:styleId="Tabelanormal">
@@ -14783,7 +15022,7 @@
 </file>
 
 <file path=customXml/itemProps1.xml><?xml version="1.0" encoding="utf-8"?>
-<ds:datastoreItem xmlns:ds="http://schemas.openxmlformats.org/officeDocument/2006/customXml" ds:itemID="{A71EB736-BA05-4251-8351-F558686A6F5C}">
+<ds:datastoreItem xmlns:ds="http://schemas.openxmlformats.org/officeDocument/2006/customXml" ds:itemID="{59917B27-2328-4278-84DD-0A2ED43FA9C2}">
   <ds:schemaRefs>
     <ds:schemaRef ds:uri="http://schemas.openxmlformats.org/officeDocument/2006/bibliography"/>
   </ds:schemaRefs>

</xml_diff>